<commit_message>
"9trainingExperiment pre-post results Mediation"
</commit_message>
<xml_diff>
--- a/text/BT Edits/tournamentSurvey051217_BT edit 13.12.docx
+++ b/text/BT Edits/tournamentSurvey051217_BT edit 13.12.docx
@@ -96,9 +96,7 @@
       <w:r>
         <w:t>team click</w:t>
       </w:r>
-      <w:bookmarkStart w:id="7" w:name="_GoBack"/>
-      <w:bookmarkEnd w:id="7"/>
-      <w:del w:id="8" w:author="Jacob Taylor" w:date="2018-02-07T11:29:00Z">
+      <w:del w:id="7" w:author="Jacob Taylor" w:date="2018-02-07T11:29:00Z">
         <w:r>
           <w:delText>”</w:delText>
         </w:r>
@@ -116,113 +114,113 @@
       <w:r>
         <w:t>mediate</w:t>
       </w:r>
+      <w:ins w:id="8" w:author="BT_SENRG" w:date="2017-12-13T16:59:00Z">
+        <w:r>
+          <w:t>s</w:t>
+        </w:r>
+      </w:ins>
+      <w:r>
+        <w:t xml:space="preserve"> a relationship between perceptions of joint-action success and social bonding. The study took place in the context of a</w:t>
+      </w:r>
       <w:ins w:id="9" w:author="BT_SENRG" w:date="2017-12-13T16:59:00Z">
         <w:r>
-          <w:t>s</w:t>
-        </w:r>
-      </w:ins>
-      <w:r>
-        <w:t xml:space="preserve"> a relationship between perceptions of joint-action success and social bonding. The study took place in the context of a</w:t>
-      </w:r>
-      <w:ins w:id="10" w:author="BT_SENRG" w:date="2017-12-13T16:59:00Z">
-        <w:r>
           <w:t xml:space="preserve"> 2016</w:t>
         </w:r>
       </w:ins>
       <w:r>
         <w:t xml:space="preserve"> two-day National Rugby Sevens Tournament in Qianan, Hebei Province, China </w:t>
       </w:r>
+      <w:del w:id="10" w:author="BT_SENRG" w:date="2017-12-13T17:00:00Z">
+        <w:r>
+          <w:delText xml:space="preserve">July 16-17 2016 </w:delText>
+        </w:r>
+      </w:del>
+      <w:r>
+        <w:t xml:space="preserve">(hereafter the Tournament). Self-report survey measures and data gleaned from official Tournament performance records were collected at various time points before, during, and after the Tournament. Athletes </w:t>
+      </w:r>
       <w:del w:id="11" w:author="BT_SENRG" w:date="2017-12-13T17:00:00Z">
         <w:r>
-          <w:delText xml:space="preserve">July 16-17 2016 </w:delText>
+          <w:delText xml:space="preserve">were asked to </w:delText>
         </w:r>
       </w:del>
       <w:r>
-        <w:t xml:space="preserve">(hereafter the Tournament). Self-report survey measures and data gleaned from official Tournament performance records were collected at various time points before, during, and after the Tournament. Athletes </w:t>
-      </w:r>
-      <w:del w:id="12" w:author="BT_SENRG" w:date="2017-12-13T17:00:00Z">
-        <w:r>
-          <w:delText xml:space="preserve">were asked to </w:delText>
+        <w:t>respond</w:t>
+      </w:r>
+      <w:ins w:id="12" w:author="BT_SENRG" w:date="2017-12-13T17:00:00Z">
+        <w:r>
+          <w:t>ed</w:t>
+        </w:r>
+      </w:ins>
+      <w:r>
+        <w:t xml:space="preserve"> to survey questions </w:t>
+      </w:r>
+      <w:del w:id="13" w:author="BT_SENRG" w:date="2017-12-13T17:00:00Z">
+        <w:r>
+          <w:delText>designed to measure</w:delText>
         </w:r>
       </w:del>
-      <w:r>
-        <w:t>respond</w:t>
-      </w:r>
-      <w:ins w:id="13" w:author="BT_SENRG" w:date="2017-12-13T17:00:00Z">
-        <w:r>
-          <w:t>ed</w:t>
-        </w:r>
-      </w:ins>
-      <w:r>
-        <w:t xml:space="preserve"> to survey questions </w:t>
-      </w:r>
-      <w:del w:id="14" w:author="BT_SENRG" w:date="2017-12-13T17:00:00Z">
-        <w:r>
-          <w:delText>designed to measure</w:delText>
+      <w:ins w:id="14" w:author="BT_SENRG" w:date="2017-12-13T17:00:00Z">
+        <w:r>
+          <w:t>on</w:t>
+        </w:r>
+      </w:ins>
+      <w:r>
+        <w:t xml:space="preserve"> perceptions of individual and team performance, feelings concerning team click, social bonding, as well as items designed to measure technical competence, personality type, feelings of exertion and fatigue, and injury status (among other items). When controlling for perceptions of individual performance success, technical competence of athletes, and objective measures of individual and team performance in the Tournament, results revealed significant statistical associations between </w:t>
+      </w:r>
+      <w:commentRangeStart w:id="15"/>
+      <w:r>
+        <w:t>1) perceptions of joint action success and feelings of team click, 2) feelings of team click and feelings of social bonding, and 3) perceptions of joint action success and feeling of social bonding.</w:t>
+      </w:r>
+      <w:commentRangeEnd w:id="15"/>
+      <w:r>
+        <w:rPr>
+          <w:rStyle w:val="CommentReference"/>
+        </w:rPr>
+        <w:commentReference w:id="15"/>
+      </w:r>
+      <w:r>
+        <w:t xml:space="preserve"> </w:t>
+      </w:r>
+      <w:ins w:id="16" w:author="BT_SENRG" w:date="2017-12-13T17:05:00Z">
+        <w:r>
+          <w:t xml:space="preserve">A </w:t>
+        </w:r>
+      </w:ins>
+      <w:del w:id="17" w:author="BT_SENRG" w:date="2017-12-13T17:05:00Z">
+        <w:r>
+          <w:delText xml:space="preserve">In addition, a </w:delText>
         </w:r>
       </w:del>
-      <w:ins w:id="15" w:author="BT_SENRG" w:date="2017-12-13T17:00:00Z">
-        <w:r>
-          <w:t>on</w:t>
-        </w:r>
-      </w:ins>
-      <w:r>
-        <w:t xml:space="preserve"> perceptions of individual and team performance, feelings concerning team click, social bonding, as well as items designed to measure technical competence, personality type, feelings of exertion and fatigue, and injury status (among other items). When controlling for perceptions of individual performance success, technical competence of athletes, and objective measures of individual and team performance in the Tournament, results revealed significant statistical associations between </w:t>
-      </w:r>
-      <w:commentRangeStart w:id="16"/>
-      <w:r>
-        <w:t>1) perceptions of joint action success and feelings of team click, 2) feelings of team click and feelings of social bonding, and 3) perceptions of joint action success and feeling of social bonding.</w:t>
-      </w:r>
-      <w:commentRangeEnd w:id="16"/>
-      <w:r>
-        <w:rPr>
-          <w:rStyle w:val="CommentReference"/>
-        </w:rPr>
-        <w:commentReference w:id="16"/>
-      </w:r>
-      <w:r>
-        <w:t xml:space="preserve"> </w:t>
-      </w:r>
-      <w:ins w:id="17" w:author="BT_SENRG" w:date="2017-12-13T17:05:00Z">
-        <w:r>
-          <w:t xml:space="preserve">A </w:t>
-        </w:r>
-      </w:ins>
-      <w:del w:id="18" w:author="BT_SENRG" w:date="2017-12-13T17:05:00Z">
-        <w:r>
-          <w:delText xml:space="preserve">In addition, a </w:delText>
+      <w:r>
+        <w:t xml:space="preserve">mediation analysis revealed that the relationship between perceptions of joint action success and social bonding was fully mediated by feelings of team click, suggesting that athletes felt more bonded to their teammates when they felt the “click” of successful joint action. </w:t>
+      </w:r>
+      <w:ins w:id="18" w:author="BT_SENRG" w:date="2017-12-13T17:05:00Z">
+        <w:r>
+          <w:t>V</w:t>
+        </w:r>
+      </w:ins>
+      <w:del w:id="19" w:author="BT_SENRG" w:date="2017-12-13T17:05:00Z">
+        <w:r>
+          <w:delText>v</w:delText>
         </w:r>
       </w:del>
       <w:r>
-        <w:t xml:space="preserve">mediation analysis revealed that the relationship between perceptions of joint action success and social bonding was fully mediated by feelings of team click, suggesting that athletes felt more bonded to their teammates when they felt the “click” of successful joint action. </w:t>
-      </w:r>
-      <w:ins w:id="19" w:author="BT_SENRG" w:date="2017-12-13T17:05:00Z">
-        <w:r>
-          <w:t>V</w:t>
-        </w:r>
-      </w:ins>
-      <w:del w:id="20" w:author="BT_SENRG" w:date="2017-12-13T17:05:00Z">
-        <w:r>
-          <w:delText>v</w:delText>
+        <w:t xml:space="preserve">iolations of athlete expectations concerning joint action could be an important mechanism in the hypothesised relationship between joint action and social bonding. Results from this study are, however, inconclusive, and further controlled experimental studies are required to </w:t>
+      </w:r>
+      <w:del w:id="20" w:author="BT_SENRG" w:date="2017-12-13T17:06:00Z">
+        <w:r>
+          <w:delText xml:space="preserve">further </w:delText>
         </w:r>
       </w:del>
-      <w:r>
-        <w:t xml:space="preserve">iolations of athlete expectations concerning joint action could be an important mechanism in the hypothesised relationship between joint action and social bonding. Results from this study are, however, inconclusive, and further controlled experimental studies are required to </w:t>
-      </w:r>
-      <w:del w:id="21" w:author="BT_SENRG" w:date="2017-12-13T17:06:00Z">
-        <w:r>
-          <w:delText xml:space="preserve">further </w:delText>
-        </w:r>
-      </w:del>
+      <w:ins w:id="21" w:author="BT_SENRG" w:date="2017-12-13T17:06:00Z">
+        <w:r>
+          <w:t xml:space="preserve">better </w:t>
+        </w:r>
+      </w:ins>
+      <w:r>
+        <w:t xml:space="preserve">investigate proximate mechanisms implicated </w:t>
+      </w:r>
       <w:ins w:id="22" w:author="BT_SENRG" w:date="2017-12-13T17:06:00Z">
-        <w:r>
-          <w:t xml:space="preserve">better </w:t>
-        </w:r>
-      </w:ins>
-      <w:r>
-        <w:t xml:space="preserve">investigate proximate mechanisms implicated </w:t>
-      </w:r>
-      <w:ins w:id="23" w:author="BT_SENRG" w:date="2017-12-13T17:06:00Z">
         <w:r>
           <w:t xml:space="preserve">in </w:t>
         </w:r>
@@ -247,161 +245,161 @@
       <w:r>
         <w:t xml:space="preserve">When athletes coordinate their behaviours they do so by making predictions about the </w:t>
       </w:r>
-      <w:commentRangeStart w:id="24"/>
+      <w:commentRangeStart w:id="23"/>
       <w:r>
         <w:t>state of the world</w:t>
       </w:r>
-      <w:commentRangeEnd w:id="24"/>
+      <w:commentRangeEnd w:id="23"/>
       <w:r>
         <w:rPr>
           <w:rStyle w:val="CommentReference"/>
         </w:rPr>
-        <w:commentReference w:id="24"/>
+        <w:commentReference w:id="23"/>
       </w:r>
       <w:r>
         <w:t>. In the case of joint action, in which there are many autonomous moving parts, the accuracy of predictions concerning joint action rel</w:t>
       </w:r>
-      <w:ins w:id="25" w:author="BT_SENRG" w:date="2017-12-13T17:09:00Z">
+      <w:ins w:id="24" w:author="BT_SENRG" w:date="2017-12-13T17:09:00Z">
         <w:r>
           <w:t>ies</w:t>
         </w:r>
       </w:ins>
+      <w:del w:id="25" w:author="BT_SENRG" w:date="2017-12-13T17:09:00Z">
+        <w:r>
+          <w:delText>y</w:delText>
+        </w:r>
+      </w:del>
+      <w:r>
+        <w:t xml:space="preserve"> on the behaviours of others</w:t>
+      </w:r>
       <w:del w:id="26" w:author="BT_SENRG" w:date="2017-12-13T17:09:00Z">
         <w:r>
-          <w:delText>y</w:delText>
+          <w:delText xml:space="preserve"> for their accuracy</w:delText>
         </w:r>
       </w:del>
       <w:r>
-        <w:t xml:space="preserve"> on the behaviours of others</w:t>
-      </w:r>
-      <w:del w:id="27" w:author="BT_SENRG" w:date="2017-12-13T17:09:00Z">
-        <w:r>
-          <w:delText xml:space="preserve"> for their accuracy</w:delText>
+        <w:t>. Annecdot</w:t>
+      </w:r>
+      <w:ins w:id="27" w:author="BT_SENRG" w:date="2017-12-13T17:09:00Z">
+        <w:r>
+          <w:t>al</w:t>
+        </w:r>
+      </w:ins>
+      <w:del w:id="28" w:author="BT_SENRG" w:date="2017-12-13T17:09:00Z">
+        <w:r>
+          <w:delText>e</w:delText>
         </w:r>
       </w:del>
       <w:r>
-        <w:t>. Annecdot</w:t>
-      </w:r>
-      <w:ins w:id="28" w:author="BT_SENRG" w:date="2017-12-13T17:09:00Z">
+        <w:t xml:space="preserve"> and observation</w:t>
+      </w:r>
+      <w:ins w:id="29" w:author="BT_SENRG" w:date="2017-12-13T17:09:00Z">
         <w:r>
           <w:t>al</w:t>
         </w:r>
       </w:ins>
-      <w:del w:id="29" w:author="BT_SENRG" w:date="2017-12-13T17:09:00Z">
-        <w:r>
-          <w:delText>e</w:delText>
+      <w:r>
+        <w:t xml:space="preserve"> </w:t>
+      </w:r>
+      <w:ins w:id="30" w:author="BT_SENRG" w:date="2017-12-13T17:10:00Z">
+        <w:r>
+          <w:t>evidence of</w:t>
+        </w:r>
+      </w:ins>
+      <w:del w:id="31" w:author="BT_SENRG" w:date="2017-12-13T17:10:00Z">
+        <w:r>
+          <w:delText>in</w:delText>
         </w:r>
       </w:del>
       <w:r>
-        <w:t xml:space="preserve"> and observation</w:t>
-      </w:r>
-      <w:ins w:id="30" w:author="BT_SENRG" w:date="2017-12-13T17:09:00Z">
-        <w:r>
-          <w:t>al</w:t>
+        <w:t xml:space="preserve"> team sport</w:t>
+      </w:r>
+      <w:ins w:id="32" w:author="BT_SENRG" w:date="2017-12-13T17:10:00Z">
+        <w:r>
+          <w:t>s</w:t>
         </w:r>
       </w:ins>
       <w:r>
         <w:t xml:space="preserve"> </w:t>
       </w:r>
-      <w:ins w:id="31" w:author="BT_SENRG" w:date="2017-12-13T17:10:00Z">
-        <w:r>
-          <w:t>evidence of</w:t>
-        </w:r>
-      </w:ins>
-      <w:del w:id="32" w:author="BT_SENRG" w:date="2017-12-13T17:10:00Z">
-        <w:r>
-          <w:delText>in</w:delText>
+      <w:ins w:id="33" w:author="BT_SENRG" w:date="2017-12-13T17:10:00Z">
+        <w:r>
+          <w:t>(</w:t>
+        </w:r>
+      </w:ins>
+      <w:r>
+        <w:t>and other joint activities involving complex realtime coordination of behaviours around technically demanding tasks</w:t>
+      </w:r>
+      <w:ins w:id="34" w:author="BT_SENRG" w:date="2017-12-13T17:10:00Z">
+        <w:r>
+          <w:t>)</w:t>
+        </w:r>
+      </w:ins>
+      <w:r>
+        <w:t xml:space="preserve"> </w:t>
+      </w:r>
+      <w:commentRangeStart w:id="35"/>
+      <w:r>
+        <w:t>suggests that the phenomenology associated with co-actors’ perception</w:t>
+      </w:r>
+      <w:ins w:id="36" w:author="BT_SENRG" w:date="2017-12-13T17:10:00Z">
+        <w:r>
+          <w:t>s</w:t>
+        </w:r>
+      </w:ins>
+      <w:r>
+        <w:t xml:space="preserve"> of joint action “clicking into place” is an extremely powerful social bonding agent</w:t>
+      </w:r>
+      <w:commentRangeEnd w:id="35"/>
+      <w:r>
+        <w:rPr>
+          <w:rStyle w:val="CommentReference"/>
+        </w:rPr>
+        <w:commentReference w:id="35"/>
+      </w:r>
+      <w:r>
+        <w:t xml:space="preserve">. Feelings of team click appear to be associated with feelings of extended agency, and may function as a strong signal of co-actor reliability. Thus, athletes’ perception of joint action success, especially the feeling associated with the “click” of joint action, could be an important facet </w:t>
+      </w:r>
+      <w:del w:id="37" w:author="BT_SENRG" w:date="2017-12-13T17:13:00Z">
+        <w:r>
+          <w:delText xml:space="preserve">of </w:delText>
         </w:r>
       </w:del>
-      <w:r>
-        <w:t xml:space="preserve"> team sport</w:t>
-      </w:r>
-      <w:ins w:id="33" w:author="BT_SENRG" w:date="2017-12-13T17:10:00Z">
-        <w:r>
-          <w:t>s</w:t>
-        </w:r>
-      </w:ins>
+      <w:ins w:id="38" w:author="BT_SENRG" w:date="2017-12-13T17:13:00Z">
+        <w:r>
+          <w:t xml:space="preserve">in </w:t>
+        </w:r>
+      </w:ins>
+      <w:del w:id="39" w:author="BT_SENRG" w:date="2017-12-13T17:13:00Z">
+        <w:r>
+          <w:delText xml:space="preserve">the </w:delText>
+        </w:r>
+      </w:del>
+      <w:r>
+        <w:t>explan</w:t>
+      </w:r>
+      <w:ins w:id="40" w:author="BT_SENRG" w:date="2017-12-13T17:13:00Z">
+        <w:r>
+          <w:t>ing</w:t>
+        </w:r>
+      </w:ins>
+      <w:del w:id="41" w:author="BT_SENRG" w:date="2017-12-13T17:13:00Z">
+        <w:r>
+          <w:delText>ation</w:delText>
+        </w:r>
+      </w:del>
       <w:r>
         <w:t xml:space="preserve"> </w:t>
       </w:r>
-      <w:ins w:id="34" w:author="BT_SENRG" w:date="2017-12-13T17:10:00Z">
-        <w:r>
-          <w:t>(</w:t>
-        </w:r>
-      </w:ins>
-      <w:r>
-        <w:t>and other joint activities involving complex realtime coordination of behaviours around technically demanding tasks</w:t>
-      </w:r>
-      <w:ins w:id="35" w:author="BT_SENRG" w:date="2017-12-13T17:10:00Z">
-        <w:r>
-          <w:t>)</w:t>
-        </w:r>
-      </w:ins>
-      <w:r>
-        <w:t xml:space="preserve"> </w:t>
-      </w:r>
-      <w:commentRangeStart w:id="36"/>
-      <w:r>
-        <w:t>suggests that the phenomenology associated with co-actors’ perception</w:t>
-      </w:r>
-      <w:ins w:id="37" w:author="BT_SENRG" w:date="2017-12-13T17:10:00Z">
-        <w:r>
-          <w:t>s</w:t>
-        </w:r>
-      </w:ins>
-      <w:r>
-        <w:t xml:space="preserve"> of joint action “clicking into place” is an extremely powerful social bonding agent</w:t>
-      </w:r>
-      <w:commentRangeEnd w:id="36"/>
-      <w:r>
-        <w:rPr>
-          <w:rStyle w:val="CommentReference"/>
-        </w:rPr>
-        <w:commentReference w:id="36"/>
-      </w:r>
-      <w:r>
-        <w:t xml:space="preserve">. Feelings of team click appear to be associated with feelings of extended agency, and may function as a strong signal of co-actor reliability. Thus, athletes’ perception of joint action success, especially the feeling associated with the “click” of joint action, could be an important facet </w:t>
-      </w:r>
-      <w:del w:id="38" w:author="BT_SENRG" w:date="2017-12-13T17:13:00Z">
-        <w:r>
-          <w:delText xml:space="preserve">of </w:delText>
+      <w:del w:id="42" w:author="BT_SENRG" w:date="2017-12-13T17:13:00Z">
+        <w:r>
+          <w:delText xml:space="preserve">for </w:delText>
         </w:r>
       </w:del>
-      <w:ins w:id="39" w:author="BT_SENRG" w:date="2017-12-13T17:13:00Z">
-        <w:r>
-          <w:t xml:space="preserve">in </w:t>
-        </w:r>
-      </w:ins>
-      <w:del w:id="40" w:author="BT_SENRG" w:date="2017-12-13T17:13:00Z">
-        <w:r>
-          <w:delText xml:space="preserve">the </w:delText>
-        </w:r>
-      </w:del>
-      <w:r>
-        <w:t>explan</w:t>
-      </w:r>
-      <w:ins w:id="41" w:author="BT_SENRG" w:date="2017-12-13T17:13:00Z">
-        <w:r>
-          <w:t>ing</w:t>
-        </w:r>
-      </w:ins>
-      <w:del w:id="42" w:author="BT_SENRG" w:date="2017-12-13T17:13:00Z">
-        <w:r>
-          <w:delText>ation</w:delText>
-        </w:r>
-      </w:del>
-      <w:r>
-        <w:t xml:space="preserve"> </w:t>
-      </w:r>
-      <w:del w:id="43" w:author="BT_SENRG" w:date="2017-12-13T17:13:00Z">
-        <w:r>
-          <w:delText xml:space="preserve">for </w:delText>
-        </w:r>
-      </w:del>
       <w:r>
         <w:t>why</w:t>
       </w:r>
-      <w:ins w:id="44" w:author="BT_SENRG" w:date="2017-12-13T17:13:00Z">
+      <w:ins w:id="43" w:author="BT_SENRG" w:date="2017-12-13T17:13:00Z">
         <w:r>
           <w:t xml:space="preserve"> it is that</w:t>
         </w:r>
@@ -418,9 +416,23 @@
       <w:pPr>
         <w:ind w:firstLine="300"/>
       </w:pPr>
+      <w:commentRangeStart w:id="44"/>
+      <w:r>
+        <w:t>There is evidence to suggest that perceptions of joint action success</w:t>
+      </w:r>
+      <w:commentRangeEnd w:id="44"/>
+      <w:r>
+        <w:rPr>
+          <w:rStyle w:val="CommentReference"/>
+        </w:rPr>
+        <w:commentReference w:id="44"/>
+      </w:r>
+      <w:r>
+        <w:t xml:space="preserve">, relative to prior expectations, could be a key factor in an athlete’s social experience of joint action: </w:t>
+      </w:r>
       <w:commentRangeStart w:id="45"/>
       <w:r>
-        <w:t>There is evidence to suggest that perceptions of joint action success</w:t>
+        <w:t>when abilities are extended, when teammates are reliable, etc</w:t>
       </w:r>
       <w:commentRangeEnd w:id="45"/>
       <w:r>
@@ -430,36 +442,22 @@
         <w:commentReference w:id="45"/>
       </w:r>
       <w:r>
-        <w:t xml:space="preserve">, relative to prior expectations, could be a key factor in an athlete’s social experience of joint action: </w:t>
-      </w:r>
-      <w:commentRangeStart w:id="46"/>
-      <w:r>
-        <w:t>when abilities are extended, when teammates are reliable, etc</w:t>
-      </w:r>
-      <w:commentRangeEnd w:id="46"/>
-      <w:r>
-        <w:rPr>
-          <w:rStyle w:val="CommentReference"/>
-        </w:rPr>
-        <w:commentReference w:id="46"/>
-      </w:r>
-      <w:r>
         <w:t>. In this study, professional rugby players were surveyed before, during, and after a high-intensity, high-stakes National professional rugby tournament</w:t>
       </w:r>
+      <w:ins w:id="46" w:author="BT_SENRG" w:date="2017-12-13T17:18:00Z">
+        <w:r>
+          <w:t xml:space="preserve"> in order to establish the nature of the relationship between &lt;insert 3 factors here&gt;</w:t>
+        </w:r>
+      </w:ins>
+      <w:r>
+        <w:t>. (needs more development, feel free to skip).</w:t>
+      </w:r>
       <w:ins w:id="47" w:author="BT_SENRG" w:date="2017-12-13T17:18:00Z">
         <w:r>
-          <w:t xml:space="preserve"> in order to establish the nature of the relationship between &lt;insert 3 factors here&gt;</w:t>
-        </w:r>
-      </w:ins>
-      <w:r>
-        <w:t>. (needs more development, feel free to skip).</w:t>
-      </w:r>
-      <w:ins w:id="48" w:author="BT_SENRG" w:date="2017-12-13T17:18:00Z">
-        <w:r>
           <w:t xml:space="preserve"> Ps I don’t think this necessarily needs more development. Just signpost back to overall intro where you first defined some of the key factors. Short n</w:t>
         </w:r>
       </w:ins>
-      <w:ins w:id="49" w:author="BT_SENRG" w:date="2017-12-13T17:19:00Z">
+      <w:ins w:id="48" w:author="BT_SENRG" w:date="2017-12-13T17:19:00Z">
         <w:r>
           <w:t>’ sweet is good!</w:t>
         </w:r>
@@ -479,10 +477,10 @@
       <w:pPr>
         <w:spacing w:before="60"/>
         <w:rPr>
-          <w:ins w:id="50" w:author="BT_SENRG" w:date="2017-12-13T17:19:00Z"/>
-        </w:rPr>
-      </w:pPr>
-      <w:ins w:id="51" w:author="BT_SENRG" w:date="2017-12-13T17:19:00Z">
+          <w:ins w:id="49" w:author="BT_SENRG" w:date="2017-12-13T17:19:00Z"/>
+        </w:rPr>
+      </w:pPr>
+      <w:ins w:id="50" w:author="BT_SENRG" w:date="2017-12-13T17:19:00Z">
         <w:r>
           <w:t>Based on previous literature, the following predictions were formulated:</w:t>
         </w:r>
@@ -493,21 +491,21 @@
         <w:spacing w:before="60"/>
         <w:ind w:left="1134" w:hanging="1134"/>
         <w:rPr>
-          <w:ins w:id="52" w:author="BT_SENRG" w:date="2017-12-13T17:19:00Z"/>
-        </w:rPr>
-        <w:pPrChange w:id="53" w:author="BT_SENRG" w:date="2017-12-13T17:21:00Z">
+          <w:ins w:id="51" w:author="BT_SENRG" w:date="2017-12-13T17:19:00Z"/>
+        </w:rPr>
+        <w:pPrChange w:id="52" w:author="BT_SENRG" w:date="2017-12-13T17:21:00Z">
           <w:pPr>
             <w:spacing w:before="60"/>
           </w:pPr>
         </w:pPrChange>
       </w:pPr>
-      <w:commentRangeStart w:id="54"/>
-      <w:ins w:id="55" w:author="BT_SENRG" w:date="2017-12-13T17:20:00Z">
+      <w:commentRangeStart w:id="53"/>
+      <w:ins w:id="54" w:author="BT_SENRG" w:date="2017-12-13T17:20:00Z">
         <w:r>
           <w:t xml:space="preserve">Prediction </w:t>
         </w:r>
       </w:ins>
-      <w:del w:id="56" w:author="BT_SENRG" w:date="2017-12-13T17:19:00Z">
+      <w:del w:id="55" w:author="BT_SENRG" w:date="2017-12-13T17:19:00Z">
         <w:r>
           <w:delText xml:space="preserve">I predict that </w:delText>
         </w:r>
@@ -515,12 +513,12 @@
       <w:r>
         <w:t>1</w:t>
       </w:r>
-      <w:ins w:id="57" w:author="BT_SENRG" w:date="2017-12-13T17:24:00Z">
+      <w:ins w:id="56" w:author="BT_SENRG" w:date="2017-12-13T17:24:00Z">
         <w:r>
           <w:t>:</w:t>
         </w:r>
       </w:ins>
-      <w:del w:id="58" w:author="BT_SENRG" w:date="2017-12-13T17:23:00Z">
+      <w:del w:id="57" w:author="BT_SENRG" w:date="2017-12-13T17:23:00Z">
         <w:r>
           <w:delText>)</w:delText>
         </w:r>
@@ -528,12 +526,12 @@
       <w:r>
         <w:t xml:space="preserve"> </w:t>
       </w:r>
-      <w:ins w:id="59" w:author="BT_SENRG" w:date="2017-12-13T17:20:00Z">
+      <w:ins w:id="58" w:author="BT_SENRG" w:date="2017-12-13T17:20:00Z">
         <w:r>
           <w:t>A</w:t>
         </w:r>
       </w:ins>
-      <w:del w:id="60" w:author="BT_SENRG" w:date="2017-12-13T17:20:00Z">
+      <w:del w:id="59" w:author="BT_SENRG" w:date="2017-12-13T17:20:00Z">
         <w:r>
           <w:delText>a</w:delText>
         </w:r>
@@ -541,7 +539,7 @@
       <w:r>
         <w:t>thletes who perceive greater success in joint action will experience higher levels of felt “team click.” I predict that relevant perceptions of joint action success will relate to athlete perceptions of either</w:t>
       </w:r>
-      <w:ins w:id="61" w:author="BT_SENRG" w:date="2017-12-13T17:19:00Z">
+      <w:ins w:id="60" w:author="BT_SENRG" w:date="2017-12-13T17:19:00Z">
         <w:r>
           <w:t>:</w:t>
         </w:r>
@@ -555,9 +553,9 @@
         <w:spacing w:before="60"/>
         <w:ind w:left="1560" w:hanging="426"/>
         <w:rPr>
-          <w:ins w:id="62" w:author="BT_SENRG" w:date="2017-12-13T17:19:00Z"/>
-        </w:rPr>
-        <w:pPrChange w:id="63" w:author="BT_SENRG" w:date="2017-12-13T17:22:00Z">
+          <w:ins w:id="61" w:author="BT_SENRG" w:date="2017-12-13T17:19:00Z"/>
+        </w:rPr>
+        <w:pPrChange w:id="62" w:author="BT_SENRG" w:date="2017-12-13T17:22:00Z">
           <w:pPr>
             <w:spacing w:before="60"/>
           </w:pPr>
@@ -566,7 +564,7 @@
       <w:r>
         <w:t>1.a)</w:t>
       </w:r>
-      <w:ins w:id="64" w:author="BT_SENRG" w:date="2017-12-13T17:22:00Z">
+      <w:ins w:id="63" w:author="BT_SENRG" w:date="2017-12-13T17:22:00Z">
         <w:r>
           <w:t xml:space="preserve"> </w:t>
         </w:r>
@@ -575,7 +573,7 @@
           <w:t>A</w:t>
         </w:r>
       </w:ins>
-      <w:del w:id="65" w:author="BT_SENRG" w:date="2017-12-13T17:22:00Z">
+      <w:del w:id="64" w:author="BT_SENRG" w:date="2017-12-13T17:22:00Z">
         <w:r>
           <w:delText xml:space="preserve"> a</w:delText>
         </w:r>
@@ -583,7 +581,7 @@
       <w:r>
         <w:t xml:space="preserve"> combination of specific technical components</w:t>
       </w:r>
-      <w:del w:id="66" w:author="BT_SENRG" w:date="2017-12-13T17:30:00Z">
+      <w:del w:id="65" w:author="BT_SENRG" w:date="2017-12-13T17:30:00Z">
         <w:r>
           <w:delText xml:space="preserve">, </w:delText>
         </w:r>
@@ -594,9 +592,9 @@
         <w:spacing w:before="60"/>
         <w:ind w:left="1560" w:hanging="426"/>
         <w:rPr>
-          <w:ins w:id="67" w:author="BT_SENRG" w:date="2017-12-13T17:20:00Z"/>
-        </w:rPr>
-        <w:pPrChange w:id="68" w:author="BT_SENRG" w:date="2017-12-13T17:22:00Z">
+          <w:ins w:id="66" w:author="BT_SENRG" w:date="2017-12-13T17:20:00Z"/>
+        </w:rPr>
+        <w:pPrChange w:id="67" w:author="BT_SENRG" w:date="2017-12-13T17:22:00Z">
           <w:pPr>
             <w:spacing w:before="60"/>
           </w:pPr>
@@ -605,22 +603,22 @@
       <w:r>
         <w:t>1.b)</w:t>
       </w:r>
-      <w:ins w:id="69" w:author="BT_SENRG" w:date="2017-12-13T17:22:00Z">
+      <w:ins w:id="68" w:author="BT_SENRG" w:date="2017-12-13T17:22:00Z">
         <w:r>
           <w:tab/>
         </w:r>
       </w:ins>
-      <w:del w:id="70" w:author="BT_SENRG" w:date="2017-12-13T17:22:00Z">
+      <w:del w:id="69" w:author="BT_SENRG" w:date="2017-12-13T17:22:00Z">
         <w:r>
           <w:delText xml:space="preserve"> </w:delText>
         </w:r>
       </w:del>
-      <w:ins w:id="71" w:author="BT_SENRG" w:date="2017-12-13T17:22:00Z">
+      <w:ins w:id="70" w:author="BT_SENRG" w:date="2017-12-13T17:22:00Z">
         <w:r>
           <w:t>A</w:t>
         </w:r>
       </w:ins>
-      <w:del w:id="72" w:author="BT_SENRG" w:date="2017-12-13T17:22:00Z">
+      <w:del w:id="71" w:author="BT_SENRG" w:date="2017-12-13T17:22:00Z">
         <w:r>
           <w:delText>a</w:delText>
         </w:r>
@@ -628,7 +626,7 @@
       <w:r>
         <w:t>n overall perception of team performance relative to prior expectations</w:t>
       </w:r>
-      <w:del w:id="73" w:author="BT_SENRG" w:date="2017-12-13T17:30:00Z">
+      <w:del w:id="72" w:author="BT_SENRG" w:date="2017-12-13T17:30:00Z">
         <w:r>
           <w:delText>, or</w:delText>
         </w:r>
@@ -639,15 +637,15 @@
         <w:spacing w:before="60"/>
         <w:ind w:left="1560" w:hanging="426"/>
         <w:rPr>
-          <w:ins w:id="74" w:author="BT_SENRG" w:date="2017-12-13T17:20:00Z"/>
-        </w:rPr>
-        <w:pPrChange w:id="75" w:author="BT_SENRG" w:date="2017-12-13T17:22:00Z">
+          <w:ins w:id="73" w:author="BT_SENRG" w:date="2017-12-13T17:20:00Z"/>
+        </w:rPr>
+        <w:pPrChange w:id="74" w:author="BT_SENRG" w:date="2017-12-13T17:22:00Z">
           <w:pPr>
             <w:spacing w:before="60"/>
           </w:pPr>
         </w:pPrChange>
       </w:pPr>
-      <w:del w:id="76" w:author="BT_SENRG" w:date="2017-12-13T17:20:00Z">
+      <w:del w:id="75" w:author="BT_SENRG" w:date="2017-12-13T17:20:00Z">
         <w:r>
           <w:delText xml:space="preserve"> </w:delText>
         </w:r>
@@ -655,13 +653,13 @@
       <w:r>
         <w:t xml:space="preserve">1.c) </w:t>
       </w:r>
-      <w:ins w:id="77" w:author="BT_SENRG" w:date="2017-12-13T17:22:00Z">
+      <w:ins w:id="76" w:author="BT_SENRG" w:date="2017-12-13T17:22:00Z">
         <w:r>
           <w:tab/>
           <w:t>A</w:t>
         </w:r>
       </w:ins>
-      <w:del w:id="78" w:author="BT_SENRG" w:date="2017-12-13T17:22:00Z">
+      <w:del w:id="77" w:author="BT_SENRG" w:date="2017-12-13T17:22:00Z">
         <w:r>
           <w:delText>a</w:delText>
         </w:r>
@@ -675,20 +673,20 @@
         <w:spacing w:before="60"/>
         <w:ind w:left="1134" w:hanging="1134"/>
         <w:rPr>
-          <w:ins w:id="79" w:author="BT_SENRG" w:date="2017-12-13T17:20:00Z"/>
-        </w:rPr>
-        <w:pPrChange w:id="80" w:author="BT_SENRG" w:date="2017-12-13T17:22:00Z">
+          <w:ins w:id="78" w:author="BT_SENRG" w:date="2017-12-13T17:20:00Z"/>
+        </w:rPr>
+        <w:pPrChange w:id="79" w:author="BT_SENRG" w:date="2017-12-13T17:22:00Z">
           <w:pPr>
             <w:spacing w:before="60"/>
           </w:pPr>
         </w:pPrChange>
       </w:pPr>
-      <w:ins w:id="81" w:author="BT_SENRG" w:date="2017-12-13T17:20:00Z">
+      <w:ins w:id="80" w:author="BT_SENRG" w:date="2017-12-13T17:20:00Z">
         <w:r>
           <w:t xml:space="preserve">Prediction </w:t>
         </w:r>
       </w:ins>
-      <w:del w:id="82" w:author="BT_SENRG" w:date="2017-12-13T17:20:00Z">
+      <w:del w:id="81" w:author="BT_SENRG" w:date="2017-12-13T17:20:00Z">
         <w:r>
           <w:delText xml:space="preserve">I also predict that </w:delText>
         </w:r>
@@ -696,12 +694,12 @@
       <w:r>
         <w:t>2</w:t>
       </w:r>
-      <w:ins w:id="83" w:author="BT_SENRG" w:date="2017-12-13T17:24:00Z">
+      <w:ins w:id="82" w:author="BT_SENRG" w:date="2017-12-13T17:24:00Z">
         <w:r>
           <w:t>:</w:t>
         </w:r>
       </w:ins>
-      <w:del w:id="84" w:author="BT_SENRG" w:date="2017-12-13T17:24:00Z">
+      <w:del w:id="83" w:author="BT_SENRG" w:date="2017-12-13T17:24:00Z">
         <w:r>
           <w:delText>)</w:delText>
         </w:r>
@@ -709,12 +707,12 @@
       <w:r>
         <w:t xml:space="preserve"> </w:t>
       </w:r>
-      <w:ins w:id="85" w:author="BT_SENRG" w:date="2017-12-13T17:20:00Z">
+      <w:ins w:id="84" w:author="BT_SENRG" w:date="2017-12-13T17:20:00Z">
         <w:r>
           <w:t>A</w:t>
         </w:r>
       </w:ins>
-      <w:del w:id="86" w:author="BT_SENRG" w:date="2017-12-13T17:20:00Z">
+      <w:del w:id="85" w:author="BT_SENRG" w:date="2017-12-13T17:20:00Z">
         <w:r>
           <w:delText>a</w:delText>
         </w:r>
@@ -728,20 +726,20 @@
         <w:spacing w:before="60"/>
         <w:ind w:left="1134" w:hanging="1134"/>
         <w:rPr>
-          <w:ins w:id="87" w:author="BT_SENRG" w:date="2017-12-13T17:20:00Z"/>
-        </w:rPr>
-        <w:pPrChange w:id="88" w:author="BT_SENRG" w:date="2017-12-13T17:22:00Z">
+          <w:ins w:id="86" w:author="BT_SENRG" w:date="2017-12-13T17:20:00Z"/>
+        </w:rPr>
+        <w:pPrChange w:id="87" w:author="BT_SENRG" w:date="2017-12-13T17:22:00Z">
           <w:pPr>
             <w:spacing w:before="60"/>
           </w:pPr>
         </w:pPrChange>
       </w:pPr>
-      <w:del w:id="89" w:author="BT_SENRG" w:date="2017-12-13T17:20:00Z">
+      <w:del w:id="88" w:author="BT_SENRG" w:date="2017-12-13T17:20:00Z">
         <w:r>
           <w:delText>In addition, I predict that</w:delText>
         </w:r>
       </w:del>
-      <w:ins w:id="90" w:author="BT_SENRG" w:date="2017-12-13T17:20:00Z">
+      <w:ins w:id="89" w:author="BT_SENRG" w:date="2017-12-13T17:20:00Z">
         <w:r>
           <w:t>Prediction</w:t>
         </w:r>
@@ -749,12 +747,12 @@
       <w:r>
         <w:t xml:space="preserve"> 3</w:t>
       </w:r>
-      <w:ins w:id="91" w:author="BT_SENRG" w:date="2017-12-13T17:24:00Z">
+      <w:ins w:id="90" w:author="BT_SENRG" w:date="2017-12-13T17:24:00Z">
         <w:r>
           <w:t>:</w:t>
         </w:r>
       </w:ins>
-      <w:del w:id="92" w:author="BT_SENRG" w:date="2017-12-13T17:24:00Z">
+      <w:del w:id="91" w:author="BT_SENRG" w:date="2017-12-13T17:24:00Z">
         <w:r>
           <w:delText>)</w:delText>
         </w:r>
@@ -762,12 +760,12 @@
       <w:r>
         <w:t xml:space="preserve"> </w:t>
       </w:r>
-      <w:ins w:id="93" w:author="BT_SENRG" w:date="2017-12-13T17:20:00Z">
+      <w:ins w:id="92" w:author="BT_SENRG" w:date="2017-12-13T17:20:00Z">
         <w:r>
           <w:t>M</w:t>
         </w:r>
       </w:ins>
-      <w:del w:id="94" w:author="BT_SENRG" w:date="2017-12-13T17:20:00Z">
+      <w:del w:id="93" w:author="BT_SENRG" w:date="2017-12-13T17:20:00Z">
         <w:r>
           <w:delText>m</w:delText>
         </w:r>
@@ -775,7 +773,7 @@
       <w:r>
         <w:t xml:space="preserve">ore positive perceptions of joint action success will predict higher levels of social bonding, driven by </w:t>
       </w:r>
-      <w:ins w:id="95" w:author="BT_SENRG" w:date="2017-12-13T17:30:00Z">
+      <w:ins w:id="94" w:author="BT_SENRG" w:date="2017-12-13T17:30:00Z">
         <w:r>
           <w:t xml:space="preserve">either </w:t>
         </w:r>
@@ -783,7 +781,7 @@
       <w:r>
         <w:t>more positive</w:t>
       </w:r>
-      <w:ins w:id="96" w:author="BT_SENRG" w:date="2017-12-13T17:29:00Z">
+      <w:ins w:id="95" w:author="BT_SENRG" w:date="2017-12-13T17:29:00Z">
         <w:r>
           <w:t>:</w:t>
         </w:r>
@@ -797,9 +795,9 @@
         <w:spacing w:before="60"/>
         <w:ind w:left="1418" w:hanging="284"/>
         <w:rPr>
-          <w:ins w:id="97" w:author="BT_SENRG" w:date="2017-12-13T17:29:00Z"/>
-        </w:rPr>
-        <w:pPrChange w:id="98" w:author="BT_SENRG" w:date="2017-12-13T17:23:00Z">
+          <w:ins w:id="96" w:author="BT_SENRG" w:date="2017-12-13T17:29:00Z"/>
+        </w:rPr>
+        <w:pPrChange w:id="97" w:author="BT_SENRG" w:date="2017-12-13T17:23:00Z">
           <w:pPr>
             <w:spacing w:before="60"/>
           </w:pPr>
@@ -808,23 +806,23 @@
       <w:r>
         <w:t>3.a)</w:t>
       </w:r>
-      <w:ins w:id="99" w:author="BT_SENRG" w:date="2017-12-13T17:22:00Z">
+      <w:ins w:id="98" w:author="BT_SENRG" w:date="2017-12-13T17:22:00Z">
         <w:r>
           <w:tab/>
           <w:t xml:space="preserve"> </w:t>
         </w:r>
       </w:ins>
-      <w:del w:id="100" w:author="BT_SENRG" w:date="2017-12-13T17:22:00Z">
+      <w:del w:id="99" w:author="BT_SENRG" w:date="2017-12-13T17:22:00Z">
         <w:r>
           <w:delText xml:space="preserve"> </w:delText>
         </w:r>
       </w:del>
-      <w:ins w:id="101" w:author="BT_SENRG" w:date="2017-12-13T17:22:00Z">
+      <w:ins w:id="100" w:author="BT_SENRG" w:date="2017-12-13T17:22:00Z">
         <w:r>
           <w:t>P</w:t>
         </w:r>
       </w:ins>
-      <w:del w:id="102" w:author="BT_SENRG" w:date="2017-12-13T17:22:00Z">
+      <w:del w:id="101" w:author="BT_SENRG" w:date="2017-12-13T17:22:00Z">
         <w:r>
           <w:delText>p</w:delText>
         </w:r>
@@ -832,7 +830,7 @@
       <w:r>
         <w:t>erceptions of components of team performance</w:t>
       </w:r>
-      <w:del w:id="103" w:author="BT_SENRG" w:date="2017-12-13T17:29:00Z">
+      <w:del w:id="102" w:author="BT_SENRG" w:date="2017-12-13T17:29:00Z">
         <w:r>
           <w:delText>, or</w:delText>
         </w:r>
@@ -846,9 +844,9 @@
         <w:spacing w:before="60"/>
         <w:ind w:left="1418" w:hanging="284"/>
         <w:rPr>
-          <w:ins w:id="104" w:author="BT_SENRG" w:date="2017-12-13T17:21:00Z"/>
-        </w:rPr>
-        <w:pPrChange w:id="105" w:author="BT_SENRG" w:date="2017-12-13T17:23:00Z">
+          <w:ins w:id="103" w:author="BT_SENRG" w:date="2017-12-13T17:21:00Z"/>
+        </w:rPr>
+        <w:pPrChange w:id="104" w:author="BT_SENRG" w:date="2017-12-13T17:23:00Z">
           <w:pPr>
             <w:spacing w:before="60"/>
           </w:pPr>
@@ -857,8 +855,8 @@
       <w:r>
         <w:t xml:space="preserve">3.b) </w:t>
       </w:r>
-      <w:commentRangeStart w:id="106"/>
-      <w:ins w:id="107" w:author="BT_SENRG" w:date="2017-12-13T17:29:00Z">
+      <w:commentRangeStart w:id="105"/>
+      <w:ins w:id="106" w:author="BT_SENRG" w:date="2017-12-13T17:29:00Z">
         <w:r>
           <w:t xml:space="preserve">A </w:t>
         </w:r>
@@ -866,27 +864,27 @@
       <w:r>
         <w:t xml:space="preserve">violation </w:t>
       </w:r>
-      <w:commentRangeEnd w:id="106"/>
+      <w:commentRangeEnd w:id="105"/>
       <w:r>
         <w:rPr>
           <w:rStyle w:val="CommentReference"/>
         </w:rPr>
-        <w:commentReference w:id="106"/>
+        <w:commentReference w:id="105"/>
       </w:r>
       <w:r>
         <w:t>of team performance expectations</w:t>
       </w:r>
-      <w:del w:id="108" w:author="BT_SENRG" w:date="2017-12-13T17:30:00Z">
+      <w:del w:id="107" w:author="BT_SENRG" w:date="2017-12-13T17:30:00Z">
         <w:r>
           <w:delText>,</w:delText>
         </w:r>
       </w:del>
-      <w:del w:id="109" w:author="BT_SENRG" w:date="2017-12-13T17:29:00Z">
+      <w:del w:id="108" w:author="BT_SENRG" w:date="2017-12-13T17:29:00Z">
         <w:r>
           <w:delText xml:space="preserve"> </w:delText>
         </w:r>
       </w:del>
-      <w:del w:id="110" w:author="BT_SENRG" w:date="2017-12-13T17:21:00Z">
+      <w:del w:id="109" w:author="BT_SENRG" w:date="2017-12-13T17:21:00Z">
         <w:r>
           <w:delText>or</w:delText>
         </w:r>
@@ -900,9 +898,9 @@
         <w:spacing w:before="60"/>
         <w:ind w:left="1418" w:hanging="284"/>
         <w:rPr>
-          <w:ins w:id="111" w:author="BT_SENRG" w:date="2017-12-13T17:21:00Z"/>
-        </w:rPr>
-        <w:pPrChange w:id="112" w:author="BT_SENRG" w:date="2017-12-13T17:22:00Z">
+          <w:ins w:id="110" w:author="BT_SENRG" w:date="2017-12-13T17:21:00Z"/>
+        </w:rPr>
+        <w:pPrChange w:id="111" w:author="BT_SENRG" w:date="2017-12-13T17:22:00Z">
           <w:pPr>
             <w:spacing w:before="60"/>
           </w:pPr>
@@ -911,12 +909,12 @@
       <w:r>
         <w:t>3.</w:t>
       </w:r>
-      <w:ins w:id="113" w:author="BT_SENRG" w:date="2017-12-13T17:29:00Z">
+      <w:ins w:id="112" w:author="BT_SENRG" w:date="2017-12-13T17:29:00Z">
         <w:r>
           <w:t>c</w:t>
         </w:r>
       </w:ins>
-      <w:del w:id="114" w:author="BT_SENRG" w:date="2017-12-13T17:29:00Z">
+      <w:del w:id="113" w:author="BT_SENRG" w:date="2017-12-13T17:29:00Z">
         <w:r>
           <w:delText>b</w:delText>
         </w:r>
@@ -924,12 +922,12 @@
       <w:r>
         <w:t xml:space="preserve">) </w:t>
       </w:r>
-      <w:ins w:id="115" w:author="BT_SENRG" w:date="2017-12-13T17:23:00Z">
+      <w:ins w:id="114" w:author="BT_SENRG" w:date="2017-12-13T17:23:00Z">
         <w:r>
           <w:t>A</w:t>
         </w:r>
       </w:ins>
-      <w:del w:id="116" w:author="BT_SENRG" w:date="2017-12-13T17:23:00Z">
+      <w:del w:id="115" w:author="BT_SENRG" w:date="2017-12-13T17:23:00Z">
         <w:r>
           <w:delText>a</w:delText>
         </w:r>
@@ -942,18 +940,18 @@
       <w:pPr>
         <w:spacing w:before="60"/>
         <w:ind w:left="1134" w:hanging="1134"/>
-        <w:pPrChange w:id="117" w:author="BT_SENRG" w:date="2017-12-13T17:21:00Z">
+        <w:pPrChange w:id="116" w:author="BT_SENRG" w:date="2017-12-13T17:21:00Z">
           <w:pPr>
             <w:spacing w:before="60"/>
           </w:pPr>
         </w:pPrChange>
       </w:pPr>
-      <w:ins w:id="118" w:author="BT_SENRG" w:date="2017-12-13T17:21:00Z">
+      <w:ins w:id="117" w:author="BT_SENRG" w:date="2017-12-13T17:21:00Z">
         <w:r>
           <w:t>P</w:t>
         </w:r>
       </w:ins>
-      <w:del w:id="119" w:author="BT_SENRG" w:date="2017-12-13T17:21:00Z">
+      <w:del w:id="118" w:author="BT_SENRG" w:date="2017-12-13T17:21:00Z">
         <w:r>
           <w:delText>Finally, I p</w:delText>
         </w:r>
@@ -961,12 +959,12 @@
       <w:r>
         <w:t>redict</w:t>
       </w:r>
-      <w:ins w:id="120" w:author="BT_SENRG" w:date="2017-12-13T17:21:00Z">
+      <w:ins w:id="119" w:author="BT_SENRG" w:date="2017-12-13T17:21:00Z">
         <w:r>
           <w:t>ion</w:t>
         </w:r>
       </w:ins>
-      <w:del w:id="121" w:author="BT_SENRG" w:date="2017-12-13T17:21:00Z">
+      <w:del w:id="120" w:author="BT_SENRG" w:date="2017-12-13T17:21:00Z">
         <w:r>
           <w:delText xml:space="preserve"> that</w:delText>
         </w:r>
@@ -974,12 +972,12 @@
       <w:r>
         <w:t xml:space="preserve"> 4</w:t>
       </w:r>
-      <w:ins w:id="122" w:author="BT_SENRG" w:date="2017-12-13T17:24:00Z">
+      <w:ins w:id="121" w:author="BT_SENRG" w:date="2017-12-13T17:24:00Z">
         <w:r>
           <w:t>:</w:t>
         </w:r>
       </w:ins>
-      <w:del w:id="123" w:author="BT_SENRG" w:date="2017-12-13T17:24:00Z">
+      <w:del w:id="122" w:author="BT_SENRG" w:date="2017-12-13T17:24:00Z">
         <w:r>
           <w:delText>)</w:delText>
         </w:r>
@@ -988,7 +986,7 @@
         <w:t xml:space="preserve"> Team Click will mediate a direct relationship between perceptions of joint action and social bonding.</w:t>
       </w:r>
     </w:p>
-    <w:commentRangeEnd w:id="54"/>
+    <w:commentRangeEnd w:id="53"/>
     <w:p>
       <w:pPr>
         <w:pStyle w:val="Heading2"/>
@@ -1001,7 +999,7 @@
           <w:bCs w:val="0"/>
         </w:rPr>
         <w:lastRenderedPageBreak/>
-        <w:commentReference w:id="54"/>
+        <w:commentReference w:id="53"/>
       </w:r>
       <w:r>
         <w:t>3  Method</w:t>
@@ -1150,7 +1148,7 @@
       <w:r>
         <w:t>A rugby sevens tournament generally requires two full days to complete, and most teams play an average of 5 or 6 games in total. Within each tournament, participating teams are first divided into smaller pools, and spend the first day of the tournament playing a 14-minute game against every team in their pool. On the second day of the tournament, teams are re-grouped according to Day 1 results, and play in a three-round knock out phase to decide overall placings (usually quarter-, semi- and grand-final structure). On day 2, the top 8 teams of the tournament compete for</w:t>
       </w:r>
-      <w:ins w:id="124" w:author="BT_SENRG" w:date="2017-12-13T17:40:00Z">
+      <w:ins w:id="123" w:author="BT_SENRG" w:date="2017-12-13T17:40:00Z">
         <w:r>
           <w:t xml:space="preserve"> the</w:t>
         </w:r>
@@ -1189,11 +1187,11 @@
       <w:r>
         <w:t xml:space="preserve">Table </w:t>
       </w:r>
-      <w:bookmarkStart w:id="125" w:name="BMtab_poolStructure"/>
+      <w:bookmarkStart w:id="124" w:name="BMtab_poolStructure"/>
       <w:r>
         <w:t>1</w:t>
       </w:r>
-      <w:bookmarkEnd w:id="125"/>
+      <w:bookmarkEnd w:id="124"/>
       <w:r>
         <w:t>: Tournament Pool Structure</w:t>
       </w:r>
@@ -1872,7 +1870,7 @@
       <w:r>
         <w:t xml:space="preserve">Surveys were generated using Qualtrics software (Qualtrics version 9, Provo, UT). Surveys were translated into Chinese and then back translated by two independent native Chinese speaking translators from Beijing Sports University. Pre- and post-Tournament surveys were administered online using a social networking software called WeChat. WeChat is an online messaging and social networking platform that has become a near-universal means of electronic communication in Mainland China (an English language/Western equivalent would be something of a cross between Facebook and WhatsApp Messenger). The surveys administered before and after the Tournament were completed by athletes within the WeChat application, using their personal mobile phone devices and Internet access. Due to the constraints of the Tournament setting, in particular athletesÃ¢Â€Â™ lack of access to mobile phones and Internet immediately following games, </w:t>
       </w:r>
-      <w:del w:id="126" w:author="BT_SENRG" w:date="2017-12-13T17:42:00Z">
+      <w:del w:id="125" w:author="BT_SENRG" w:date="2017-12-13T17:42:00Z">
         <w:r>
           <w:delText xml:space="preserve">meant that </w:delText>
         </w:r>
@@ -1898,7 +1896,7 @@
       <w:r>
         <w:t>, and feelings of social bonding. In addition, athletes were asked about feelings of exertion, fatigue, injury, as well as objective and subjective measures of technical competence, perceptions of team discipline, and individual personality type.</w:t>
       </w:r>
-      <w:ins w:id="127" w:author="BT_SENRG" w:date="2017-12-13T17:43:00Z">
+      <w:ins w:id="126" w:author="BT_SENRG" w:date="2017-12-13T17:43:00Z">
         <w:r>
           <w:t xml:space="preserve"> These items are described in more detail below.</w:t>
         </w:r>
@@ -1910,11 +1908,11 @@
         <w:widowControl/>
         <w:spacing w:before="120"/>
       </w:pPr>
-      <w:bookmarkStart w:id="128" w:name="BMSection_TournamentSurveyItems"/>
+      <w:bookmarkStart w:id="127" w:name="BMSection_TournamentSurveyItems"/>
       <w:r>
         <w:t>3.3.1</w:t>
       </w:r>
-      <w:bookmarkEnd w:id="128"/>
+      <w:bookmarkEnd w:id="127"/>
       <w:r>
         <w:t xml:space="preserve">  Tournament Survey Items</w:t>
       </w:r>
@@ -1936,9 +1934,23 @@
       <w:r>
         <w:t xml:space="preserve"> were selected according to aspects of team and individual performance commonly scrutinised in the researcher’s ethnographic setting (see </w:t>
       </w:r>
+      <w:commentRangeStart w:id="128"/>
+      <w:r>
+        <w:t>Chapters 5 and 6</w:t>
+      </w:r>
+      <w:commentRangeEnd w:id="128"/>
+      <w:r>
+        <w:rPr>
+          <w:rStyle w:val="CommentReference"/>
+        </w:rPr>
+        <w:commentReference w:id="128"/>
+      </w:r>
+      <w:r>
+        <w:t xml:space="preserve">). </w:t>
+      </w:r>
       <w:commentRangeStart w:id="129"/>
       <w:r>
-        <w:t>Chapters 5 and 6</w:t>
+        <w:t xml:space="preserve">Components of team performance included 1) coordination of the defensive line, 2) coordination of the attacking line, 3) support play, and 4) on-field communication, whereas Individual components of performance included 1) passing technique, 2) support play in attack, 3) one-on-one defence, 4) effectiveness in contact, and 5) decision making in game play. </w:t>
       </w:r>
       <w:commentRangeEnd w:id="129"/>
       <w:r>
@@ -1946,20 +1958,6 @@
           <w:rStyle w:val="CommentReference"/>
         </w:rPr>
         <w:commentReference w:id="129"/>
-      </w:r>
-      <w:r>
-        <w:t xml:space="preserve">). </w:t>
-      </w:r>
-      <w:commentRangeStart w:id="130"/>
-      <w:r>
-        <w:t xml:space="preserve">Components of team performance included 1) coordination of the defensive line, 2) coordination of the attacking line, 3) support play, and 4) on-field communication, whereas Individual components of performance included 1) passing technique, 2) support play in attack, 3) one-on-one defence, 4) effectiveness in contact, and 5) decision making in game play. </w:t>
-      </w:r>
-      <w:commentRangeEnd w:id="130"/>
-      <w:r>
-        <w:rPr>
-          <w:rStyle w:val="CommentReference"/>
-        </w:rPr>
-        <w:commentReference w:id="130"/>
       </w:r>
       <w:r>
         <w:t>In the pre-Tournament survey, athletes were asked about their impression of team or individual performance in the past month, for example: “how do you feel about your team’s coordination of the defensive line over the past month?” In the post-Tournament survey athletes were asked about their impressions of the same components of performance as they were perceived in the Tournament, e.g. “How do you feel about your passing technique during the Tournament?” Athletes responded to each item by moving a toggle left or right from its default centre position on a continuous 100-point scale: 0 - “Extremely poor”, 100 - “Extremely good.” Given the time constraints associated with delivering surveys during the Tournament itself (immediately following individual games), athlete perceptions of components of team and individual performance were only included in the pre- and post-Tournament surveys.</w:t>
@@ -2002,7 +2000,15 @@
         <w:ind w:firstLine="300"/>
       </w:pPr>
       <w:r>
-        <w:t xml:space="preserve">Team Click Athletes were asked about feelings relating to the phenomenon of “team click.” Survey items pertaining to team click were generated by utilising phrasing commonly encountered by the researcher during ethnographic observations of the Beijing provincial team and other Chinese provincial teams, and further afield (see Chapter 6 for a full explanation). Team click items included: 1) </w:t>
+        <w:t>Team Click</w:t>
+      </w:r>
+      <w:ins w:id="130" w:author="Jacob Taylor" w:date="2018-05-16T19:49:00Z">
+        <w:r>
+          <w:t>:</w:t>
+        </w:r>
+      </w:ins>
+      <w:r>
+        <w:t xml:space="preserve"> Athletes were asked about feelings relating to the phenomenon of “team click.” Survey items pertaining to team click were generated by utilising phrasing commonly encountered by the researcher during ethnographic observations of the Beijing provincial team and other Chinese provincial teams, and further afield (see Chapter 6 for a full explanation). Team click items included: 1) </w:t>
       </w:r>
       <w:commentRangeStart w:id="131"/>
       <w:ins w:id="132" w:author="BT_SENRG" w:date="2017-12-13T17:49:00Z">
@@ -11319,22 +11325,27 @@
         <w:spacing w:before="60"/>
       </w:pPr>
       <w:r>
-        <w:t xml:space="preserve">The prediction that more positive violations of team performance expectations (Team Performance Expectations) will correlate with higher feelings of Team Click was </w:t>
+        <w:t>The prediction that more positive violations of team performance expectations (Team Performance Expectations) will correlate with hig</w:t>
+      </w:r>
+      <w:bookmarkStart w:id="346" w:name="_GoBack"/>
+      <w:bookmarkEnd w:id="346"/>
+      <w:r>
+        <w:t xml:space="preserve">her feelings of Team Click was </w:t>
       </w:r>
       <w:r>
         <w:lastRenderedPageBreak/>
         <w:t>analysed using the 1) post-Tournament, 2) pre- to post-Tournament, and 3) overall Tournament subsets (</w:t>
       </w:r>
-      <w:commentRangeStart w:id="346"/>
+      <w:commentRangeStart w:id="347"/>
       <w:r>
         <w:t xml:space="preserve">using </w:t>
       </w:r>
-      <w:commentRangeEnd w:id="346"/>
+      <w:commentRangeEnd w:id="347"/>
       <w:r>
         <w:rPr>
           <w:rStyle w:val="CommentReference"/>
         </w:rPr>
-        <w:commentReference w:id="346"/>
+        <w:commentReference w:id="347"/>
       </w:r>
       <w:r>
         <w:t>the three-item Team Click Factor).</w:t>
@@ -11347,8 +11358,8 @@
       <w:r>
         <w:t xml:space="preserve">Post-Tournament </w:t>
       </w:r>
-      <w:commentRangeStart w:id="347"/>
-      <w:del w:id="348" w:author="BT_SENRG" w:date="2017-12-25T03:44:00Z">
+      <w:commentRangeStart w:id="348"/>
+      <w:del w:id="349" w:author="BT_SENRG" w:date="2017-12-25T03:44:00Z">
         <w:r>
           <w:delText>A scatterplot depicting the relationship between Team Performance Expectations and Team Click in the post-Tournament survey data is shown in Figure  </w:delText>
         </w:r>
@@ -11371,12 +11382,12 @@
           <w:delText xml:space="preserve">. </w:delText>
         </w:r>
       </w:del>
-      <w:ins w:id="349" w:author="BT_SENRG" w:date="2017-12-25T03:42:00Z">
+      <w:ins w:id="350" w:author="BT_SENRG" w:date="2017-12-25T03:42:00Z">
         <w:r>
           <w:t>A scatter</w:t>
         </w:r>
       </w:ins>
-      <w:del w:id="350" w:author="BT_SENRG" w:date="2017-12-25T03:42:00Z">
+      <w:del w:id="351" w:author="BT_SENRG" w:date="2017-12-25T03:42:00Z">
         <w:r>
           <w:delText>The</w:delText>
         </w:r>
@@ -11384,7 +11395,7 @@
       <w:r>
         <w:t xml:space="preserve"> plot </w:t>
       </w:r>
-      <w:ins w:id="351" w:author="BT_SENRG" w:date="2017-12-25T03:42:00Z">
+      <w:ins w:id="352" w:author="BT_SENRG" w:date="2017-12-25T03:42:00Z">
         <w:r>
           <w:t xml:space="preserve">(Figure X) </w:t>
         </w:r>
@@ -11392,7 +11403,7 @@
       <w:r>
         <w:t xml:space="preserve">indicates </w:t>
       </w:r>
-      <w:ins w:id="352" w:author="BT_SENRG" w:date="2017-12-25T03:42:00Z">
+      <w:ins w:id="353" w:author="BT_SENRG" w:date="2017-12-25T03:42:00Z">
         <w:r>
           <w:t xml:space="preserve">that there was </w:t>
         </w:r>
@@ -11400,26 +11411,26 @@
       <w:r>
         <w:t xml:space="preserve">a strong positive relationship between Joint Action Success and </w:t>
       </w:r>
-      <w:commentRangeStart w:id="353"/>
+      <w:commentRangeStart w:id="354"/>
       <w:r>
         <w:t>Social Bonding</w:t>
       </w:r>
-      <w:commentRangeEnd w:id="353"/>
+      <w:commentRangeEnd w:id="354"/>
       <w:r>
         <w:rPr>
           <w:rStyle w:val="CommentReference"/>
         </w:rPr>
-        <w:commentReference w:id="353"/>
+        <w:commentReference w:id="354"/>
       </w:r>
       <w:r>
         <w:t>.</w:t>
       </w:r>
-      <w:commentRangeEnd w:id="347"/>
+      <w:commentRangeEnd w:id="348"/>
       <w:r>
         <w:rPr>
           <w:rStyle w:val="CommentReference"/>
         </w:rPr>
-        <w:commentReference w:id="347"/>
+        <w:commentReference w:id="348"/>
       </w:r>
     </w:p>
     <w:p>
@@ -11447,11 +11458,11 @@
       <w:r>
         <w:t xml:space="preserve">Figure </w:t>
       </w:r>
-      <w:bookmarkStart w:id="354" w:name="BMfig_teamPerfClickBasicXY"/>
+      <w:bookmarkStart w:id="355" w:name="BMfig_teamPerfClickBasicXY"/>
       <w:r>
         <w:t>5</w:t>
       </w:r>
-      <w:bookmarkEnd w:id="354"/>
+      <w:bookmarkEnd w:id="355"/>
       <w:r>
         <w:t>: Team Performance Expectations predicts Team Click (n = 118)</w:t>
       </w:r>
@@ -11464,7 +11475,7 @@
       <w:r>
         <w:fldChar w:fldCharType="end"/>
       </w:r>
-      <w:ins w:id="355" w:author="BT_SENRG" w:date="2017-12-25T03:45:00Z">
+      <w:ins w:id="356" w:author="BT_SENRG" w:date="2017-12-25T03:45:00Z">
         <w:r>
           <w:t xml:space="preserve"> &lt;as with previous graphs, include descriptive stats re: slope of line of best fit&gt;</w:t>
         </w:r>
@@ -11475,12 +11486,12 @@
         <w:spacing w:before="240"/>
         <w:ind w:firstLine="300"/>
       </w:pPr>
-      <w:del w:id="356" w:author="BT_SENRG" w:date="2017-12-25T03:45:00Z">
+      <w:del w:id="357" w:author="BT_SENRG" w:date="2017-12-25T03:45:00Z">
         <w:r>
           <w:delText xml:space="preserve">To assess the prediction that more positive violation of expectations around team performance correlates with higher levels of team click, the </w:delText>
         </w:r>
       </w:del>
-      <w:ins w:id="357" w:author="BT_SENRG" w:date="2017-12-25T03:45:00Z">
+      <w:ins w:id="358" w:author="BT_SENRG" w:date="2017-12-25T03:45:00Z">
         <w:r>
           <w:t xml:space="preserve">The </w:t>
         </w:r>
@@ -11488,7 +11499,7 @@
       <w:r>
         <w:t>following model was constructed</w:t>
       </w:r>
-      <w:ins w:id="358" w:author="BT_SENRG" w:date="2017-12-25T03:45:00Z">
+      <w:ins w:id="359" w:author="BT_SENRG" w:date="2017-12-25T03:45:00Z">
         <w:r>
           <w:t xml:space="preserve"> to assess the prediction that more positive violation of expectations around team performance correlates with higher levels of team click</w:t>
         </w:r>
@@ -11627,17 +11638,17 @@
       <w:r>
         <w:t xml:space="preserve">Expectations around individual performance, objective and subjective competence, and Tournament performance measures were introduced to the model as controls (fixed effects), while team was introduced as a random (level 2) effect. </w:t>
       </w:r>
-      <w:ins w:id="359" w:author="BT_SENRG" w:date="2017-12-25T03:49:00Z">
+      <w:ins w:id="360" w:author="BT_SENRG" w:date="2017-12-25T03:49:00Z">
         <w:r>
           <w:t xml:space="preserve">There </w:t>
         </w:r>
       </w:ins>
-      <w:del w:id="360" w:author="BT_SENRG" w:date="2017-12-25T03:49:00Z">
+      <w:del w:id="361" w:author="BT_SENRG" w:date="2017-12-25T03:49:00Z">
         <w:r>
           <w:delText>Results of the model revealed</w:delText>
         </w:r>
       </w:del>
-      <w:ins w:id="361" w:author="BT_SENRG" w:date="2017-12-25T03:49:00Z">
+      <w:ins w:id="362" w:author="BT_SENRG" w:date="2017-12-25T03:49:00Z">
         <w:r>
           <w:t>was</w:t>
         </w:r>
@@ -11746,7 +11757,7 @@
       <w:r>
         <w:fldChar w:fldCharType="end"/>
       </w:r>
-      <w:ins w:id="362" w:author="BT_SENRG" w:date="2017-12-25T03:46:00Z">
+      <w:ins w:id="363" w:author="BT_SENRG" w:date="2017-12-25T03:46:00Z">
         <w:r>
           <w:t xml:space="preserve"> &lt;insert reference to figure here&gt;</w:t>
         </w:r>
@@ -11807,7 +11818,7 @@
       <w:r>
         <w:rPr>
           <w:highlight w:val="yellow"/>
-          <w:rPrChange w:id="363" w:author="BT_SENRG" w:date="2017-12-25T03:49:00Z">
+          <w:rPrChange w:id="364" w:author="BT_SENRG" w:date="2017-12-25T03:49:00Z">
             <w:rPr/>
           </w:rPrChange>
         </w:rPr>
@@ -11842,12 +11853,12 @@
       <w:r>
         <w:t xml:space="preserve">). These results provide support for the prediction that more positive violations of expectations around team performance predict higher feelings of </w:t>
       </w:r>
-      <w:ins w:id="364" w:author="BT_SENRG" w:date="2017-12-25T03:50:00Z">
+      <w:ins w:id="365" w:author="BT_SENRG" w:date="2017-12-25T03:50:00Z">
         <w:r>
           <w:t>T</w:t>
         </w:r>
       </w:ins>
-      <w:del w:id="365" w:author="BT_SENRG" w:date="2017-12-25T03:50:00Z">
+      <w:del w:id="366" w:author="BT_SENRG" w:date="2017-12-25T03:50:00Z">
         <w:r>
           <w:delText>t</w:delText>
         </w:r>
@@ -11855,12 +11866,12 @@
       <w:r>
         <w:t xml:space="preserve">eam </w:t>
       </w:r>
-      <w:ins w:id="366" w:author="BT_SENRG" w:date="2017-12-25T03:50:00Z">
+      <w:ins w:id="367" w:author="BT_SENRG" w:date="2017-12-25T03:50:00Z">
         <w:r>
           <w:t>C</w:t>
         </w:r>
       </w:ins>
-      <w:del w:id="367" w:author="BT_SENRG" w:date="2017-12-25T03:50:00Z">
+      <w:del w:id="368" w:author="BT_SENRG" w:date="2017-12-25T03:50:00Z">
         <w:r>
           <w:delText>c</w:delText>
         </w:r>
@@ -11868,16 +11879,16 @@
       <w:r>
         <w:t xml:space="preserve">lick. </w:t>
       </w:r>
-      <w:commentRangeStart w:id="368"/>
+      <w:commentRangeStart w:id="369"/>
       <w:r>
         <w:t>The slope of the linear model is included in scatterplot  </w:t>
       </w:r>
-      <w:commentRangeEnd w:id="368"/>
+      <w:commentRangeEnd w:id="369"/>
       <w:r>
         <w:rPr>
           <w:rStyle w:val="CommentReference"/>
         </w:rPr>
-        <w:commentReference w:id="368"/>
+        <w:commentReference w:id="369"/>
       </w:r>
     </w:p>
     <w:p>
@@ -11905,11 +11916,11 @@
       <w:r>
         <w:t xml:space="preserve">Figure </w:t>
       </w:r>
-      <w:bookmarkStart w:id="369" w:name="BMfig_teamPerfClickModelSlope"/>
+      <w:bookmarkStart w:id="370" w:name="BMfig_teamPerfClickModelSlope"/>
       <w:r>
         <w:t>6</w:t>
       </w:r>
-      <w:bookmarkEnd w:id="369"/>
+      <w:bookmarkEnd w:id="370"/>
       <w:r>
         <w:t>: Team Performance Expectations predicts Team Click. The blue slope is the original line of best fit, the red slope has been adjusted according to the predictions of the linear model.</w:t>
       </w:r>
@@ -11928,14 +11939,14 @@
         <w:spacing w:before="240"/>
         <w:ind w:firstLine="300"/>
         <w:rPr>
-          <w:del w:id="370" w:author="BT_SENRG" w:date="2017-12-25T03:55:00Z"/>
+          <w:del w:id="371" w:author="BT_SENRG" w:date="2017-12-25T03:55:00Z"/>
         </w:rPr>
       </w:pPr>
       <w:r>
         <w:lastRenderedPageBreak/>
         <w:t>Pre- to Post-Tournament change Given that</w:t>
       </w:r>
-      <w:ins w:id="371" w:author="BT_SENRG" w:date="2017-12-25T03:53:00Z">
+      <w:ins w:id="372" w:author="BT_SENRG" w:date="2017-12-25T03:53:00Z">
         <w:r>
           <w:t xml:space="preserve"> in the pre-Tournament survey</w:t>
         </w:r>
@@ -11943,12 +11954,12 @@
       <w:r>
         <w:t xml:space="preserve"> the item measuring </w:t>
       </w:r>
-      <w:ins w:id="372" w:author="BT_SENRG" w:date="2017-12-25T03:53:00Z">
+      <w:ins w:id="373" w:author="BT_SENRG" w:date="2017-12-25T03:53:00Z">
         <w:r>
           <w:t>a</w:t>
         </w:r>
       </w:ins>
-      <w:del w:id="373" w:author="BT_SENRG" w:date="2017-12-25T03:53:00Z">
+      <w:del w:id="374" w:author="BT_SENRG" w:date="2017-12-25T03:53:00Z">
         <w:r>
           <w:delText>A</w:delText>
         </w:r>
@@ -11956,7 +11967,7 @@
       <w:r>
         <w:t>thlete</w:t>
       </w:r>
-      <w:ins w:id="374" w:author="BT_SENRG" w:date="2017-12-25T03:53:00Z">
+      <w:ins w:id="375" w:author="BT_SENRG" w:date="2017-12-25T03:53:00Z">
         <w:r>
           <w:t>’s</w:t>
         </w:r>
@@ -11964,11 +11975,11 @@
       <w:r>
         <w:t xml:space="preserve"> </w:t>
       </w:r>
-      <w:commentRangeStart w:id="375"/>
+      <w:commentRangeStart w:id="376"/>
       <w:r>
         <w:t xml:space="preserve">perceptions of overall team performance </w:t>
       </w:r>
-      <w:del w:id="376" w:author="BT_SENRG" w:date="2017-12-25T03:53:00Z">
+      <w:del w:id="377" w:author="BT_SENRG" w:date="2017-12-25T03:53:00Z">
         <w:r>
           <w:delText xml:space="preserve">in the pre-Tournament survey </w:delText>
         </w:r>
@@ -11976,22 +11987,22 @@
       <w:r>
         <w:t xml:space="preserve">was not framed in terms of expectation violation (but instead in terms of more or less “good” or “poor”), </w:t>
       </w:r>
-      <w:commentRangeEnd w:id="375"/>
+      <w:commentRangeEnd w:id="376"/>
       <w:r>
         <w:rPr>
           <w:rStyle w:val="CommentReference"/>
         </w:rPr>
-        <w:commentReference w:id="375"/>
+        <w:commentReference w:id="376"/>
       </w:r>
       <w:r>
         <w:t xml:space="preserve">it was not possible to directly compare the pre- and post-Tournament measures. Instead, the post-Tournament measure of Team Performance Expectation violation was analysed in terms of its relationship to a change in feelings of team click between pre- and post-Tournament measurements. Did more positive violations of team performance expectations following the Tournament predict an increase in feelings of </w:t>
       </w:r>
-      <w:ins w:id="377" w:author="BT_SENRG" w:date="2017-12-25T03:54:00Z">
+      <w:ins w:id="378" w:author="BT_SENRG" w:date="2017-12-25T03:54:00Z">
         <w:r>
           <w:t>T</w:t>
         </w:r>
       </w:ins>
-      <w:del w:id="378" w:author="BT_SENRG" w:date="2017-12-25T03:54:00Z">
+      <w:del w:id="379" w:author="BT_SENRG" w:date="2017-12-25T03:54:00Z">
         <w:r>
           <w:delText>t</w:delText>
         </w:r>
@@ -11999,12 +12010,12 @@
       <w:r>
         <w:t xml:space="preserve">eam </w:t>
       </w:r>
-      <w:ins w:id="379" w:author="BT_SENRG" w:date="2017-12-25T03:54:00Z">
+      <w:ins w:id="380" w:author="BT_SENRG" w:date="2017-12-25T03:54:00Z">
         <w:r>
           <w:t>C</w:t>
         </w:r>
       </w:ins>
-      <w:del w:id="380" w:author="BT_SENRG" w:date="2017-12-25T03:54:00Z">
+      <w:del w:id="381" w:author="BT_SENRG" w:date="2017-12-25T03:54:00Z">
         <w:r>
           <w:delText>c</w:delText>
         </w:r>
@@ -12020,21 +12031,21 @@
       <w:r>
         <w:t xml:space="preserve">. The plot indicates a positive (albeit </w:t>
       </w:r>
-      <w:commentRangeStart w:id="381"/>
+      <w:commentRangeStart w:id="382"/>
       <w:r>
         <w:t xml:space="preserve">less pronounced) </w:t>
       </w:r>
-      <w:commentRangeEnd w:id="381"/>
+      <w:commentRangeEnd w:id="382"/>
       <w:r>
         <w:rPr>
           <w:rStyle w:val="CommentReference"/>
         </w:rPr>
-        <w:commentReference w:id="381"/>
+        <w:commentReference w:id="382"/>
       </w:r>
       <w:r>
         <w:t>relationship between Team Performance Expectations and change in Team Click.</w:t>
       </w:r>
-      <w:ins w:id="382" w:author="BT_SENRG" w:date="2017-12-25T03:55:00Z">
+      <w:ins w:id="383" w:author="BT_SENRG" w:date="2017-12-25T03:55:00Z">
         <w:r>
           <w:t xml:space="preserve"> </w:t>
         </w:r>
@@ -12044,13 +12055,13 @@
       <w:pPr>
         <w:spacing w:before="240"/>
         <w:ind w:firstLine="300"/>
-        <w:pPrChange w:id="383" w:author="BT_SENRG" w:date="2017-12-25T03:55:00Z">
+        <w:pPrChange w:id="384" w:author="BT_SENRG" w:date="2017-12-25T03:55:00Z">
           <w:pPr>
             <w:ind w:firstLine="300"/>
           </w:pPr>
         </w:pPrChange>
       </w:pPr>
-      <w:del w:id="384" w:author="BT_SENRG" w:date="2017-12-25T03:55:00Z">
+      <w:del w:id="385" w:author="BT_SENRG" w:date="2017-12-25T03:55:00Z">
         <w:r>
           <w:delText xml:space="preserve">The relationship between team performance relative to prior expectations (recorded post-Tournament) and Team Click was analysed using a linear mixed effects model. </w:delText>
         </w:r>
@@ -12058,7 +12069,7 @@
       <w:r>
         <w:t xml:space="preserve">The </w:t>
       </w:r>
-      <w:ins w:id="385" w:author="BT_SENRG" w:date="2017-12-25T03:55:00Z">
+      <w:ins w:id="386" w:author="BT_SENRG" w:date="2017-12-25T03:55:00Z">
         <w:r>
           <w:t xml:space="preserve">LMER </w:t>
         </w:r>
@@ -12066,16 +12077,16 @@
       <w:r>
         <w:t>model revealed a significant positive relationship between Team Performance Expectations and change in Team Click</w:t>
       </w:r>
-      <w:ins w:id="386" w:author="BT_SENRG" w:date="2017-12-25T03:55:00Z">
+      <w:ins w:id="387" w:author="BT_SENRG" w:date="2017-12-25T03:55:00Z">
         <w:r>
           <w:t xml:space="preserve"> </w:t>
         </w:r>
-        <w:commentRangeStart w:id="387"/>
+        <w:commentRangeStart w:id="388"/>
         <w:r>
           <w:t>(</w:t>
         </w:r>
       </w:ins>
-      <w:del w:id="388" w:author="BT_SENRG" w:date="2017-12-25T03:55:00Z">
+      <w:del w:id="389" w:author="BT_SENRG" w:date="2017-12-25T03:55:00Z">
         <w:r>
           <w:delText xml:space="preserve">, </w:delText>
         </w:r>
@@ -12184,7 +12195,7 @@
       <w:r>
         <w:fldChar w:fldCharType="end"/>
       </w:r>
-      <w:ins w:id="389" w:author="BT_SENRG" w:date="2017-12-25T03:55:00Z">
+      <w:ins w:id="390" w:author="BT_SENRG" w:date="2017-12-25T03:55:00Z">
         <w:r>
           <w:t>)</w:t>
         </w:r>
@@ -12192,12 +12203,12 @@
       <w:r>
         <w:t xml:space="preserve">, </w:t>
       </w:r>
-      <w:commentRangeEnd w:id="387"/>
+      <w:commentRangeEnd w:id="388"/>
       <w:r>
         <w:rPr>
           <w:rStyle w:val="CommentReference"/>
         </w:rPr>
-        <w:commentReference w:id="387"/>
+        <w:commentReference w:id="388"/>
       </w:r>
       <w:r>
         <w:t>indicating that athletes who were more positive about their appraisals of team performance following the Tournament on average experienced an increase in feelings of team click.</w:t>
@@ -12207,12 +12218,12 @@
       <w:pPr>
         <w:ind w:firstLine="300"/>
       </w:pPr>
-      <w:del w:id="390" w:author="BT_SENRG" w:date="2017-12-26T21:43:00Z">
+      <w:del w:id="391" w:author="BT_SENRG" w:date="2017-12-26T21:43:00Z">
         <w:r>
           <w:delText>Examination of</w:delText>
         </w:r>
       </w:del>
-      <w:ins w:id="391" w:author="BT_SENRG" w:date="2017-12-26T21:43:00Z">
+      <w:ins w:id="392" w:author="BT_SENRG" w:date="2017-12-26T21:43:00Z">
         <w:r>
           <w:t>The</w:t>
         </w:r>
@@ -12220,7 +12231,7 @@
       <w:r>
         <w:t xml:space="preserve"> model residuals </w:t>
       </w:r>
-      <w:del w:id="392" w:author="BT_SENRG" w:date="2017-12-26T21:43:00Z">
+      <w:del w:id="393" w:author="BT_SENRG" w:date="2017-12-26T21:43:00Z">
         <w:r>
           <w:delText xml:space="preserve">revealed that they </w:delText>
         </w:r>
@@ -12241,7 +12252,7 @@
       <w:r>
         <w:rPr>
           <w:highlight w:val="yellow"/>
-          <w:rPrChange w:id="393" w:author="BT_SENRG" w:date="2017-12-25T03:56:00Z">
+          <w:rPrChange w:id="394" w:author="BT_SENRG" w:date="2017-12-25T03:56:00Z">
             <w:rPr/>
           </w:rPrChange>
         </w:rPr>
@@ -12268,7 +12279,7 @@
       <w:r>
         <w:t>). Non-normally distributed residuals are problematic as they may influence the model’s ability to generate accurate parameter estimates</w:t>
       </w:r>
-      <w:del w:id="394" w:author="BT_SENRG" w:date="2017-12-25T03:56:00Z">
+      <w:del w:id="395" w:author="BT_SENRG" w:date="2017-12-25T03:56:00Z">
         <w:r>
           <w:delText xml:space="preserve"> </w:delText>
         </w:r>
@@ -12472,7 +12483,7 @@
       <w:r>
         <w:t xml:space="preserve"> for a comparison of adjusted models. These results confirm the prediction that those who experience more positive violations around team performance also experience </w:t>
       </w:r>
-      <w:del w:id="395" w:author="BT_SENRG" w:date="2017-12-26T21:52:00Z">
+      <w:del w:id="396" w:author="BT_SENRG" w:date="2017-12-26T21:52:00Z">
         <w:r>
           <w:delText xml:space="preserve">an </w:delText>
         </w:r>
@@ -12480,7 +12491,7 @@
       <w:r>
         <w:t>higher levels of Team Click—shown in this case by an increase in feelings of Team Click between pre- and post-Tournament measurements.</w:t>
       </w:r>
-      <w:del w:id="396" w:author="BT_SENRG" w:date="2017-12-25T03:57:00Z">
+      <w:del w:id="397" w:author="BT_SENRG" w:date="2017-12-25T03:57:00Z">
         <w:r>
           <w:delText xml:space="preserve"> The slope of the adjusted model is included in the scatterplot of figure  </w:delText>
         </w:r>
@@ -12529,11 +12540,11 @@
       <w:r>
         <w:t xml:space="preserve">Figure </w:t>
       </w:r>
-      <w:bookmarkStart w:id="397" w:name="BMfig_teamPerfClickDeltaModelSlope"/>
+      <w:bookmarkStart w:id="398" w:name="BMfig_teamPerfClickDeltaModelSlope"/>
       <w:r>
         <w:t>7</w:t>
       </w:r>
-      <w:bookmarkEnd w:id="397"/>
+      <w:bookmarkEnd w:id="398"/>
       <w:r>
         <w:t>: Team Performance Expectations predicts change in Team Click. The blue slope is the original line of best fit, the red slope has been adjusted according to the predictions of the linear model</w:t>
       </w:r>
@@ -12556,18 +12567,18 @@
         <w:lastRenderedPageBreak/>
         <w:t xml:space="preserve">Overall Tournament The overall relationship between Team Performance Expectations and Team Click was analysed using a subset of data that included observations from the two mid-Tournament surveys as well as the post-Tournament survey </w:t>
       </w:r>
-      <w:commentRangeStart w:id="398"/>
+      <w:commentRangeStart w:id="399"/>
       <w:r>
         <w:t xml:space="preserve">(Team Performance Expectation was not administered to athletes in the pre-Tournament survey). </w:t>
       </w:r>
-      <w:commentRangeEnd w:id="398"/>
+      <w:commentRangeEnd w:id="399"/>
       <w:r>
         <w:rPr>
           <w:rStyle w:val="CommentReference"/>
         </w:rPr>
-        <w:commentReference w:id="398"/>
-      </w:r>
-      <w:ins w:id="399" w:author="BT_SENRG" w:date="2017-12-26T22:07:00Z">
+        <w:commentReference w:id="399"/>
+      </w:r>
+      <w:ins w:id="400" w:author="BT_SENRG" w:date="2017-12-26T22:07:00Z">
         <w:r>
           <w:t xml:space="preserve"> </w:t>
         </w:r>
@@ -12575,7 +12586,7 @@
           <w:t xml:space="preserve">The three-item Team Click factor, consistent throughout all four surveys, was used in place of the six-item Team Click measure to analyse post- and pre- to post-Tournament subsets. </w:t>
         </w:r>
       </w:ins>
-      <w:commentRangeStart w:id="400"/>
+      <w:commentRangeStart w:id="401"/>
       <w:r>
         <w:t>A scatterplot depicting the relationship between Team Performance Expectations and Team Click is displayed in Figure  </w:t>
       </w:r>
@@ -12587,14 +12598,14 @@
       <w:r>
         <w:t xml:space="preserve"> </w:t>
       </w:r>
-      <w:commentRangeEnd w:id="400"/>
+      <w:commentRangeEnd w:id="401"/>
       <w:r>
         <w:rPr>
           <w:rStyle w:val="CommentReference"/>
         </w:rPr>
-        <w:commentReference w:id="400"/>
-      </w:r>
-      <w:del w:id="401" w:author="BT_SENRG" w:date="2017-12-26T22:07:00Z">
+        <w:commentReference w:id="401"/>
+      </w:r>
+      <w:del w:id="402" w:author="BT_SENRG" w:date="2017-12-26T22:07:00Z">
         <w:r>
           <w:delText>The three-item Team Click factor, consistent throughout all four surveys, was used in place of the six-item Team Click measure used in the analysis of post- and pre- to post-Tournament subsets</w:delText>
         </w:r>
@@ -12610,7 +12621,7 @@
         <w:spacing w:before="240"/>
         <w:ind w:firstLine="300"/>
         <w:jc w:val="left"/>
-        <w:pPrChange w:id="402" w:author="BT_SENRG" w:date="2017-12-26T22:10:00Z">
+        <w:pPrChange w:id="403" w:author="BT_SENRG" w:date="2017-12-26T22:10:00Z">
           <w:pPr>
             <w:pStyle w:val="Figure"/>
             <w:spacing w:before="240"/>
@@ -12618,7 +12629,7 @@
           </w:pPr>
         </w:pPrChange>
       </w:pPr>
-      <w:ins w:id="403" w:author="BT_SENRG" w:date="2017-12-26T22:10:00Z">
+      <w:ins w:id="404" w:author="BT_SENRG" w:date="2017-12-26T22:10:00Z">
         <w:r>
           <w:tab/>
         </w:r>
@@ -12626,7 +12637,7 @@
       <w:r>
         <w:t xml:space="preserve"> </w:t>
       </w:r>
-      <w:ins w:id="404" w:author="BT_SENRG" w:date="2017-12-26T22:10:00Z">
+      <w:ins w:id="405" w:author="BT_SENRG" w:date="2017-12-26T22:10:00Z">
         <w:r>
           <w:tab/>
         </w:r>
@@ -12647,11 +12658,11 @@
       <w:r>
         <w:t xml:space="preserve">Figure </w:t>
       </w:r>
-      <w:bookmarkStart w:id="405" w:name="BMfig_teamPerfClickOverallBasicXY"/>
+      <w:bookmarkStart w:id="406" w:name="BMfig_teamPerfClickOverallBasicXY"/>
       <w:r>
         <w:t>8</w:t>
       </w:r>
-      <w:bookmarkEnd w:id="405"/>
+      <w:bookmarkEnd w:id="406"/>
       <w:r>
         <w:t>: Team Performance Expectations predicts Team Click in Overall Tournament subset</w:t>
       </w:r>
@@ -12673,16 +12684,16 @@
       <w:r>
         <w:t xml:space="preserve">A LMER model was used to predict the relationship between joint action and team click using the overall Tournament subset survey data. </w:t>
       </w:r>
-      <w:commentRangeStart w:id="406"/>
+      <w:commentRangeStart w:id="407"/>
       <w:r>
         <w:t>To account for multiple repeated measurements per athlete, athlete was included in the model as a random effect, in addition to the random effect of team. The model structure involved three hierarchical levels: individual observations (level 1) were nested within individual athletes (level 2), which were nested within teams (level 3).</w:t>
       </w:r>
-      <w:commentRangeEnd w:id="406"/>
+      <w:commentRangeEnd w:id="407"/>
       <w:r>
         <w:rPr>
           <w:rStyle w:val="CommentReference"/>
         </w:rPr>
-        <w:commentReference w:id="406"/>
+        <w:commentReference w:id="407"/>
       </w:r>
     </w:p>
     <w:p>
@@ -12920,16 +12931,16 @@
       <w:r>
         <w:t xml:space="preserve">. The model also indicated that individual </w:t>
       </w:r>
-      <w:commentRangeStart w:id="407"/>
+      <w:commentRangeStart w:id="408"/>
       <w:r>
         <w:t xml:space="preserve">performance expectation violation </w:t>
       </w:r>
-      <w:commentRangeEnd w:id="407"/>
+      <w:commentRangeEnd w:id="408"/>
       <w:r>
         <w:rPr>
           <w:rStyle w:val="CommentReference"/>
         </w:rPr>
-        <w:commentReference w:id="407"/>
+        <w:commentReference w:id="408"/>
       </w:r>
       <w:r>
         <w:t>significantly predicted team click, β=.004 (95%</w:t>
@@ -13058,7 +13069,7 @@
       <w:r>
         <w:t>). Results of the model suggest that, when controlling for individual performance, measures of objective and subjective competence, as well as Tournament performance outcomes, athletes whose expectations around team performance were more positively violated also experienced stronger feelings of team click. Overall, it also appears that more positive expectations about individual performance, and higher levels of self-reported technical competence predicted higher levels of team click.</w:t>
       </w:r>
-      <w:del w:id="408" w:author="BT_SENRG" w:date="2017-12-25T03:59:00Z">
+      <w:del w:id="409" w:author="BT_SENRG" w:date="2017-12-25T03:59:00Z">
         <w:r>
           <w:delText xml:space="preserve"> The slope of the LMER model is added to the scatter plot for comparison (see Figure  </w:delText>
         </w:r>
@@ -13108,11 +13119,11 @@
       <w:r>
         <w:t xml:space="preserve">Figure </w:t>
       </w:r>
-      <w:bookmarkStart w:id="409" w:name="BMfig_teamPerfClickOverallModelSlope"/>
+      <w:bookmarkStart w:id="410" w:name="BMfig_teamPerfClickOverallModelSlope"/>
       <w:r>
         <w:t>9</w:t>
       </w:r>
-      <w:bookmarkEnd w:id="409"/>
+      <w:bookmarkEnd w:id="410"/>
       <w:r>
         <w:t>: Team Performance Expectations predicts Team Click in Overall Tournament subset. The blue slope is the original line of best fit, the red slope has been adjusted according to the predictions of the linear model</w:t>
       </w:r>
@@ -13134,7 +13145,7 @@
       <w:r>
         <w:t>Prediction 1</w:t>
       </w:r>
-      <w:del w:id="410" w:author="BT_SENRG" w:date="2017-12-25T04:02:00Z">
+      <w:del w:id="411" w:author="BT_SENRG" w:date="2017-12-25T04:02:00Z">
         <w:r>
           <w:delText>.</w:delText>
         </w:r>
@@ -13142,7 +13153,7 @@
       <w:r>
         <w:t>b: Summary of results Results from the</w:t>
       </w:r>
-      <w:ins w:id="411" w:author="BT_SENRG" w:date="2017-12-25T03:59:00Z">
+      <w:ins w:id="412" w:author="BT_SENRG" w:date="2017-12-25T03:59:00Z">
         <w:r>
           <w:t xml:space="preserve"> above</w:t>
         </w:r>
@@ -13150,12 +13161,12 @@
       <w:r>
         <w:t xml:space="preserve"> analys</w:t>
       </w:r>
-      <w:ins w:id="412" w:author="BT_SENRG" w:date="2017-12-25T03:59:00Z">
+      <w:ins w:id="413" w:author="BT_SENRG" w:date="2017-12-25T03:59:00Z">
         <w:r>
           <w:t>e</w:t>
         </w:r>
       </w:ins>
-      <w:del w:id="413" w:author="BT_SENRG" w:date="2017-12-25T03:59:00Z">
+      <w:del w:id="414" w:author="BT_SENRG" w:date="2017-12-25T03:59:00Z">
         <w:r>
           <w:delText>i</w:delText>
         </w:r>
@@ -13163,12 +13174,12 @@
       <w:r>
         <w:t>s</w:t>
       </w:r>
-      <w:ins w:id="414" w:author="BT_SENRG" w:date="2017-12-25T03:59:00Z">
+      <w:ins w:id="415" w:author="BT_SENRG" w:date="2017-12-25T03:59:00Z">
         <w:r>
           <w:t xml:space="preserve"> </w:t>
         </w:r>
       </w:ins>
-      <w:del w:id="415" w:author="BT_SENRG" w:date="2017-12-25T03:59:00Z">
+      <w:del w:id="416" w:author="BT_SENRG" w:date="2017-12-25T03:59:00Z">
         <w:r>
           <w:delText xml:space="preserve"> of Prediction 1.b </w:delText>
         </w:r>
@@ -13176,7 +13187,7 @@
       <w:r>
         <w:t>suggest that following the Tournament, more positive violation of expectations surrounding team performance correlate with higher levels of self-reported team click. In addition, more positive violations of expectations following the Tournament are associated with an increase in feelings of Team Click between pre- and post-Tournament surveys, suggesting that athletes who perceived an increase in success of components of team performance also experienced an increase in feelings of team click. Finally, the positive relationship between Overall Tournament measures of team performance expectations and team click was also significant.</w:t>
       </w:r>
-      <w:ins w:id="416" w:author="BT_SENRG" w:date="2017-12-25T04:00:00Z">
+      <w:ins w:id="417" w:author="BT_SENRG" w:date="2017-12-25T04:00:00Z">
         <w:r>
           <w:t xml:space="preserve"> Collectively, these results support Prediction 1b.</w:t>
         </w:r>
@@ -13191,7 +13202,7 @@
       <w:r>
         <w:t>5.2  Prediction 1</w:t>
       </w:r>
-      <w:del w:id="417" w:author="BT_SENRG" w:date="2017-12-25T04:00:00Z">
+      <w:del w:id="418" w:author="BT_SENRG" w:date="2017-12-25T04:00:00Z">
         <w:r>
           <w:delText>.</w:delText>
         </w:r>
@@ -13207,7 +13218,7 @@
       <w:r>
         <w:t xml:space="preserve">If both perceptions of success and positive violations of team performance expectations predict team click, do these two predictors interact to predict team click? Is team click higher for individuals whose perceived success in joint action was also a more positive violation of performance expectation? This possibility was tested by including the interaction term (Joint Action Success × Team Performance Expectations) in the LMER models used for the </w:t>
       </w:r>
-      <w:ins w:id="418" w:author="BT_SENRG" w:date="2017-12-25T04:01:00Z">
+      <w:ins w:id="419" w:author="BT_SENRG" w:date="2017-12-25T04:01:00Z">
         <w:r>
           <w:t xml:space="preserve">1) </w:t>
         </w:r>
@@ -13215,7 +13226,7 @@
       <w:r>
         <w:t>post-Tournament and</w:t>
       </w:r>
-      <w:ins w:id="419" w:author="BT_SENRG" w:date="2017-12-25T04:01:00Z">
+      <w:ins w:id="420" w:author="BT_SENRG" w:date="2017-12-25T04:01:00Z">
         <w:r>
           <w:t xml:space="preserve"> 2)</w:t>
         </w:r>
@@ -13390,12 +13401,12 @@
         <w:lastRenderedPageBreak/>
         <w:t xml:space="preserve">5.2.1  </w:t>
       </w:r>
-      <w:ins w:id="420" w:author="BT_SENRG" w:date="2017-12-25T04:01:00Z">
+      <w:ins w:id="421" w:author="BT_SENRG" w:date="2017-12-25T04:01:00Z">
         <w:r>
           <w:t>P</w:t>
         </w:r>
       </w:ins>
-      <w:del w:id="421" w:author="BT_SENRG" w:date="2017-12-25T04:01:00Z">
+      <w:del w:id="422" w:author="BT_SENRG" w:date="2017-12-25T04:01:00Z">
         <w:r>
           <w:delText>p</w:delText>
         </w:r>
@@ -13503,12 +13514,12 @@
       <w:r>
         <w:t xml:space="preserve">=.74. </w:t>
       </w:r>
-      <w:ins w:id="422" w:author="BT_SENRG" w:date="2017-12-25T04:01:00Z">
+      <w:ins w:id="423" w:author="BT_SENRG" w:date="2017-12-25T04:01:00Z">
         <w:r>
           <w:t>T</w:t>
         </w:r>
       </w:ins>
-      <w:del w:id="423" w:author="BT_SENRG" w:date="2017-12-25T04:01:00Z">
+      <w:del w:id="424" w:author="BT_SENRG" w:date="2017-12-25T04:01:00Z">
         <w:r>
           <w:delText>Results revealed that t</w:delText>
         </w:r>
@@ -13516,7 +13527,7 @@
       <w:r>
         <w:t>he</w:t>
       </w:r>
-      <w:ins w:id="424" w:author="BT_SENRG" w:date="2017-12-25T04:01:00Z">
+      <w:ins w:id="425" w:author="BT_SENRG" w:date="2017-12-25T04:01:00Z">
         <w:r>
           <w:t>re was no significant</w:t>
         </w:r>
@@ -13524,7 +13535,7 @@
       <w:r>
         <w:t xml:space="preserve"> interaction between Joint Action Success and Team Performance Expectations</w:t>
       </w:r>
-      <w:del w:id="425" w:author="BT_SENRG" w:date="2017-12-25T04:02:00Z">
+      <w:del w:id="426" w:author="BT_SENRG" w:date="2017-12-25T04:02:00Z">
         <w:r>
           <w:delText xml:space="preserve"> was not significant,</w:delText>
         </w:r>
@@ -13532,7 +13543,7 @@
       <w:r>
         <w:t xml:space="preserve"> </w:t>
       </w:r>
-      <w:ins w:id="426" w:author="BT_SENRG" w:date="2017-12-25T04:02:00Z">
+      <w:ins w:id="427" w:author="BT_SENRG" w:date="2017-12-25T04:02:00Z">
         <w:r>
           <w:t>(</w:t>
         </w:r>
@@ -13660,7 +13671,7 @@
       <w:r>
         <w:t>)</w:t>
       </w:r>
-      <w:ins w:id="427" w:author="BT_SENRG" w:date="2017-12-25T04:02:00Z">
+      <w:ins w:id="428" w:author="BT_SENRG" w:date="2017-12-25T04:02:00Z">
         <w:r>
           <w:t>)</w:t>
         </w:r>
@@ -13683,7 +13694,7 @@
       <w:pPr>
         <w:spacing w:before="60"/>
         <w:rPr>
-          <w:ins w:id="428" w:author="BT_SENRG" w:date="2017-12-25T04:03:00Z"/>
+          <w:ins w:id="429" w:author="BT_SENRG" w:date="2017-12-25T04:03:00Z"/>
         </w:rPr>
       </w:pPr>
       <w:r>
@@ -13846,7 +13857,7 @@
       <w:r>
         <w:t>Prediction 1</w:t>
       </w:r>
-      <w:del w:id="429" w:author="BT_SENRG" w:date="2017-12-25T04:02:00Z">
+      <w:del w:id="430" w:author="BT_SENRG" w:date="2017-12-25T04:02:00Z">
         <w:r>
           <w:delText>.</w:delText>
         </w:r>
@@ -13854,17 +13865,17 @@
       <w:r>
         <w:t xml:space="preserve">c: Summary of results </w:t>
       </w:r>
-      <w:del w:id="430" w:author="BT_SENRG" w:date="2017-12-25T04:13:00Z">
+      <w:del w:id="431" w:author="BT_SENRG" w:date="2017-12-25T04:13:00Z">
         <w:r>
           <w:delText xml:space="preserve">Results from the </w:delText>
         </w:r>
       </w:del>
-      <w:ins w:id="431" w:author="BT_SENRG" w:date="2017-12-25T04:13:00Z">
+      <w:ins w:id="432" w:author="BT_SENRG" w:date="2017-12-25T04:13:00Z">
         <w:r>
           <w:t>A</w:t>
         </w:r>
       </w:ins>
-      <w:del w:id="432" w:author="BT_SENRG" w:date="2017-12-25T04:13:00Z">
+      <w:del w:id="433" w:author="BT_SENRG" w:date="2017-12-25T04:13:00Z">
         <w:r>
           <w:delText>a</w:delText>
         </w:r>
@@ -13872,7 +13883,7 @@
       <w:r>
         <w:t>nalysis of Prediction 1</w:t>
       </w:r>
-      <w:del w:id="433" w:author="BT_SENRG" w:date="2017-12-25T04:13:00Z">
+      <w:del w:id="434" w:author="BT_SENRG" w:date="2017-12-25T04:13:00Z">
         <w:r>
           <w:delText>.</w:delText>
         </w:r>
@@ -13880,16 +13891,16 @@
       <w:r>
         <w:t xml:space="preserve">c fail to provide evidence for an interaction effect of Joint Action Success and Team Performance Expectations on </w:t>
       </w:r>
-      <w:commentRangeStart w:id="434"/>
+      <w:commentRangeStart w:id="435"/>
       <w:r>
         <w:t>social bonding</w:t>
       </w:r>
-      <w:commentRangeEnd w:id="434"/>
+      <w:commentRangeEnd w:id="435"/>
       <w:r>
         <w:rPr>
           <w:rStyle w:val="CommentReference"/>
         </w:rPr>
-        <w:commentReference w:id="434"/>
+        <w:commentReference w:id="435"/>
       </w:r>
       <w:r>
         <w:t>. These results suggest that the extent to which overall team performance is experienced as a violation of prior expectations does not have an additive effect on the relationship between perceptions of success in joint action and feelings of team click.</w:t>
@@ -13912,7 +13923,7 @@
       <w:r>
         <w:t xml:space="preserve">The second prediction of this study, that higher levels of team click will predict higher levels of social bonding </w:t>
       </w:r>
-      <w:del w:id="435" w:author="BT_SENRG" w:date="2017-12-25T04:14:00Z">
+      <w:del w:id="436" w:author="BT_SENRG" w:date="2017-12-25T04:14:00Z">
         <w:r>
           <w:delText xml:space="preserve">is designed to </w:delText>
         </w:r>
@@ -13920,7 +13931,7 @@
       <w:r>
         <w:t>test</w:t>
       </w:r>
-      <w:ins w:id="436" w:author="BT_SENRG" w:date="2017-12-25T04:14:00Z">
+      <w:ins w:id="437" w:author="BT_SENRG" w:date="2017-12-25T04:14:00Z">
         <w:r>
           <w:t>s</w:t>
         </w:r>
@@ -13928,7 +13939,7 @@
       <w:r>
         <w:t xml:space="preserve"> the intuition that athletes will feel more bonded to the team and their teammates when they feel the “click” </w:t>
       </w:r>
-      <w:ins w:id="437" w:author="BT_SENRG" w:date="2017-12-25T04:14:00Z">
+      <w:ins w:id="438" w:author="BT_SENRG" w:date="2017-12-25T04:14:00Z">
         <w:r>
           <w:t xml:space="preserve">of </w:t>
         </w:r>
@@ -13936,12 +13947,12 @@
       <w:r>
         <w:t xml:space="preserve">successful joint action. Prediction 2 was tested </w:t>
       </w:r>
-      <w:del w:id="438" w:author="BT_SENRG" w:date="2017-12-25T04:14:00Z">
+      <w:del w:id="439" w:author="BT_SENRG" w:date="2017-12-25T04:14:00Z">
         <w:r>
           <w:delText xml:space="preserve">in </w:delText>
         </w:r>
       </w:del>
-      <w:ins w:id="439" w:author="BT_SENRG" w:date="2017-12-25T04:14:00Z">
+      <w:ins w:id="440" w:author="BT_SENRG" w:date="2017-12-25T04:14:00Z">
         <w:r>
           <w:t xml:space="preserve">using </w:t>
         </w:r>
@@ -13949,7 +13960,7 @@
       <w:r>
         <w:t xml:space="preserve">the </w:t>
       </w:r>
-      <w:ins w:id="440" w:author="BT_SENRG" w:date="2017-12-25T04:14:00Z">
+      <w:ins w:id="441" w:author="BT_SENRG" w:date="2017-12-25T04:14:00Z">
         <w:r>
           <w:t xml:space="preserve">1) </w:t>
         </w:r>
@@ -13957,7 +13968,7 @@
       <w:r>
         <w:t xml:space="preserve">post-Tournament, </w:t>
       </w:r>
-      <w:ins w:id="441" w:author="BT_SENRG" w:date="2017-12-25T04:14:00Z">
+      <w:ins w:id="442" w:author="BT_SENRG" w:date="2017-12-25T04:14:00Z">
         <w:r>
           <w:t xml:space="preserve">2) </w:t>
         </w:r>
@@ -13965,7 +13976,7 @@
       <w:r>
         <w:t xml:space="preserve">pre- to post-Tournament, and </w:t>
       </w:r>
-      <w:ins w:id="442" w:author="BT_SENRG" w:date="2017-12-25T04:14:00Z">
+      <w:ins w:id="443" w:author="BT_SENRG" w:date="2017-12-25T04:14:00Z">
         <w:r>
           <w:t xml:space="preserve">3) </w:t>
         </w:r>
@@ -14117,11 +14128,11 @@
         <w:lastRenderedPageBreak/>
         <w:t xml:space="preserve">Figure </w:t>
       </w:r>
-      <w:bookmarkStart w:id="443" w:name="BMfig_clickBondBasicXY"/>
+      <w:bookmarkStart w:id="444" w:name="BMfig_clickBondBasicXY"/>
       <w:r>
         <w:t>10</w:t>
       </w:r>
-      <w:bookmarkEnd w:id="443"/>
+      <w:bookmarkEnd w:id="444"/>
       <w:r>
         <w:t>: Team Click predicts Social Bonding in post-Tournament survey data</w:t>
       </w:r>
@@ -14275,12 +14286,12 @@
       <w:r>
         <w:t xml:space="preserve">=.15), and individual cases had </w:t>
       </w:r>
-      <w:del w:id="444" w:author="BT_SENRG" w:date="2017-12-25T04:20:00Z">
+      <w:del w:id="445" w:author="BT_SENRG" w:date="2017-12-25T04:20:00Z">
         <w:r>
           <w:delText xml:space="preserve">low </w:delText>
         </w:r>
       </w:del>
-      <w:ins w:id="445" w:author="BT_SENRG" w:date="2017-12-25T04:20:00Z">
+      <w:ins w:id="446" w:author="BT_SENRG" w:date="2017-12-25T04:20:00Z">
         <w:r>
           <w:t xml:space="preserve">a small </w:t>
         </w:r>
@@ -14304,7 +14315,7 @@
       <w:r>
         <w:t xml:space="preserve"> for a full report of model assumptions). The model supported the prediction that higher levels of team click are associated with higher levels of social bonding. </w:t>
       </w:r>
-      <w:del w:id="446" w:author="BT_SENRG" w:date="2017-12-25T04:20:00Z">
+      <w:del w:id="447" w:author="BT_SENRG" w:date="2017-12-25T04:20:00Z">
         <w:r>
           <w:delText>The slope of the model is added to scatterplot for comparison with the original line of best fit (see  </w:delText>
         </w:r>
@@ -14353,11 +14364,11 @@
       <w:r>
         <w:t xml:space="preserve">Figure </w:t>
       </w:r>
-      <w:bookmarkStart w:id="447" w:name="BMfig_clickBondModelSlope"/>
+      <w:bookmarkStart w:id="448" w:name="BMfig_clickBondModelSlope"/>
       <w:r>
         <w:t>11</w:t>
       </w:r>
-      <w:bookmarkEnd w:id="447"/>
+      <w:bookmarkEnd w:id="448"/>
       <w:r>
         <w:t>: Team Click predicts Social Bonding in post-Tournament survey data. The blue slope is the original line of best fit, the red slope has been adjusted according to the predictions of the linear model.</w:t>
       </w:r>
@@ -14379,7 +14390,7 @@
       <w:r>
         <w:t xml:space="preserve">Pre- to Post-Tournament change To further test prediction 2, change in feelings of social bonding </w:t>
       </w:r>
-      <w:del w:id="448" w:author="BT_SENRG" w:date="2017-12-25T04:20:00Z">
+      <w:del w:id="449" w:author="BT_SENRG" w:date="2017-12-25T04:20:00Z">
         <w:r>
           <w:delText xml:space="preserve">observed in Athletes </w:delText>
         </w:r>
@@ -14387,7 +14398,7 @@
       <w:r>
         <w:t xml:space="preserve">pre- to post-Tournament was analysed as a function of change in feelings of Team Click. </w:t>
       </w:r>
-      <w:commentRangeStart w:id="449"/>
+      <w:commentRangeStart w:id="450"/>
       <w:r>
         <w:t>The scatterplot in Figure  </w:t>
       </w:r>
@@ -14410,7 +14421,7 @@
         <w:t xml:space="preserve"> </w:t>
       </w:r>
     </w:p>
-    <w:commentRangeEnd w:id="449"/>
+    <w:commentRangeEnd w:id="450"/>
     <w:p>
       <w:pPr>
         <w:pStyle w:val="centerpar"/>
@@ -14419,7 +14430,7 @@
         <w:rPr>
           <w:rStyle w:val="CommentReference"/>
         </w:rPr>
-        <w:commentReference w:id="449"/>
+        <w:commentReference w:id="450"/>
       </w:r>
       <w:r>
         <w:t xml:space="preserve"> </w:t>
@@ -14432,11 +14443,11 @@
       <w:r>
         <w:t xml:space="preserve">Figure </w:t>
       </w:r>
-      <w:bookmarkStart w:id="450" w:name="BMfig_clickBondDeltaBasicXY"/>
+      <w:bookmarkStart w:id="451" w:name="BMfig_clickBondDeltaBasicXY"/>
       <w:r>
         <w:t>12</w:t>
       </w:r>
-      <w:bookmarkEnd w:id="450"/>
+      <w:bookmarkEnd w:id="451"/>
       <w:r>
         <w:t>: Change in Team Click predicts Change in Social Bonding</w:t>
       </w:r>
@@ -14608,7 +14619,7 @@
       <w:r>
         <w:t xml:space="preserve"> for details). This </w:t>
       </w:r>
-      <w:del w:id="451" w:author="BT_SENRG" w:date="2017-12-25T04:22:00Z">
+      <w:del w:id="452" w:author="BT_SENRG" w:date="2017-12-25T04:22:00Z">
         <w:r>
           <w:delText xml:space="preserve">model </w:delText>
         </w:r>
@@ -14616,7 +14627,7 @@
       <w:r>
         <w:t xml:space="preserve">suggests that athletes who experienced an increase in feelings of team click also experienced an increase in feelings of social bonding towards their team. </w:t>
       </w:r>
-      <w:del w:id="452" w:author="BT_SENRG" w:date="2017-12-25T04:22:00Z">
+      <w:del w:id="453" w:author="BT_SENRG" w:date="2017-12-25T04:22:00Z">
         <w:r>
           <w:delText>The slope of the model is added to scatterplot for comparison with the original line of best fit (see  )</w:delText>
         </w:r>
@@ -14647,11 +14658,11 @@
       <w:r>
         <w:t xml:space="preserve">Figure </w:t>
       </w:r>
-      <w:bookmarkStart w:id="453" w:name="BMfig_clickBondDeltaModelSlope"/>
+      <w:bookmarkStart w:id="454" w:name="BMfig_clickBondDeltaModelSlope"/>
       <w:r>
         <w:t>13</w:t>
       </w:r>
-      <w:bookmarkEnd w:id="453"/>
+      <w:bookmarkEnd w:id="454"/>
       <w:r>
         <w:t>: Change in Team Click predicts change in Social Bonding in the pre- to post-Tournament subset of survey data. The blue slope is the original line of best fit, the red slope has been adjusted according to the predictions of the linear model.</w:t>
       </w:r>
@@ -14674,37 +14685,37 @@
         <w:lastRenderedPageBreak/>
         <w:t xml:space="preserve">Overall Tournament </w:t>
       </w:r>
-      <w:del w:id="454" w:author="BT_SENRG" w:date="2017-12-25T04:22:00Z">
+      <w:del w:id="455" w:author="BT_SENRG" w:date="2017-12-25T04:22:00Z">
         <w:r>
           <w:delText xml:space="preserve">The </w:delText>
         </w:r>
       </w:del>
-      <w:ins w:id="455" w:author="BT_SENRG" w:date="2017-12-25T04:23:00Z">
+      <w:ins w:id="456" w:author="BT_SENRG" w:date="2017-12-25T04:23:00Z">
         <w:r>
           <w:t xml:space="preserve">Analysis of the </w:t>
         </w:r>
       </w:ins>
-      <w:del w:id="456" w:author="BT_SENRG" w:date="2017-12-25T04:23:00Z">
+      <w:del w:id="457" w:author="BT_SENRG" w:date="2017-12-25T04:23:00Z">
         <w:r>
           <w:delText>relationship between team click and social bonding</w:delText>
         </w:r>
       </w:del>
-      <w:del w:id="457" w:author="BT_SENRG" w:date="2017-12-25T04:22:00Z">
+      <w:del w:id="458" w:author="BT_SENRG" w:date="2017-12-25T04:22:00Z">
         <w:r>
           <w:delText xml:space="preserve"> was tested </w:delText>
         </w:r>
       </w:del>
-      <w:del w:id="458" w:author="BT_SENRG" w:date="2017-12-25T04:23:00Z">
+      <w:del w:id="459" w:author="BT_SENRG" w:date="2017-12-25T04:23:00Z">
         <w:r>
           <w:delText xml:space="preserve">in the </w:delText>
         </w:r>
       </w:del>
-      <w:ins w:id="459" w:author="BT_SENRG" w:date="2017-12-25T04:23:00Z">
+      <w:ins w:id="460" w:author="BT_SENRG" w:date="2017-12-25T04:23:00Z">
         <w:r>
           <w:t>o</w:t>
         </w:r>
       </w:ins>
-      <w:del w:id="460" w:author="BT_SENRG" w:date="2017-12-25T04:23:00Z">
+      <w:del w:id="461" w:author="BT_SENRG" w:date="2017-12-25T04:23:00Z">
         <w:r>
           <w:delText>O</w:delText>
         </w:r>
@@ -14712,12 +14723,12 @@
       <w:r>
         <w:t>verall Tournament subset of survey responses</w:t>
       </w:r>
-      <w:ins w:id="461" w:author="BT_SENRG" w:date="2017-12-25T04:22:00Z">
+      <w:ins w:id="462" w:author="BT_SENRG" w:date="2017-12-25T04:22:00Z">
         <w:r>
           <w:t xml:space="preserve"> revealed </w:t>
         </w:r>
       </w:ins>
-      <w:del w:id="462" w:author="BT_SENRG" w:date="2017-12-25T04:22:00Z">
+      <w:del w:id="463" w:author="BT_SENRG" w:date="2017-12-25T04:22:00Z">
         <w:r>
           <w:delText>. The scatterplot in Figure  </w:delText>
         </w:r>
@@ -14743,7 +14754,7 @@
       <w:r>
         <w:t>a positive relationship between Change in Team Click and Change in Social Bonding</w:t>
       </w:r>
-      <w:ins w:id="463" w:author="BT_SENRG" w:date="2017-12-25T04:23:00Z">
+      <w:ins w:id="464" w:author="BT_SENRG" w:date="2017-12-25T04:23:00Z">
         <w:r>
           <w:t xml:space="preserve"> &lt;insert stats&gt;</w:t>
         </w:r>
@@ -14777,11 +14788,11 @@
       <w:r>
         <w:t xml:space="preserve">Figure </w:t>
       </w:r>
-      <w:bookmarkStart w:id="464" w:name="BMfig_clickBondOverallBasicXY"/>
+      <w:bookmarkStart w:id="465" w:name="BMfig_clickBondOverallBasicXY"/>
       <w:r>
         <w:t>14</w:t>
       </w:r>
-      <w:bookmarkEnd w:id="464"/>
+      <w:bookmarkEnd w:id="465"/>
       <w:r>
         <w:t>: Change in Team Click predicts Change in Social Bonding</w:t>
       </w:r>
@@ -15035,15 +15046,15 @@
       <w:r>
         <w:t xml:space="preserve">Summary of results </w:t>
       </w:r>
-      <w:commentRangeStart w:id="465"/>
+      <w:commentRangeStart w:id="466"/>
       <w:r>
         <w:t xml:space="preserve">Results from the analysis of Prediction </w:t>
       </w:r>
-      <w:commentRangeStart w:id="466"/>
+      <w:commentRangeStart w:id="467"/>
       <w:r>
         <w:t>1</w:t>
       </w:r>
-      <w:del w:id="467" w:author="BT_SENRG" w:date="2017-12-25T04:24:00Z">
+      <w:del w:id="468" w:author="BT_SENRG" w:date="2017-12-25T04:24:00Z">
         <w:r>
           <w:delText>.</w:delText>
         </w:r>
@@ -15051,22 +15062,22 @@
       <w:r>
         <w:t>b</w:t>
       </w:r>
+      <w:commentRangeEnd w:id="467"/>
+      <w:r>
+        <w:rPr>
+          <w:rStyle w:val="CommentReference"/>
+        </w:rPr>
+        <w:commentReference w:id="467"/>
+      </w:r>
+      <w:r>
+        <w:t xml:space="preserve"> suggest that following the Tournament, more positive violation of expectations surrounding team performance correlate with higher levels of self-reported team click. In addition, more positive violations of expectations following the Tournament are associated with an increase in feelings of Team Click between pre- and post-Tournament surveys, suggesting that athletes who perceived an increase in success of components of team performance also experienced an increase in feelings of team click. Finally, the positive relationship between Overall Tournament measures of team performance expectations and team click was also significant.</w:t>
+      </w:r>
       <w:commentRangeEnd w:id="466"/>
       <w:r>
         <w:rPr>
           <w:rStyle w:val="CommentReference"/>
         </w:rPr>
         <w:commentReference w:id="466"/>
-      </w:r>
-      <w:r>
-        <w:t xml:space="preserve"> suggest that following the Tournament, more positive violation of expectations surrounding team performance correlate with higher levels of self-reported team click. In addition, more positive violations of expectations following the Tournament are associated with an increase in feelings of Team Click between pre- and post-Tournament surveys, suggesting that athletes who perceived an increase in success of components of team performance also experienced an increase in feelings of team click. Finally, the positive relationship between Overall Tournament measures of team performance expectations and team click was also significant.</w:t>
-      </w:r>
-      <w:commentRangeEnd w:id="465"/>
-      <w:r>
-        <w:rPr>
-          <w:rStyle w:val="CommentReference"/>
-        </w:rPr>
-        <w:commentReference w:id="465"/>
       </w:r>
     </w:p>
     <w:p>
@@ -15088,7 +15099,7 @@
       <w:r>
         <w:t>5.4.1  Prediction 3</w:t>
       </w:r>
-      <w:del w:id="468" w:author="BT_SENRG" w:date="2017-12-25T04:25:00Z">
+      <w:del w:id="469" w:author="BT_SENRG" w:date="2017-12-25T04:25:00Z">
         <w:r>
           <w:delText>.</w:delText>
         </w:r>
@@ -15104,12 +15115,12 @@
       <w:r>
         <w:t xml:space="preserve">In light of evidence for significant relationships between perceptions of joint action success and team click, and feelings of team click and social bonding, the predicted direct relationship between joint action success and social bonding was assessed </w:t>
       </w:r>
-      <w:del w:id="469" w:author="BT_SENRG" w:date="2017-12-28T01:39:00Z">
+      <w:del w:id="470" w:author="BT_SENRG" w:date="2017-12-28T01:39:00Z">
         <w:r>
           <w:delText xml:space="preserve">in </w:delText>
         </w:r>
       </w:del>
-      <w:ins w:id="470" w:author="BT_SENRG" w:date="2017-12-28T01:39:00Z">
+      <w:ins w:id="471" w:author="BT_SENRG" w:date="2017-12-28T01:39:00Z">
         <w:r>
           <w:t xml:space="preserve">using </w:t>
         </w:r>
@@ -15122,12 +15133,12 @@
       <w:pPr>
         <w:ind w:firstLine="300"/>
       </w:pPr>
-      <w:ins w:id="471" w:author="BT_SENRG" w:date="2017-12-25T04:26:00Z">
+      <w:ins w:id="472" w:author="BT_SENRG" w:date="2017-12-25T04:26:00Z">
         <w:r>
           <w:t>P</w:t>
         </w:r>
       </w:ins>
-      <w:del w:id="472" w:author="BT_SENRG" w:date="2017-12-25T04:26:00Z">
+      <w:del w:id="473" w:author="BT_SENRG" w:date="2017-12-25T04:26:00Z">
         <w:r>
           <w:delText>p</w:delText>
         </w:r>
@@ -15135,7 +15146,7 @@
       <w:r>
         <w:t xml:space="preserve">ost-Tournament </w:t>
       </w:r>
-      <w:ins w:id="473" w:author="BT_SENRG" w:date="2017-12-25T04:26:00Z">
+      <w:ins w:id="474" w:author="BT_SENRG" w:date="2017-12-25T04:26:00Z">
         <w:r>
           <w:t>There was a strong positive relationship between Joint Action Success and Social Bonding in the post-tournament data (insert stats, Figure X).</w:t>
         </w:r>
@@ -15143,7 +15154,7 @@
           <w:t xml:space="preserve"> </w:t>
         </w:r>
       </w:ins>
-      <w:del w:id="474" w:author="BT_SENRG" w:date="2017-12-25T04:26:00Z">
+      <w:del w:id="475" w:author="BT_SENRG" w:date="2017-12-25T04:26:00Z">
         <w:r>
           <w:delText>A scatterplot depicting the relationship between perceptions of components of team performance (Joint Action Success) and Social Bonding in the post-Tournament survey data is shown in Figure  </w:delText>
         </w:r>
@@ -15170,7 +15181,7 @@
     <w:p>
       <w:pPr>
         <w:ind w:firstLine="300"/>
-        <w:pPrChange w:id="475" w:author="BT_SENRG" w:date="2017-12-25T04:26:00Z">
+        <w:pPrChange w:id="476" w:author="BT_SENRG" w:date="2017-12-25T04:26:00Z">
           <w:pPr>
             <w:pStyle w:val="Figure"/>
             <w:spacing w:before="240"/>
@@ -15198,11 +15209,11 @@
       <w:r>
         <w:t xml:space="preserve">Figure </w:t>
       </w:r>
-      <w:bookmarkStart w:id="476" w:name="BMfig_jasBondBasicXY"/>
+      <w:bookmarkStart w:id="477" w:name="BMfig_jasBondBasicXY"/>
       <w:r>
         <w:t>15</w:t>
       </w:r>
-      <w:bookmarkEnd w:id="476"/>
+      <w:bookmarkEnd w:id="477"/>
       <w:r>
         <w:t>: Joint Action Success predicts Social Bonding (post-Tournament)</w:t>
       </w:r>
@@ -15221,12 +15232,12 @@
         <w:spacing w:before="240"/>
         <w:ind w:firstLine="300"/>
       </w:pPr>
-      <w:ins w:id="477" w:author="BT_SENRG" w:date="2017-12-28T01:40:00Z">
+      <w:ins w:id="478" w:author="BT_SENRG" w:date="2017-12-28T01:40:00Z">
         <w:r>
           <w:t>When c</w:t>
         </w:r>
       </w:ins>
-      <w:del w:id="478" w:author="BT_SENRG" w:date="2017-12-28T01:40:00Z">
+      <w:del w:id="479" w:author="BT_SENRG" w:date="2017-12-28T01:40:00Z">
         <w:r>
           <w:delText>C</w:delText>
         </w:r>
@@ -15234,12 +15245,12 @@
       <w:r>
         <w:t xml:space="preserve">ontrolling for perceptions of success in individual performance, objective and subjective competence, and Tournament performance measures, </w:t>
       </w:r>
-      <w:del w:id="479" w:author="BT_SENRG" w:date="2017-12-28T01:40:00Z">
+      <w:del w:id="480" w:author="BT_SENRG" w:date="2017-12-28T01:40:00Z">
         <w:r>
           <w:delText xml:space="preserve">the model revealed </w:delText>
         </w:r>
       </w:del>
-      <w:ins w:id="480" w:author="BT_SENRG" w:date="2017-12-28T01:40:00Z">
+      <w:ins w:id="481" w:author="BT_SENRG" w:date="2017-12-28T01:40:00Z">
         <w:r>
           <w:t xml:space="preserve">there was </w:t>
         </w:r>
@@ -15247,12 +15258,12 @@
       <w:r>
         <w:t>a significant effect of joint-action success on social bonding</w:t>
       </w:r>
-      <w:ins w:id="481" w:author="BT_SENRG" w:date="2017-12-28T01:40:00Z">
+      <w:ins w:id="482" w:author="BT_SENRG" w:date="2017-12-28T01:40:00Z">
         <w:r>
           <w:t xml:space="preserve"> (</w:t>
         </w:r>
       </w:ins>
-      <w:del w:id="482" w:author="BT_SENRG" w:date="2017-12-28T01:40:00Z">
+      <w:del w:id="483" w:author="BT_SENRG" w:date="2017-12-28T01:40:00Z">
         <w:r>
           <w:delText xml:space="preserve">, </w:delText>
         </w:r>
@@ -15361,7 +15372,7 @@
       <w:r>
         <w:fldChar w:fldCharType="end"/>
       </w:r>
-      <w:ins w:id="483" w:author="BT_SENRG" w:date="2017-12-28T01:40:00Z">
+      <w:ins w:id="484" w:author="BT_SENRG" w:date="2017-12-28T01:40:00Z">
         <w:r>
           <w:t>)</w:t>
         </w:r>
@@ -15369,17 +15380,17 @@
       <w:r>
         <w:t>. The</w:t>
       </w:r>
-      <w:ins w:id="484" w:author="BT_SENRG" w:date="2017-12-28T01:40:00Z">
+      <w:ins w:id="485" w:author="BT_SENRG" w:date="2017-12-28T01:40:00Z">
         <w:r>
           <w:t xml:space="preserve">re was </w:t>
         </w:r>
       </w:ins>
-      <w:del w:id="485" w:author="BT_SENRG" w:date="2017-12-28T01:40:00Z">
+      <w:del w:id="486" w:author="BT_SENRG" w:date="2017-12-28T01:40:00Z">
         <w:r>
           <w:delText xml:space="preserve"> model also revealed</w:delText>
         </w:r>
       </w:del>
-      <w:ins w:id="486" w:author="BT_SENRG" w:date="2017-12-28T01:40:00Z">
+      <w:ins w:id="487" w:author="BT_SENRG" w:date="2017-12-28T01:40:00Z">
         <w:r>
           <w:t>also</w:t>
         </w:r>
@@ -15387,12 +15398,12 @@
       <w:r>
         <w:t xml:space="preserve"> a significant positive effect of subjective measures of competence on social bonding</w:t>
       </w:r>
-      <w:ins w:id="487" w:author="BT_SENRG" w:date="2017-12-28T01:41:00Z">
+      <w:ins w:id="488" w:author="BT_SENRG" w:date="2017-12-28T01:41:00Z">
         <w:r>
           <w:t xml:space="preserve"> (</w:t>
         </w:r>
       </w:ins>
-      <w:del w:id="488" w:author="BT_SENRG" w:date="2017-12-28T01:41:00Z">
+      <w:del w:id="489" w:author="BT_SENRG" w:date="2017-12-28T01:41:00Z">
         <w:r>
           <w:delText xml:space="preserve">, </w:delText>
         </w:r>
@@ -15448,7 +15459,7 @@
       <w:r>
         <w:t>)</w:t>
       </w:r>
-      <w:ins w:id="489" w:author="BT_SENRG" w:date="2017-12-28T01:41:00Z">
+      <w:ins w:id="490" w:author="BT_SENRG" w:date="2017-12-28T01:41:00Z">
         <w:r>
           <w:t>)</w:t>
         </w:r>
@@ -15593,22 +15604,22 @@
       <w:r>
         <w:fldChar w:fldCharType="end"/>
       </w:r>
-      <w:ins w:id="490" w:author="BT_SENRG" w:date="2017-12-28T01:41:00Z">
+      <w:ins w:id="491" w:author="BT_SENRG" w:date="2017-12-28T01:41:00Z">
         <w:r>
           <w:t xml:space="preserve">, but </w:t>
         </w:r>
       </w:ins>
-      <w:del w:id="491" w:author="BT_SENRG" w:date="2017-12-28T01:41:00Z">
+      <w:del w:id="492" w:author="BT_SENRG" w:date="2017-12-28T01:41:00Z">
         <w:r>
           <w:delText>.</w:delText>
         </w:r>
       </w:del>
-      <w:del w:id="492" w:author="BT_SENRG" w:date="2017-12-28T01:42:00Z">
+      <w:del w:id="493" w:author="BT_SENRG" w:date="2017-12-28T01:42:00Z">
         <w:r>
           <w:delText xml:space="preserve"> The distribution of </w:delText>
         </w:r>
       </w:del>
-      <w:ins w:id="493" w:author="BT_SENRG" w:date="2017-12-28T01:42:00Z">
+      <w:ins w:id="494" w:author="BT_SENRG" w:date="2017-12-28T01:42:00Z">
         <w:r>
           <w:t xml:space="preserve">the </w:t>
         </w:r>
@@ -15616,12 +15627,12 @@
       <w:r>
         <w:t xml:space="preserve">model residuals </w:t>
       </w:r>
-      <w:ins w:id="494" w:author="BT_SENRG" w:date="2017-12-28T01:42:00Z">
+      <w:ins w:id="495" w:author="BT_SENRG" w:date="2017-12-28T01:42:00Z">
         <w:r>
           <w:t xml:space="preserve">were still not normally distributed </w:t>
         </w:r>
       </w:ins>
-      <w:del w:id="495" w:author="BT_SENRG" w:date="2017-12-28T01:42:00Z">
+      <w:del w:id="496" w:author="BT_SENRG" w:date="2017-12-28T01:42:00Z">
         <w:r>
           <w:delText xml:space="preserve">appeared to improve, but still violated the assumption of normality </w:delText>
         </w:r>
@@ -15667,7 +15678,7 @@
       <w:r>
         <w:t xml:space="preserve">Due to the </w:t>
       </w:r>
-      <w:commentRangeStart w:id="496"/>
+      <w:commentRangeStart w:id="497"/>
       <w:r>
         <w:rPr>
           <w:i/>
@@ -15675,12 +15686,12 @@
         </w:rPr>
         <w:t>positive</w:t>
       </w:r>
-      <w:commentRangeEnd w:id="496"/>
+      <w:commentRangeEnd w:id="497"/>
       <w:r>
         <w:rPr>
           <w:rStyle w:val="CommentReference"/>
         </w:rPr>
-        <w:commentReference w:id="496"/>
+        <w:commentReference w:id="497"/>
       </w:r>
       <w:r>
         <w:t xml:space="preserve"> skew of the model residuals, the outcome variable was transformed by taking the log of the reversed scores of the outcome variable, i.e. </w:t>
@@ -15744,7 +15755,7 @@
       <w:r>
         <w:t xml:space="preserve"> Transformed values were then returned to their original direction for analysisField2012. Rebuilding the model with a log-transformed outcome variable </w:t>
       </w:r>
-      <w:del w:id="497" w:author="BT_SENRG" w:date="2017-12-28T01:43:00Z">
+      <w:del w:id="498" w:author="BT_SENRG" w:date="2017-12-28T01:43:00Z">
         <w:r>
           <w:delText xml:space="preserve">appeared to </w:delText>
         </w:r>
@@ -15752,7 +15763,7 @@
       <w:r>
         <w:t>improve</w:t>
       </w:r>
-      <w:ins w:id="498" w:author="BT_SENRG" w:date="2017-12-28T01:43:00Z">
+      <w:ins w:id="499" w:author="BT_SENRG" w:date="2017-12-28T01:43:00Z">
         <w:r>
           <w:t>d</w:t>
         </w:r>
@@ -15765,12 +15776,12 @@
       <w:pPr>
         <w:ind w:firstLine="300"/>
       </w:pPr>
-      <w:ins w:id="499" w:author="BT_SENRG" w:date="2017-12-28T01:43:00Z">
+      <w:ins w:id="500" w:author="BT_SENRG" w:date="2017-12-28T01:43:00Z">
         <w:r>
           <w:t>Based on this transformation, t</w:t>
         </w:r>
       </w:ins>
-      <w:del w:id="500" w:author="BT_SENRG" w:date="2017-12-28T01:43:00Z">
+      <w:del w:id="501" w:author="BT_SENRG" w:date="2017-12-28T01:43:00Z">
         <w:r>
           <w:delText>T</w:delText>
         </w:r>
@@ -15778,12 +15789,12 @@
       <w:r>
         <w:t xml:space="preserve">he distribution of residuals </w:t>
       </w:r>
-      <w:del w:id="501" w:author="BT_SENRG" w:date="2017-12-28T01:43:00Z">
+      <w:del w:id="502" w:author="BT_SENRG" w:date="2017-12-28T01:43:00Z">
         <w:r>
           <w:delText xml:space="preserve">appeared </w:delText>
         </w:r>
       </w:del>
-      <w:ins w:id="502" w:author="BT_SENRG" w:date="2017-12-28T01:43:00Z">
+      <w:ins w:id="503" w:author="BT_SENRG" w:date="2017-12-28T01:43:00Z">
         <w:r>
           <w:t xml:space="preserve">were </w:t>
         </w:r>
@@ -15938,21 +15949,21 @@
       <w:pPr>
         <w:pStyle w:val="Caption"/>
       </w:pPr>
-      <w:commentRangeStart w:id="503"/>
+      <w:commentRangeStart w:id="504"/>
       <w:r>
         <w:t xml:space="preserve">Figure </w:t>
       </w:r>
-      <w:bookmarkStart w:id="504" w:name="BMfig_jasBondModelSlope"/>
+      <w:bookmarkStart w:id="505" w:name="BMfig_jasBondModelSlope"/>
       <w:r>
         <w:t>16</w:t>
       </w:r>
-      <w:bookmarkEnd w:id="504"/>
-      <w:commentRangeEnd w:id="503"/>
+      <w:bookmarkEnd w:id="505"/>
+      <w:commentRangeEnd w:id="504"/>
       <w:r>
         <w:rPr>
           <w:rStyle w:val="CommentReference"/>
         </w:rPr>
-        <w:commentReference w:id="503"/>
+        <w:commentReference w:id="504"/>
       </w:r>
       <w:r>
         <w:t>: Joint Action Success predicts Social Bonding in post-Tournament survey data. The blue slope is the original line of best fit, the red slope has been adjusted according to the predictions of the linear model.</w:t>
@@ -15975,12 +15986,12 @@
       <w:r>
         <w:t xml:space="preserve">Pre- to Post-Tournament change </w:t>
       </w:r>
-      <w:ins w:id="505" w:author="BT_SENRG" w:date="2017-12-28T01:45:00Z">
+      <w:ins w:id="506" w:author="BT_SENRG" w:date="2017-12-28T01:45:00Z">
         <w:r>
           <w:t>The c</w:t>
         </w:r>
       </w:ins>
-      <w:del w:id="506" w:author="BT_SENRG" w:date="2017-12-28T01:45:00Z">
+      <w:del w:id="507" w:author="BT_SENRG" w:date="2017-12-28T01:45:00Z">
         <w:r>
           <w:delText>C</w:delText>
         </w:r>
@@ -15988,12 +15999,12 @@
       <w:r>
         <w:t xml:space="preserve">hange in social bonding </w:t>
       </w:r>
-      <w:ins w:id="507" w:author="BT_SENRG" w:date="2017-12-28T01:46:00Z">
+      <w:ins w:id="508" w:author="BT_SENRG" w:date="2017-12-28T01:46:00Z">
         <w:r>
           <w:t>a</w:t>
         </w:r>
       </w:ins>
-      <w:del w:id="508" w:author="BT_SENRG" w:date="2017-12-28T01:46:00Z">
+      <w:del w:id="509" w:author="BT_SENRG" w:date="2017-12-28T01:46:00Z">
         <w:r>
           <w:delText>pre-post Tournament a</w:delText>
         </w:r>
@@ -16001,7 +16012,7 @@
       <w:r>
         <w:t>s a function of change in Joint Action Success was tested</w:t>
       </w:r>
-      <w:ins w:id="509" w:author="BT_SENRG" w:date="2017-12-28T01:46:00Z">
+      <w:ins w:id="510" w:author="BT_SENRG" w:date="2017-12-28T01:46:00Z">
         <w:r>
           <w:t xml:space="preserve"> by comparing pre- to post Tournament </w:t>
         </w:r>
@@ -16013,19 +16024,19 @@
       <w:r>
         <w:t xml:space="preserve">. </w:t>
       </w:r>
-      <w:ins w:id="510" w:author="BT_SENRG" w:date="2017-12-28T01:47:00Z">
+      <w:ins w:id="511" w:author="BT_SENRG" w:date="2017-12-28T01:47:00Z">
         <w:r>
           <w:t xml:space="preserve">Figure X </w:t>
         </w:r>
       </w:ins>
-      <w:moveToRangeStart w:id="511" w:author="BT_SENRG" w:date="2017-12-28T01:46:00Z" w:name="move502188934"/>
-      <w:moveTo w:id="512" w:author="BT_SENRG" w:date="2017-12-28T01:46:00Z">
-        <w:del w:id="513" w:author="BT_SENRG" w:date="2017-12-28T01:46:00Z">
+      <w:moveToRangeStart w:id="512" w:author="BT_SENRG" w:date="2017-12-28T01:46:00Z" w:name="move502188934"/>
+      <w:moveTo w:id="513" w:author="BT_SENRG" w:date="2017-12-28T01:46:00Z">
+        <w:del w:id="514" w:author="BT_SENRG" w:date="2017-12-28T01:46:00Z">
           <w:r>
             <w:delText xml:space="preserve">The </w:delText>
           </w:r>
         </w:del>
-        <w:del w:id="514" w:author="BT_SENRG" w:date="2017-12-28T01:47:00Z">
+        <w:del w:id="515" w:author="BT_SENRG" w:date="2017-12-28T01:47:00Z">
           <w:r>
             <w:delText xml:space="preserve">plot </w:delText>
           </w:r>
@@ -16034,20 +16045,20 @@
           <w:t>indicates a strong positive relationship between Joint Action Success and Social Bonding</w:t>
         </w:r>
       </w:moveTo>
-      <w:ins w:id="515" w:author="BT_SENRG" w:date="2017-12-28T01:47:00Z">
+      <w:ins w:id="516" w:author="BT_SENRG" w:date="2017-12-28T01:47:00Z">
         <w:r>
           <w:t xml:space="preserve"> (give stats, or merge this with stats below)</w:t>
         </w:r>
       </w:ins>
-      <w:moveTo w:id="516" w:author="BT_SENRG" w:date="2017-12-28T01:46:00Z">
-        <w:del w:id="517" w:author="BT_SENRG" w:date="2017-12-28T01:47:00Z">
+      <w:moveTo w:id="517" w:author="BT_SENRG" w:date="2017-12-28T01:46:00Z">
+        <w:del w:id="518" w:author="BT_SENRG" w:date="2017-12-28T01:47:00Z">
           <w:r>
             <w:delText>.</w:delText>
           </w:r>
         </w:del>
       </w:moveTo>
-      <w:moveToRangeEnd w:id="511"/>
-      <w:del w:id="518" w:author="BT_SENRG" w:date="2017-12-28T01:46:00Z">
+      <w:moveToRangeEnd w:id="512"/>
+      <w:del w:id="519" w:author="BT_SENRG" w:date="2017-12-28T01:46:00Z">
         <w:r>
           <w:delText>A scatterplot depicting the relationship between change in Joint Action Success and change in Social Bonding is shown in Figure  </w:delText>
         </w:r>
@@ -16070,13 +16081,13 @@
           <w:delText xml:space="preserve">. </w:delText>
         </w:r>
       </w:del>
-      <w:moveFromRangeStart w:id="519" w:author="BT_SENRG" w:date="2017-12-28T01:46:00Z" w:name="move502188934"/>
-      <w:moveFrom w:id="520" w:author="BT_SENRG" w:date="2017-12-28T01:46:00Z">
+      <w:moveFromRangeStart w:id="520" w:author="BT_SENRG" w:date="2017-12-28T01:46:00Z" w:name="move502188934"/>
+      <w:moveFrom w:id="521" w:author="BT_SENRG" w:date="2017-12-28T01:46:00Z">
         <w:r>
           <w:t>The plot indicates a strong positive relationship between Joint Action Success and Social Bonding.</w:t>
         </w:r>
       </w:moveFrom>
-      <w:moveFromRangeEnd w:id="519"/>
+      <w:moveFromRangeEnd w:id="520"/>
     </w:p>
     <w:p>
       <w:pPr>
@@ -16103,11 +16114,11 @@
       <w:r>
         <w:t xml:space="preserve">Figure </w:t>
       </w:r>
-      <w:bookmarkStart w:id="521" w:name="BMfig_jasBondDeltaBasicXY"/>
+      <w:bookmarkStart w:id="522" w:name="BMfig_jasBondDeltaBasicXY"/>
       <w:r>
         <w:t>17</w:t>
       </w:r>
-      <w:bookmarkEnd w:id="521"/>
+      <w:bookmarkEnd w:id="522"/>
       <w:r>
         <w:t>: Joint Action Success predicts Social Bonding (post-Tournament)</w:t>
       </w:r>
@@ -16233,27 +16244,27 @@
       <w:r>
         <w:t>, suggesting that on average, athletes who experienced an increase in positive perceptions of joint-action success as a result of the Tournament also experienced an increase in feelings of social bonding to their team and teammates. Interestingly, the</w:t>
       </w:r>
-      <w:ins w:id="522" w:author="BT_SENRG" w:date="2017-12-28T01:52:00Z">
+      <w:ins w:id="523" w:author="BT_SENRG" w:date="2017-12-28T01:52:00Z">
         <w:r>
           <w:t xml:space="preserve">re </w:t>
         </w:r>
       </w:ins>
-      <w:del w:id="523" w:author="BT_SENRG" w:date="2017-12-28T01:52:00Z">
+      <w:del w:id="524" w:author="BT_SENRG" w:date="2017-12-28T01:52:00Z">
         <w:r>
           <w:delText xml:space="preserve"> model </w:delText>
         </w:r>
       </w:del>
-      <w:ins w:id="524" w:author="BT_SENRG" w:date="2017-12-28T01:52:00Z">
+      <w:ins w:id="525" w:author="BT_SENRG" w:date="2017-12-28T01:52:00Z">
         <w:r>
           <w:t xml:space="preserve">was </w:t>
         </w:r>
       </w:ins>
-      <w:del w:id="525" w:author="BT_SENRG" w:date="2017-12-28T01:54:00Z">
+      <w:del w:id="526" w:author="BT_SENRG" w:date="2017-12-28T01:54:00Z">
         <w:r>
           <w:delText xml:space="preserve">also </w:delText>
         </w:r>
       </w:del>
-      <w:del w:id="526" w:author="BT_SENRG" w:date="2017-12-28T01:52:00Z">
+      <w:del w:id="527" w:author="BT_SENRG" w:date="2017-12-28T01:52:00Z">
         <w:r>
           <w:delText xml:space="preserve">revealed </w:delText>
         </w:r>
@@ -16271,12 +16282,12 @@
       <w:r>
         <w:t xml:space="preserve"> effect of perceptions of success in individual component performance </w:t>
       </w:r>
-      <w:del w:id="527" w:author="BT_SENRG" w:date="2017-12-28T01:52:00Z">
+      <w:del w:id="528" w:author="BT_SENRG" w:date="2017-12-28T01:52:00Z">
         <w:r>
           <w:delText xml:space="preserve">and </w:delText>
         </w:r>
       </w:del>
-      <w:ins w:id="528" w:author="BT_SENRG" w:date="2017-12-28T01:52:00Z">
+      <w:ins w:id="529" w:author="BT_SENRG" w:date="2017-12-28T01:52:00Z">
         <w:r>
           <w:t xml:space="preserve">on </w:t>
         </w:r>
@@ -16284,12 +16295,12 @@
       <w:r>
         <w:t>social bonding</w:t>
       </w:r>
-      <w:ins w:id="529" w:author="BT_SENRG" w:date="2017-12-28T01:52:00Z">
+      <w:ins w:id="530" w:author="BT_SENRG" w:date="2017-12-28T01:52:00Z">
         <w:r>
           <w:t xml:space="preserve"> (</w:t>
         </w:r>
       </w:ins>
-      <w:del w:id="530" w:author="BT_SENRG" w:date="2017-12-28T01:52:00Z">
+      <w:del w:id="531" w:author="BT_SENRG" w:date="2017-12-28T01:52:00Z">
         <w:r>
           <w:delText xml:space="preserve">, </w:delText>
         </w:r>
@@ -16337,7 +16348,7 @@
       <w:r>
         <w:t>=.04</w:t>
       </w:r>
-      <w:ins w:id="531" w:author="BT_SENRG" w:date="2017-12-28T01:52:00Z">
+      <w:ins w:id="532" w:author="BT_SENRG" w:date="2017-12-28T01:52:00Z">
         <w:r>
           <w:t>)</w:t>
         </w:r>
@@ -16348,7 +16359,7 @@
       <w:r>
         <w:rPr>
           <w:i/>
-          <w:rPrChange w:id="532" w:author="BT_SENRG" w:date="2017-12-28T01:53:00Z">
+          <w:rPrChange w:id="533" w:author="BT_SENRG" w:date="2017-12-28T01:53:00Z">
             <w:rPr/>
           </w:rPrChange>
         </w:rPr>
@@ -16393,11 +16404,11 @@
       <w:r>
         <w:t xml:space="preserve">. </w:t>
       </w:r>
-      <w:commentRangeStart w:id="533"/>
+      <w:commentRangeStart w:id="534"/>
       <w:r>
         <w:t xml:space="preserve">This model supported the prediction </w:t>
       </w:r>
-      <w:del w:id="534" w:author="BT_SENRG" w:date="2017-12-28T01:55:00Z">
+      <w:del w:id="535" w:author="BT_SENRG" w:date="2017-12-28T01:55:00Z">
         <w:r>
           <w:delText xml:space="preserve">that higher perceptions of joint action success would significantly relate to higher levels of social bonding, by showing </w:delText>
         </w:r>
@@ -16413,12 +16424,12 @@
       <w:r>
         <w:t>).</w:t>
       </w:r>
-      <w:commentRangeEnd w:id="533"/>
+      <w:commentRangeEnd w:id="534"/>
       <w:r>
         <w:rPr>
           <w:rStyle w:val="CommentReference"/>
         </w:rPr>
-        <w:commentReference w:id="533"/>
+        <w:commentReference w:id="534"/>
       </w:r>
     </w:p>
     <w:p>
@@ -16446,11 +16457,11 @@
       <w:r>
         <w:t xml:space="preserve">Figure </w:t>
       </w:r>
-      <w:bookmarkStart w:id="535" w:name="BMfig_jasBondDeltaModelSlope"/>
+      <w:bookmarkStart w:id="536" w:name="BMfig_jasBondDeltaModelSlope"/>
       <w:r>
         <w:t>18</w:t>
       </w:r>
-      <w:bookmarkEnd w:id="535"/>
+      <w:bookmarkEnd w:id="536"/>
       <w:r>
         <w:t>: Joint Action Success predicts Social Bonding in post-Tournament survey data. The blue slope is the original line of best fit, the red slope has been adjusted according to the predictions of the linear model.</w:t>
       </w:r>
@@ -16481,12 +16492,12 @@
       <w:r>
         <w:t xml:space="preserve">The direct relationship Team Performance Expectations and Social Bonding was also tested </w:t>
       </w:r>
-      <w:del w:id="536" w:author="BT_SENRG" w:date="2017-12-28T02:01:00Z">
+      <w:del w:id="537" w:author="BT_SENRG" w:date="2017-12-28T02:01:00Z">
         <w:r>
           <w:delText xml:space="preserve">in </w:delText>
         </w:r>
       </w:del>
-      <w:ins w:id="537" w:author="BT_SENRG" w:date="2017-12-28T02:01:00Z">
+      <w:ins w:id="538" w:author="BT_SENRG" w:date="2017-12-28T02:01:00Z">
         <w:r>
           <w:t xml:space="preserve">using </w:t>
         </w:r>
@@ -16494,7 +16505,7 @@
       <w:r>
         <w:t xml:space="preserve">the </w:t>
       </w:r>
-      <w:ins w:id="538" w:author="BT_SENRG" w:date="2017-12-28T02:01:00Z">
+      <w:ins w:id="539" w:author="BT_SENRG" w:date="2017-12-28T02:01:00Z">
         <w:r>
           <w:t xml:space="preserve">1) </w:t>
         </w:r>
@@ -16502,7 +16513,7 @@
       <w:r>
         <w:t xml:space="preserve">post-Tournament, </w:t>
       </w:r>
-      <w:ins w:id="539" w:author="BT_SENRG" w:date="2017-12-28T02:01:00Z">
+      <w:ins w:id="540" w:author="BT_SENRG" w:date="2017-12-28T02:01:00Z">
         <w:r>
           <w:t xml:space="preserve">2) </w:t>
         </w:r>
@@ -16510,7 +16521,7 @@
       <w:r>
         <w:t xml:space="preserve">pre- to post-Tournament, and </w:t>
       </w:r>
-      <w:ins w:id="540" w:author="BT_SENRG" w:date="2017-12-28T02:01:00Z">
+      <w:ins w:id="541" w:author="BT_SENRG" w:date="2017-12-28T02:01:00Z">
         <w:r>
           <w:t xml:space="preserve">3) </w:t>
         </w:r>
@@ -16561,11 +16572,11 @@
       <w:r>
         <w:t xml:space="preserve">Figure </w:t>
       </w:r>
-      <w:bookmarkStart w:id="541" w:name="BMfig_teamPerfBondBasicXY"/>
+      <w:bookmarkStart w:id="542" w:name="BMfig_teamPerfBondBasicXY"/>
       <w:r>
         <w:t>19</w:t>
       </w:r>
-      <w:bookmarkEnd w:id="541"/>
+      <w:bookmarkEnd w:id="542"/>
       <w:r>
         <w:t>: Team Performance Expectations predicts Social Bonding (post-Tournament)</w:t>
       </w:r>
@@ -16691,12 +16702,12 @@
       <w:r>
         <w:t>. The</w:t>
       </w:r>
-      <w:ins w:id="542" w:author="BT_SENRG" w:date="2017-12-28T02:04:00Z">
+      <w:ins w:id="543" w:author="BT_SENRG" w:date="2017-12-28T02:04:00Z">
         <w:r>
           <w:t xml:space="preserve">re was </w:t>
         </w:r>
       </w:ins>
-      <w:del w:id="543" w:author="BT_SENRG" w:date="2017-12-28T02:04:00Z">
+      <w:del w:id="544" w:author="BT_SENRG" w:date="2017-12-28T02:04:00Z">
         <w:r>
           <w:delText xml:space="preserve"> model </w:delText>
         </w:r>
@@ -16704,7 +16715,7 @@
       <w:r>
         <w:t xml:space="preserve">also </w:t>
       </w:r>
-      <w:del w:id="544" w:author="BT_SENRG" w:date="2017-12-28T02:04:00Z">
+      <w:del w:id="545" w:author="BT_SENRG" w:date="2017-12-28T02:04:00Z">
         <w:r>
           <w:delText xml:space="preserve">revealed </w:delText>
         </w:r>
@@ -16712,12 +16723,12 @@
       <w:r>
         <w:t>a significant positive effect of Subjective Competence on Social Bonding</w:t>
       </w:r>
-      <w:ins w:id="545" w:author="BT_SENRG" w:date="2017-12-28T02:04:00Z">
+      <w:ins w:id="546" w:author="BT_SENRG" w:date="2017-12-28T02:04:00Z">
         <w:r>
           <w:t xml:space="preserve"> (</w:t>
         </w:r>
       </w:ins>
-      <w:del w:id="546" w:author="BT_SENRG" w:date="2017-12-28T02:04:00Z">
+      <w:del w:id="547" w:author="BT_SENRG" w:date="2017-12-28T02:04:00Z">
         <w:r>
           <w:delText xml:space="preserve">, </w:delText>
         </w:r>
@@ -16765,7 +16776,7 @@
       <w:r>
         <w:t>=.03</w:t>
       </w:r>
-      <w:ins w:id="547" w:author="BT_SENRG" w:date="2017-12-28T02:04:00Z">
+      <w:ins w:id="548" w:author="BT_SENRG" w:date="2017-12-28T02:04:00Z">
         <w:r>
           <w:t>)</w:t>
         </w:r>
@@ -16773,20 +16784,20 @@
       <w:r>
         <w:t>, such that athletes who provided higher ratings of their own technical competence in rugby (measured before the Tournament) reported higher levels of social bonding</w:t>
       </w:r>
-      <w:ins w:id="548" w:author="BT_SENRG" w:date="2017-12-28T02:06:00Z">
+      <w:ins w:id="549" w:author="BT_SENRG" w:date="2017-12-28T02:06:00Z">
         <w:r>
           <w:t xml:space="preserve"> </w:t>
         </w:r>
-        <w:commentRangeStart w:id="549"/>
+        <w:commentRangeStart w:id="550"/>
         <w:r>
           <w:t>after the tournament</w:t>
         </w:r>
-        <w:commentRangeEnd w:id="549"/>
+        <w:commentRangeEnd w:id="550"/>
         <w:r>
           <w:rPr>
             <w:rStyle w:val="CommentReference"/>
           </w:rPr>
-          <w:commentReference w:id="549"/>
+          <w:commentReference w:id="550"/>
         </w:r>
       </w:ins>
       <w:r>
@@ -16820,17 +16831,17 @@
       <w:r>
         <w:t xml:space="preserve">&lt;.0001), owing to large negative skew (−1.33) and high kurtosis (.49). Re-running the model with a log-transformed outcome variable appeared to make the best improvement to model residuals </w:t>
       </w:r>
-      <w:del w:id="550" w:author="BT_SENRG" w:date="2017-12-28T02:06:00Z">
+      <w:del w:id="551" w:author="BT_SENRG" w:date="2017-12-28T02:06:00Z">
         <w:r>
           <w:delText xml:space="preserve">more </w:delText>
         </w:r>
       </w:del>
-      <w:ins w:id="551" w:author="BT_SENRG" w:date="2017-12-28T02:06:00Z">
+      <w:ins w:id="552" w:author="BT_SENRG" w:date="2017-12-28T02:06:00Z">
         <w:r>
           <w:t>as compared to</w:t>
         </w:r>
       </w:ins>
-      <w:del w:id="552" w:author="BT_SENRG" w:date="2017-12-28T02:06:00Z">
+      <w:del w:id="553" w:author="BT_SENRG" w:date="2017-12-28T02:06:00Z">
         <w:r>
           <w:delText>than</w:delText>
         </w:r>
@@ -16846,17 +16857,17 @@
       <w:r>
         <w:t>)</w:t>
       </w:r>
-      <w:ins w:id="553" w:author="BT_SENRG" w:date="2017-12-28T02:07:00Z">
+      <w:ins w:id="554" w:author="BT_SENRG" w:date="2017-12-28T02:07:00Z">
         <w:r>
           <w:t xml:space="preserve">. The </w:t>
         </w:r>
       </w:ins>
-      <w:del w:id="554" w:author="BT_SENRG" w:date="2017-12-28T02:07:00Z">
+      <w:del w:id="555" w:author="BT_SENRG" w:date="2017-12-28T02:07:00Z">
         <w:r>
           <w:delText xml:space="preserve">. In </w:delText>
         </w:r>
       </w:del>
-      <w:del w:id="555" w:author="BT_SENRG" w:date="2017-12-28T02:06:00Z">
+      <w:del w:id="556" w:author="BT_SENRG" w:date="2017-12-28T02:06:00Z">
         <w:r>
           <w:delText xml:space="preserve">the </w:delText>
         </w:r>
@@ -16864,7 +16875,7 @@
       <w:r>
         <w:t>log-transformed</w:t>
       </w:r>
-      <w:del w:id="556" w:author="BT_SENRG" w:date="2017-12-28T02:07:00Z">
+      <w:del w:id="557" w:author="BT_SENRG" w:date="2017-12-28T02:07:00Z">
         <w:r>
           <w:delText xml:space="preserve"> model, the distribution of model</w:delText>
         </w:r>
@@ -16872,12 +16883,12 @@
       <w:r>
         <w:t xml:space="preserve"> residuals appear</w:t>
       </w:r>
-      <w:ins w:id="557" w:author="BT_SENRG" w:date="2017-12-28T02:07:00Z">
+      <w:ins w:id="558" w:author="BT_SENRG" w:date="2017-12-28T02:07:00Z">
         <w:r>
           <w:t>ed the</w:t>
         </w:r>
       </w:ins>
-      <w:del w:id="558" w:author="BT_SENRG" w:date="2017-12-28T02:07:00Z">
+      <w:del w:id="559" w:author="BT_SENRG" w:date="2017-12-28T02:07:00Z">
         <w:r>
           <w:delText>ed</w:delText>
         </w:r>
@@ -16885,7 +16896,7 @@
       <w:r>
         <w:t xml:space="preserve"> most normal</w:t>
       </w:r>
-      <w:del w:id="559" w:author="BT_SENRG" w:date="2017-12-28T02:07:00Z">
+      <w:del w:id="560" w:author="BT_SENRG" w:date="2017-12-28T02:07:00Z">
         <w:r>
           <w:delText>,</w:delText>
         </w:r>
@@ -16913,7 +16924,7 @@
       <w:r>
         <w:t>=.02), and the R-squared values for the model improved</w:t>
       </w:r>
-      <w:del w:id="560" w:author="BT_SENRG" w:date="2017-12-28T02:07:00Z">
+      <w:del w:id="561" w:author="BT_SENRG" w:date="2017-12-28T02:07:00Z">
         <w:r>
           <w:delText>,</w:delText>
         </w:r>
@@ -16921,7 +16932,7 @@
       <w:r>
         <w:t xml:space="preserve"> </w:t>
       </w:r>
-      <w:ins w:id="561" w:author="BT_SENRG" w:date="2017-12-28T02:07:00Z">
+      <w:ins w:id="562" w:author="BT_SENRG" w:date="2017-12-28T02:07:00Z">
         <w:r>
           <w:t>(</w:t>
         </w:r>
@@ -16987,7 +16998,7 @@
       <w:r>
         <w:fldChar w:fldCharType="end"/>
       </w:r>
-      <w:ins w:id="562" w:author="BT_SENRG" w:date="2017-12-28T02:07:00Z">
+      <w:ins w:id="563" w:author="BT_SENRG" w:date="2017-12-28T02:07:00Z">
         <w:r>
           <w:t>)</w:t>
         </w:r>
@@ -17069,11 +17080,11 @@
       <w:r>
         <w:t xml:space="preserve">Figure </w:t>
       </w:r>
-      <w:bookmarkStart w:id="563" w:name="BMfig_teamPerfBondDeltaBasicXY"/>
+      <w:bookmarkStart w:id="564" w:name="BMfig_teamPerfBondDeltaBasicXY"/>
       <w:r>
         <w:t>20</w:t>
       </w:r>
-      <w:bookmarkEnd w:id="563"/>
+      <w:bookmarkEnd w:id="564"/>
       <w:r>
         <w:t>: Team Performance Expectations predicts Social Bonding (post-Tournament)</w:t>
       </w:r>
@@ -17092,27 +17103,27 @@
         <w:spacing w:before="240"/>
         <w:ind w:firstLine="300"/>
       </w:pPr>
-      <w:ins w:id="564" w:author="BT_SENRG" w:date="2017-12-28T02:08:00Z">
+      <w:ins w:id="565" w:author="BT_SENRG" w:date="2017-12-28T02:08:00Z">
         <w:r>
           <w:t>There was a significant main effect of X on Y</w:t>
         </w:r>
       </w:ins>
-      <w:ins w:id="565" w:author="BT_SENRG" w:date="2017-12-28T02:09:00Z">
+      <w:ins w:id="566" w:author="BT_SENRG" w:date="2017-12-28T02:09:00Z">
         <w:r>
           <w:t xml:space="preserve"> (</w:t>
         </w:r>
       </w:ins>
-      <w:del w:id="566" w:author="BT_SENRG" w:date="2017-12-28T02:09:00Z">
+      <w:del w:id="567" w:author="BT_SENRG" w:date="2017-12-28T02:09:00Z">
         <w:r>
           <w:delText>A model designed to test the relationship between expectations around team performance and change in social bonding revealed a marginally</w:delText>
         </w:r>
       </w:del>
-      <w:del w:id="567" w:author="BT_SENRG" w:date="2017-12-28T02:08:00Z">
+      <w:del w:id="568" w:author="BT_SENRG" w:date="2017-12-28T02:08:00Z">
         <w:r>
           <w:delText xml:space="preserve"> significant main effect</w:delText>
         </w:r>
       </w:del>
-      <w:del w:id="568" w:author="BT_SENRG" w:date="2017-12-28T02:09:00Z">
+      <w:del w:id="569" w:author="BT_SENRG" w:date="2017-12-28T02:09:00Z">
         <w:r>
           <w:delText xml:space="preserve">, </w:delText>
         </w:r>
@@ -17221,7 +17232,7 @@
       <w:r>
         <w:fldChar w:fldCharType="end"/>
       </w:r>
-      <w:ins w:id="569" w:author="BT_SENRG" w:date="2017-12-28T02:09:00Z">
+      <w:ins w:id="570" w:author="BT_SENRG" w:date="2017-12-28T02:09:00Z">
         <w:r>
           <w:t>)</w:t>
         </w:r>
@@ -17289,12 +17300,12 @@
       <w:r>
         <w:t>=.24), however the effect of Team Performance Expectations on Social Bonding was no longer significant</w:t>
       </w:r>
-      <w:ins w:id="570" w:author="BT_SENRG" w:date="2017-12-28T02:09:00Z">
+      <w:ins w:id="571" w:author="BT_SENRG" w:date="2017-12-28T02:09:00Z">
         <w:r>
           <w:t xml:space="preserve"> (</w:t>
         </w:r>
       </w:ins>
-      <w:del w:id="571" w:author="BT_SENRG" w:date="2017-12-28T02:09:00Z">
+      <w:del w:id="572" w:author="BT_SENRG" w:date="2017-12-28T02:09:00Z">
         <w:r>
           <w:delText xml:space="preserve">, </w:delText>
         </w:r>
@@ -17403,7 +17414,7 @@
       <w:r>
         <w:fldChar w:fldCharType="end"/>
       </w:r>
-      <w:ins w:id="572" w:author="BT_SENRG" w:date="2017-12-28T02:09:00Z">
+      <w:ins w:id="573" w:author="BT_SENRG" w:date="2017-12-28T02:09:00Z">
         <w:r>
           <w:t>)</w:t>
         </w:r>
@@ -17470,11 +17481,11 @@
       <w:r>
         <w:t xml:space="preserve">Figure </w:t>
       </w:r>
-      <w:bookmarkStart w:id="573" w:name="BMfig_teamPerfBondOverallBasicXY"/>
+      <w:bookmarkStart w:id="574" w:name="BMfig_teamPerfBondOverallBasicXY"/>
       <w:r>
         <w:t>21</w:t>
       </w:r>
-      <w:bookmarkEnd w:id="573"/>
+      <w:bookmarkEnd w:id="574"/>
       <w:r>
         <w:t>: Team Performance Expectations predicts Social Bonding (post-Tournament)</w:t>
       </w:r>
@@ -17496,12 +17507,12 @@
       <w:r>
         <w:t>The initial model failed to converge with the random slope and intercept model structure. As such, the model was simplified to estimate only the random slope. Th</w:t>
       </w:r>
-      <w:ins w:id="574" w:author="BT_SENRG" w:date="2017-12-28T02:10:00Z">
+      <w:ins w:id="575" w:author="BT_SENRG" w:date="2017-12-28T02:10:00Z">
         <w:r>
           <w:t>e</w:t>
         </w:r>
       </w:ins>
-      <w:del w:id="575" w:author="BT_SENRG" w:date="2017-12-28T02:10:00Z">
+      <w:del w:id="576" w:author="BT_SENRG" w:date="2017-12-28T02:10:00Z">
         <w:r>
           <w:delText>is</w:delText>
         </w:r>
@@ -17509,12 +17520,12 @@
       <w:r>
         <w:t xml:space="preserve"> simplified model revealed a significant positive relationship between team performance expectation violation and social bonding</w:t>
       </w:r>
-      <w:ins w:id="576" w:author="BT_SENRG" w:date="2017-12-28T02:10:00Z">
+      <w:ins w:id="577" w:author="BT_SENRG" w:date="2017-12-28T02:10:00Z">
         <w:r>
           <w:t xml:space="preserve"> (</w:t>
         </w:r>
       </w:ins>
-      <w:del w:id="577" w:author="BT_SENRG" w:date="2017-12-28T02:10:00Z">
+      <w:del w:id="578" w:author="BT_SENRG" w:date="2017-12-28T02:10:00Z">
         <w:r>
           <w:delText xml:space="preserve">, </w:delText>
         </w:r>
@@ -17623,7 +17634,7 @@
       <w:r>
         <w:fldChar w:fldCharType="end"/>
       </w:r>
-      <w:ins w:id="578" w:author="BT_SENRG" w:date="2017-12-28T02:10:00Z">
+      <w:ins w:id="579" w:author="BT_SENRG" w:date="2017-12-28T02:10:00Z">
         <w:r>
           <w:t>)</w:t>
         </w:r>
@@ -17631,12 +17642,12 @@
       <w:r>
         <w:t>. The</w:t>
       </w:r>
-      <w:ins w:id="579" w:author="BT_SENRG" w:date="2017-12-28T02:10:00Z">
+      <w:ins w:id="580" w:author="BT_SENRG" w:date="2017-12-28T02:10:00Z">
         <w:r>
           <w:t>re was</w:t>
         </w:r>
       </w:ins>
-      <w:del w:id="580" w:author="BT_SENRG" w:date="2017-12-28T02:10:00Z">
+      <w:del w:id="581" w:author="BT_SENRG" w:date="2017-12-28T02:10:00Z">
         <w:r>
           <w:delText xml:space="preserve"> model</w:delText>
         </w:r>
@@ -17644,7 +17655,7 @@
       <w:r>
         <w:t xml:space="preserve"> also </w:t>
       </w:r>
-      <w:del w:id="581" w:author="BT_SENRG" w:date="2017-12-28T02:10:00Z">
+      <w:del w:id="582" w:author="BT_SENRG" w:date="2017-12-28T02:10:00Z">
         <w:r>
           <w:delText xml:space="preserve">revealed </w:delText>
         </w:r>
@@ -17652,12 +17663,12 @@
       <w:r>
         <w:t>a significant relationship between Individual Performance Expectations and social bonding</w:t>
       </w:r>
-      <w:ins w:id="582" w:author="BT_SENRG" w:date="2017-12-28T02:10:00Z">
+      <w:ins w:id="583" w:author="BT_SENRG" w:date="2017-12-28T02:10:00Z">
         <w:r>
           <w:t xml:space="preserve"> (</w:t>
         </w:r>
       </w:ins>
-      <w:del w:id="583" w:author="BT_SENRG" w:date="2017-12-28T02:10:00Z">
+      <w:del w:id="584" w:author="BT_SENRG" w:date="2017-12-28T02:10:00Z">
         <w:r>
           <w:delText xml:space="preserve">, </w:delText>
         </w:r>
@@ -17705,7 +17716,7 @@
       <w:r>
         <w:t>&lt;.01</w:t>
       </w:r>
-      <w:ins w:id="584" w:author="BT_SENRG" w:date="2017-12-28T02:10:00Z">
+      <w:ins w:id="585" w:author="BT_SENRG" w:date="2017-12-28T02:10:00Z">
         <w:r>
           <w:t>)</w:t>
         </w:r>
@@ -17713,7 +17724,7 @@
       <w:r>
         <w:t xml:space="preserve">, as well as </w:t>
       </w:r>
-      <w:ins w:id="585" w:author="BT_SENRG" w:date="2017-12-28T02:10:00Z">
+      <w:ins w:id="586" w:author="BT_SENRG" w:date="2017-12-28T02:10:00Z">
         <w:r>
           <w:t xml:space="preserve">between </w:t>
         </w:r>
@@ -17721,12 +17732,12 @@
       <w:r>
         <w:t>subjective competence and social bonding</w:t>
       </w:r>
-      <w:ins w:id="586" w:author="BT_SENRG" w:date="2017-12-28T02:11:00Z">
+      <w:ins w:id="587" w:author="BT_SENRG" w:date="2017-12-28T02:11:00Z">
         <w:r>
           <w:t xml:space="preserve"> (</w:t>
         </w:r>
       </w:ins>
-      <w:del w:id="587" w:author="BT_SENRG" w:date="2017-12-28T02:11:00Z">
+      <w:del w:id="588" w:author="BT_SENRG" w:date="2017-12-28T02:11:00Z">
         <w:r>
           <w:delText xml:space="preserve">, </w:delText>
         </w:r>
@@ -17774,7 +17785,7 @@
       <w:r>
         <w:t>=.03</w:t>
       </w:r>
-      <w:ins w:id="588" w:author="BT_SENRG" w:date="2017-12-28T02:11:00Z">
+      <w:ins w:id="589" w:author="BT_SENRG" w:date="2017-12-28T02:11:00Z">
         <w:r>
           <w:t>)</w:t>
         </w:r>
@@ -17810,7 +17821,7 @@
       <w:r>
         <w:t xml:space="preserve">&lt;.00001), with </w:t>
       </w:r>
-      <w:ins w:id="589" w:author="BT_SENRG" w:date="2017-12-28T02:11:00Z">
+      <w:ins w:id="590" w:author="BT_SENRG" w:date="2017-12-28T02:11:00Z">
         <w:r>
           <w:t xml:space="preserve">a </w:t>
         </w:r>
@@ -17862,12 +17873,12 @@
       <w:r>
         <w:t>=.03), error terms appear much more evenly distributed around zero than the original model, albeit with a slight negative skew (−0.1). The adjusted model provided confirmation that the significant positive effect of team performance expectation violation on social bonding</w:t>
       </w:r>
-      <w:ins w:id="590" w:author="BT_SENRG" w:date="2017-12-28T02:11:00Z">
+      <w:ins w:id="591" w:author="BT_SENRG" w:date="2017-12-28T02:11:00Z">
         <w:r>
           <w:t xml:space="preserve"> (</w:t>
         </w:r>
       </w:ins>
-      <w:del w:id="591" w:author="BT_SENRG" w:date="2017-12-28T02:11:00Z">
+      <w:del w:id="592" w:author="BT_SENRG" w:date="2017-12-28T02:11:00Z">
         <w:r>
           <w:delText xml:space="preserve">, </w:delText>
         </w:r>
@@ -17976,7 +17987,7 @@
       <w:r>
         <w:fldChar w:fldCharType="end"/>
       </w:r>
-      <w:ins w:id="592" w:author="BT_SENRG" w:date="2017-12-28T02:11:00Z">
+      <w:ins w:id="593" w:author="BT_SENRG" w:date="2017-12-28T02:11:00Z">
         <w:r>
           <w:t>)</w:t>
         </w:r>
@@ -18010,11 +18021,11 @@
       <w:r>
         <w:t xml:space="preserve">Figure </w:t>
       </w:r>
-      <w:bookmarkStart w:id="593" w:name="BMfig_teamPerfBondOverallModelSlope"/>
+      <w:bookmarkStart w:id="594" w:name="BMfig_teamPerfBondOverallModelSlope"/>
       <w:r>
         <w:t>22</w:t>
       </w:r>
-      <w:bookmarkEnd w:id="593"/>
+      <w:bookmarkEnd w:id="594"/>
       <w:r>
         <w:t>: Joint Action Success predicts Social Bonding in post-Tournament survey data. The blue slope is the original line of best fit, the red slope has been adjusted according to the predictions of the linear model.</w:t>
       </w:r>
@@ -18037,12 +18048,12 @@
       <w:r>
         <w:t xml:space="preserve">5.5  Prediction 4: Feelings of </w:t>
       </w:r>
-      <w:ins w:id="594" w:author="BT_SENRG" w:date="2017-12-28T02:12:00Z">
+      <w:ins w:id="595" w:author="BT_SENRG" w:date="2017-12-28T02:12:00Z">
         <w:r>
           <w:t>T</w:t>
         </w:r>
       </w:ins>
-      <w:del w:id="595" w:author="BT_SENRG" w:date="2017-12-28T02:12:00Z">
+      <w:del w:id="596" w:author="BT_SENRG" w:date="2017-12-28T02:12:00Z">
         <w:r>
           <w:delText>t</w:delText>
         </w:r>
@@ -18050,12 +18061,12 @@
       <w:r>
         <w:t xml:space="preserve">eam </w:t>
       </w:r>
-      <w:ins w:id="596" w:author="BT_SENRG" w:date="2017-12-28T02:12:00Z">
+      <w:ins w:id="597" w:author="BT_SENRG" w:date="2017-12-28T02:12:00Z">
         <w:r>
           <w:t>C</w:t>
         </w:r>
       </w:ins>
-      <w:del w:id="597" w:author="BT_SENRG" w:date="2017-12-28T02:12:00Z">
+      <w:del w:id="598" w:author="BT_SENRG" w:date="2017-12-28T02:12:00Z">
         <w:r>
           <w:delText>c</w:delText>
         </w:r>
@@ -18063,12 +18074,12 @@
       <w:r>
         <w:t xml:space="preserve">lick mediate the relationship between </w:t>
       </w:r>
-      <w:ins w:id="598" w:author="BT_SENRG" w:date="2017-12-28T02:12:00Z">
+      <w:ins w:id="599" w:author="BT_SENRG" w:date="2017-12-28T02:12:00Z">
         <w:r>
           <w:t>p</w:t>
         </w:r>
       </w:ins>
-      <w:del w:id="599" w:author="BT_SENRG" w:date="2017-12-28T02:12:00Z">
+      <w:del w:id="600" w:author="BT_SENRG" w:date="2017-12-28T02:12:00Z">
         <w:r>
           <w:delText>p</w:delText>
         </w:r>
@@ -18076,12 +18087,12 @@
       <w:r>
         <w:t xml:space="preserve">erceptions of </w:t>
       </w:r>
-      <w:ins w:id="600" w:author="BT_SENRG" w:date="2017-12-28T02:12:00Z">
+      <w:ins w:id="601" w:author="BT_SENRG" w:date="2017-12-28T02:12:00Z">
         <w:r>
           <w:t>S</w:t>
         </w:r>
       </w:ins>
-      <w:del w:id="601" w:author="BT_SENRG" w:date="2017-12-28T02:12:00Z">
+      <w:del w:id="602" w:author="BT_SENRG" w:date="2017-12-28T02:12:00Z">
         <w:r>
           <w:delText>s</w:delText>
         </w:r>
@@ -18089,12 +18100,12 @@
       <w:r>
         <w:t xml:space="preserve">uccess in </w:t>
       </w:r>
-      <w:ins w:id="602" w:author="BT_SENRG" w:date="2017-12-28T02:12:00Z">
+      <w:ins w:id="603" w:author="BT_SENRG" w:date="2017-12-28T02:12:00Z">
         <w:r>
           <w:t>J</w:t>
         </w:r>
       </w:ins>
-      <w:del w:id="603" w:author="BT_SENRG" w:date="2017-12-28T02:12:00Z">
+      <w:del w:id="604" w:author="BT_SENRG" w:date="2017-12-28T02:12:00Z">
         <w:r>
           <w:delText>j</w:delText>
         </w:r>
@@ -18102,12 +18113,12 @@
       <w:r>
         <w:t xml:space="preserve">oint </w:t>
       </w:r>
-      <w:ins w:id="604" w:author="BT_SENRG" w:date="2017-12-28T02:12:00Z">
+      <w:ins w:id="605" w:author="BT_SENRG" w:date="2017-12-28T02:12:00Z">
         <w:r>
           <w:t>A</w:t>
         </w:r>
       </w:ins>
-      <w:del w:id="605" w:author="BT_SENRG" w:date="2017-12-28T02:12:00Z">
+      <w:del w:id="606" w:author="BT_SENRG" w:date="2017-12-28T02:12:00Z">
         <w:r>
           <w:delText>a</w:delText>
         </w:r>
@@ -18115,12 +18126,12 @@
       <w:r>
         <w:t xml:space="preserve">ction and feelings of </w:t>
       </w:r>
-      <w:ins w:id="606" w:author="BT_SENRG" w:date="2017-12-28T02:13:00Z">
+      <w:ins w:id="607" w:author="BT_SENRG" w:date="2017-12-28T02:13:00Z">
         <w:r>
           <w:t>S</w:t>
         </w:r>
       </w:ins>
-      <w:del w:id="607" w:author="BT_SENRG" w:date="2017-12-28T02:13:00Z">
+      <w:del w:id="608" w:author="BT_SENRG" w:date="2017-12-28T02:13:00Z">
         <w:r>
           <w:delText>s</w:delText>
         </w:r>
@@ -18128,12 +18139,12 @@
       <w:r>
         <w:t xml:space="preserve">ocial </w:t>
       </w:r>
-      <w:ins w:id="608" w:author="BT_SENRG" w:date="2017-12-28T02:13:00Z">
+      <w:ins w:id="609" w:author="BT_SENRG" w:date="2017-12-28T02:13:00Z">
         <w:r>
           <w:t>B</w:t>
         </w:r>
       </w:ins>
-      <w:del w:id="609" w:author="BT_SENRG" w:date="2017-12-28T02:13:00Z">
+      <w:del w:id="610" w:author="BT_SENRG" w:date="2017-12-28T02:13:00Z">
         <w:r>
           <w:delText>b</w:delText>
         </w:r>
@@ -18151,7 +18162,7 @@
       <w:r>
         <w:t>5.5.1  4</w:t>
       </w:r>
-      <w:del w:id="610" w:author="BT_SENRG" w:date="2017-12-28T02:25:00Z">
+      <w:del w:id="611" w:author="BT_SENRG" w:date="2017-12-28T02:25:00Z">
         <w:r>
           <w:delText>.</w:delText>
         </w:r>
@@ -18184,7 +18195,7 @@
       <w:pPr>
         <w:ind w:firstLine="300"/>
         <w:rPr>
-          <w:ins w:id="611" w:author="BT_SENRG" w:date="2017-12-28T02:15:00Z"/>
+          <w:ins w:id="612" w:author="BT_SENRG" w:date="2017-12-28T02:15:00Z"/>
         </w:rPr>
       </w:pPr>
       <w:r>
@@ -18273,7 +18284,7 @@
       <w:pPr>
         <w:ind w:firstLine="300"/>
         <w:rPr>
-          <w:ins w:id="612" w:author="BT_SENRG" w:date="2017-12-28T02:15:00Z"/>
+          <w:ins w:id="613" w:author="BT_SENRG" w:date="2017-12-28T02:15:00Z"/>
         </w:rPr>
       </w:pPr>
       <w:r>
@@ -18351,7 +18362,7 @@
                         <wps:txbx>
                           <w:txbxContent>
                             <w:p>
-                              <w:ins w:id="613" w:author="BT_SENRG" w:date="2017-12-28T02:15:00Z">
+                              <w:ins w:id="614" w:author="BT_SENRG" w:date="2017-12-28T02:15:00Z">
                                 <w:r>
                                   <w:t>Joint Action Success</w:t>
                                 </w:r>
@@ -18402,7 +18413,7 @@
                         <wps:txbx>
                           <w:txbxContent>
                             <w:p>
-                              <w:ins w:id="614" w:author="BT_SENRG" w:date="2017-12-28T02:16:00Z">
+                              <w:ins w:id="615" w:author="BT_SENRG" w:date="2017-12-28T02:16:00Z">
                                 <w:r>
                                   <w:t>Social Bonding</w:t>
                                 </w:r>
@@ -18509,7 +18520,7 @@
                         <wps:txbx>
                           <w:txbxContent>
                             <w:p>
-                              <w:ins w:id="615" w:author="BT_SENRG" w:date="2017-12-28T02:17:00Z">
+                              <w:ins w:id="616" w:author="BT_SENRG" w:date="2017-12-28T02:17:00Z">
                                 <w:r>
                                   <w:t>Team Click</w:t>
                                 </w:r>
@@ -18655,7 +18666,7 @@
       <w:pPr>
         <w:ind w:firstLine="300"/>
         <w:rPr>
-          <w:ins w:id="616" w:author="BT_SENRG" w:date="2017-12-28T02:15:00Z"/>
+          <w:ins w:id="617" w:author="BT_SENRG" w:date="2017-12-28T02:15:00Z"/>
         </w:rPr>
       </w:pPr>
     </w:p>
@@ -18668,7 +18679,7 @@
       <w:pPr>
         <w:pStyle w:val="Caption"/>
         <w:rPr>
-          <w:ins w:id="617" w:author="BT_SENRG" w:date="2017-12-28T02:15:00Z"/>
+          <w:ins w:id="618" w:author="BT_SENRG" w:date="2017-12-28T02:15:00Z"/>
         </w:rPr>
       </w:pPr>
     </w:p>
@@ -18676,7 +18687,7 @@
       <w:pPr>
         <w:pStyle w:val="Caption"/>
         <w:rPr>
-          <w:ins w:id="618" w:author="BT_SENRG" w:date="2017-12-28T02:15:00Z"/>
+          <w:ins w:id="619" w:author="BT_SENRG" w:date="2017-12-28T02:15:00Z"/>
         </w:rPr>
       </w:pPr>
     </w:p>
@@ -18686,10 +18697,10 @@
         <w:spacing w:before="240"/>
         <w:ind w:firstLine="300"/>
         <w:rPr>
-          <w:del w:id="619" w:author="BT_SENRG" w:date="2017-12-28T02:15:00Z"/>
-        </w:rPr>
-      </w:pPr>
-      <w:del w:id="620" w:author="BT_SENRG" w:date="2017-12-28T02:15:00Z">
+          <w:del w:id="620" w:author="BT_SENRG" w:date="2017-12-28T02:15:00Z"/>
+        </w:rPr>
+      </w:pPr>
+      <w:del w:id="621" w:author="BT_SENRG" w:date="2017-12-28T02:15:00Z">
         <w:r>
           <w:delText xml:space="preserve"> </w:delText>
         </w:r>
@@ -18699,10 +18710,10 @@
       <w:pPr>
         <w:pStyle w:val="centerpar"/>
         <w:rPr>
-          <w:del w:id="621" w:author="BT_SENRG" w:date="2017-12-28T02:15:00Z"/>
-        </w:rPr>
-      </w:pPr>
-      <w:del w:id="622" w:author="BT_SENRG" w:date="2017-12-28T02:15:00Z">
+          <w:del w:id="622" w:author="BT_SENRG" w:date="2017-12-28T02:15:00Z"/>
+        </w:rPr>
+      </w:pPr>
+      <w:del w:id="623" w:author="BT_SENRG" w:date="2017-12-28T02:15:00Z">
         <w:r>
           <w:delText xml:space="preserve"> </w:delText>
         </w:r>
@@ -18715,24 +18726,24 @@
       <w:r>
         <w:t xml:space="preserve">Figure </w:t>
       </w:r>
-      <w:bookmarkStart w:id="623" w:name="BMfig_MLM4aMediationAnalysis"/>
+      <w:bookmarkStart w:id="624" w:name="BMfig_MLM4aMediationAnalysis"/>
       <w:r>
         <w:t>23</w:t>
       </w:r>
-      <w:bookmarkEnd w:id="623"/>
+      <w:bookmarkEnd w:id="624"/>
       <w:r>
         <w:t xml:space="preserve">: M4a </w:t>
       </w:r>
-      <w:commentRangeStart w:id="624"/>
+      <w:commentRangeStart w:id="625"/>
       <w:r>
         <w:t>Mediation Analysis</w:t>
       </w:r>
-      <w:commentRangeEnd w:id="624"/>
+      <w:commentRangeEnd w:id="625"/>
       <w:r>
         <w:rPr>
           <w:rStyle w:val="CommentReference"/>
         </w:rPr>
-        <w:commentReference w:id="624"/>
+        <w:commentReference w:id="625"/>
       </w:r>
       <w:r>
         <w:fldChar w:fldCharType="begin"/>
@@ -18757,16 +18768,16 @@
       <w:pPr>
         <w:ind w:firstLine="300"/>
       </w:pPr>
-      <w:commentRangeStart w:id="625"/>
+      <w:commentRangeStart w:id="626"/>
       <w:r>
         <w:t>Results from the models reported above demonstrate significant relationships between 1) change in perceptions of joint-action success and changes in feelings of team click, 2) changes in feelings of team click and changes in feelings of social bonding, and a direct relationship between changes in joint-action success and changes in social bonding, but not a direct relationship between team performance expectations and changes in social bonding. As such, a mediation analysis was performed to formally test whether a change in feelings of team click over the course of the Tournament mediated a direct relationship between change in perceptions of joint-action success and changes in perception of social bonding.</w:t>
       </w:r>
-      <w:commentRangeEnd w:id="625"/>
+      <w:commentRangeEnd w:id="626"/>
       <w:r>
         <w:rPr>
           <w:rStyle w:val="CommentReference"/>
         </w:rPr>
-        <w:commentReference w:id="625"/>
+        <w:commentReference w:id="626"/>
       </w:r>
     </w:p>
     <w:p>
@@ -18871,11 +18882,11 @@
       <w:r>
         <w:t xml:space="preserve">Figure </w:t>
       </w:r>
-      <w:bookmarkStart w:id="626" w:name="BMfig_MLM24aMediationAnalysis"/>
+      <w:bookmarkStart w:id="627" w:name="BMfig_MLM24aMediationAnalysis"/>
       <w:r>
         <w:t>24</w:t>
       </w:r>
-      <w:bookmarkEnd w:id="626"/>
+      <w:bookmarkEnd w:id="627"/>
       <w:r>
         <w:t>: M24a Mediation Analysis</w:t>
       </w:r>
@@ -18898,7 +18909,7 @@
       <w:r>
         <w:t>5.5.2  Prediction 4</w:t>
       </w:r>
-      <w:del w:id="627" w:author="BT_SENRG" w:date="2017-12-28T02:25:00Z">
+      <w:del w:id="628" w:author="BT_SENRG" w:date="2017-12-28T02:25:00Z">
         <w:r>
           <w:delText>.</w:delText>
         </w:r>
@@ -18914,7 +18925,7 @@
       <w:r>
         <w:t xml:space="preserve">Post-Tournament Results of the analyses above also demonstrate a significant positive relationship between Team Performance Expectations and Team Click. The model generated for relationships between between Team Performance Expectations and Social Bonding, however, was not robust to the demands of model assumptions. Nonetheless, </w:t>
       </w:r>
-      <w:ins w:id="628" w:author="BT_SENRG" w:date="2017-12-28T02:26:00Z">
+      <w:ins w:id="629" w:author="BT_SENRG" w:date="2017-12-28T02:26:00Z">
         <w:r>
           <w:t xml:space="preserve">a </w:t>
         </w:r>
@@ -18927,17 +18938,17 @@
       <w:pPr>
         <w:ind w:firstLine="300"/>
       </w:pPr>
-      <w:del w:id="629" w:author="BT_SENRG" w:date="2017-12-28T02:26:00Z">
+      <w:del w:id="630" w:author="BT_SENRG" w:date="2017-12-28T02:26:00Z">
         <w:r>
           <w:delText xml:space="preserve">Results </w:delText>
         </w:r>
       </w:del>
-      <w:ins w:id="630" w:author="BT_SENRG" w:date="2017-12-28T02:26:00Z">
+      <w:ins w:id="631" w:author="BT_SENRG" w:date="2017-12-28T02:26:00Z">
         <w:r>
           <w:t xml:space="preserve">The </w:t>
         </w:r>
       </w:ins>
-      <w:del w:id="631" w:author="BT_SENRG" w:date="2017-12-28T02:26:00Z">
+      <w:del w:id="632" w:author="BT_SENRG" w:date="2017-12-28T02:26:00Z">
         <w:r>
           <w:delText xml:space="preserve">of the </w:delText>
         </w:r>
@@ -18945,7 +18956,7 @@
       <w:r>
         <w:t xml:space="preserve">mediation analysis revealed </w:t>
       </w:r>
-      <w:ins w:id="632" w:author="BT_SENRG" w:date="2017-12-28T02:26:00Z">
+      <w:ins w:id="633" w:author="BT_SENRG" w:date="2017-12-28T02:26:00Z">
         <w:r>
           <w:t xml:space="preserve">a </w:t>
         </w:r>
@@ -18973,12 +18984,12 @@
       <w:r>
         <w:t>&lt;.0001. When controlling for the effect of Team Click on Social Bonding, the average direct effect between Team Performance Expectations and Social Bonding was no longer significant</w:t>
       </w:r>
-      <w:ins w:id="633" w:author="BT_SENRG" w:date="2017-12-28T02:26:00Z">
+      <w:ins w:id="634" w:author="BT_SENRG" w:date="2017-12-28T02:26:00Z">
         <w:r>
           <w:t xml:space="preserve"> (</w:t>
         </w:r>
       </w:ins>
-      <w:del w:id="634" w:author="BT_SENRG" w:date="2017-12-28T02:26:00Z">
+      <w:del w:id="635" w:author="BT_SENRG" w:date="2017-12-28T02:26:00Z">
         <w:r>
           <w:delText xml:space="preserve">, </w:delText>
         </w:r>
@@ -19014,7 +19025,7 @@
       <w:r>
         <w:t>)</w:t>
       </w:r>
-      <w:ins w:id="635" w:author="BT_SENRG" w:date="2017-12-28T02:26:00Z">
+      <w:ins w:id="636" w:author="BT_SENRG" w:date="2017-12-28T02:26:00Z">
         <w:r>
           <w:t>)</w:t>
         </w:r>
@@ -19022,12 +19033,12 @@
       <w:r>
         <w:t xml:space="preserve">. </w:t>
       </w:r>
-      <w:ins w:id="636" w:author="BT_SENRG" w:date="2017-12-28T02:26:00Z">
+      <w:ins w:id="637" w:author="BT_SENRG" w:date="2017-12-28T02:26:00Z">
         <w:r>
           <w:t>Similar to model 4a above, t</w:t>
         </w:r>
       </w:ins>
-      <w:del w:id="637" w:author="BT_SENRG" w:date="2017-12-28T02:26:00Z">
+      <w:del w:id="638" w:author="BT_SENRG" w:date="2017-12-28T02:26:00Z">
         <w:r>
           <w:delText>T</w:delText>
         </w:r>
@@ -19035,7 +19046,7 @@
       <w:r>
         <w:t xml:space="preserve">he total effect of the model was significant </w:t>
       </w:r>
-      <w:ins w:id="638" w:author="BT_SENRG" w:date="2017-12-28T02:27:00Z">
+      <w:ins w:id="639" w:author="BT_SENRG" w:date="2017-12-28T02:27:00Z">
         <w:r>
           <w:t>(</w:t>
         </w:r>
@@ -19063,22 +19074,22 @@
       <w:r>
         <w:t>=.04</w:t>
       </w:r>
-      <w:ins w:id="639" w:author="BT_SENRG" w:date="2017-12-28T02:27:00Z">
+      <w:ins w:id="640" w:author="BT_SENRG" w:date="2017-12-28T02:27:00Z">
         <w:r>
           <w:t xml:space="preserve">), </w:t>
         </w:r>
       </w:ins>
-      <w:del w:id="640" w:author="BT_SENRG" w:date="2017-12-28T02:27:00Z">
+      <w:del w:id="641" w:author="BT_SENRG" w:date="2017-12-28T02:27:00Z">
         <w:r>
           <w:delText>. This model, as with</w:delText>
         </w:r>
       </w:del>
-      <w:del w:id="641" w:author="BT_SENRG" w:date="2017-12-28T02:26:00Z">
+      <w:del w:id="642" w:author="BT_SENRG" w:date="2017-12-28T02:26:00Z">
         <w:r>
           <w:delText xml:space="preserve"> model 4.a above</w:delText>
         </w:r>
       </w:del>
-      <w:del w:id="642" w:author="BT_SENRG" w:date="2017-12-28T02:27:00Z">
+      <w:del w:id="643" w:author="BT_SENRG" w:date="2017-12-28T02:27:00Z">
         <w:r>
           <w:delText xml:space="preserve">, </w:delText>
         </w:r>
@@ -19086,12 +19097,12 @@
       <w:r>
         <w:t>indicat</w:t>
       </w:r>
-      <w:ins w:id="643" w:author="BT_SENRG" w:date="2017-12-28T02:27:00Z">
+      <w:ins w:id="644" w:author="BT_SENRG" w:date="2017-12-28T02:27:00Z">
         <w:r>
           <w:t>ing</w:t>
         </w:r>
       </w:ins>
-      <w:del w:id="644" w:author="BT_SENRG" w:date="2017-12-28T02:27:00Z">
+      <w:del w:id="645" w:author="BT_SENRG" w:date="2017-12-28T02:27:00Z">
         <w:r>
           <w:delText>ed</w:delText>
         </w:r>
@@ -19133,11 +19144,11 @@
       <w:r>
         <w:t xml:space="preserve">Figure </w:t>
       </w:r>
-      <w:bookmarkStart w:id="645" w:name="BMfig_MLM4bMediationAnalysis"/>
+      <w:bookmarkStart w:id="646" w:name="BMfig_MLM4bMediationAnalysis"/>
       <w:r>
         <w:t>25</w:t>
       </w:r>
-      <w:bookmarkEnd w:id="645"/>
+      <w:bookmarkEnd w:id="646"/>
       <w:r>
         <w:t>: M4b Mediation Analysis</w:t>
       </w:r>
@@ -19167,12 +19178,12 @@
       <w:r>
         <w:t>In order to assess the possibility of a mediating effect of Team Click on the overall relationship between Team Performance Expectations and Social Bonding, the interaction of Team Performance Expectations and Team Click was added to a model as a fixed effect to see if an increase in social bonding associated with more positive violations of team performance expectations was heightened when feelings of team-click increased. The model revealed a significant negative interaction between Team Performance Expectations and Team Click</w:t>
       </w:r>
-      <w:ins w:id="646" w:author="BT_SENRG" w:date="2017-12-28T02:27:00Z">
+      <w:ins w:id="647" w:author="BT_SENRG" w:date="2017-12-28T02:27:00Z">
         <w:r>
           <w:t xml:space="preserve"> (</w:t>
         </w:r>
       </w:ins>
-      <w:del w:id="647" w:author="BT_SENRG" w:date="2017-12-28T02:27:00Z">
+      <w:del w:id="648" w:author="BT_SENRG" w:date="2017-12-28T02:27:00Z">
         <w:r>
           <w:delText xml:space="preserve">, </w:delText>
         </w:r>
@@ -19281,7 +19292,7 @@
       <w:r>
         <w:fldChar w:fldCharType="end"/>
       </w:r>
-      <w:ins w:id="648" w:author="BT_SENRG" w:date="2017-12-28T02:27:00Z">
+      <w:ins w:id="649" w:author="BT_SENRG" w:date="2017-12-28T02:27:00Z">
         <w:r>
           <w:t>)</w:t>
         </w:r>
@@ -19357,12 +19368,12 @@
       <w:r>
         <w:t xml:space="preserve"> for full model comparison). The adjusted model revealed a significant positive interaction of Team Performance Expectations and Team Click on Social Bonding</w:t>
       </w:r>
-      <w:ins w:id="649" w:author="BT_SENRG" w:date="2017-12-28T02:28:00Z">
+      <w:ins w:id="650" w:author="BT_SENRG" w:date="2017-12-28T02:28:00Z">
         <w:r>
           <w:t xml:space="preserve"> (</w:t>
         </w:r>
       </w:ins>
-      <w:del w:id="650" w:author="BT_SENRG" w:date="2017-12-28T02:28:00Z">
+      <w:del w:id="651" w:author="BT_SENRG" w:date="2017-12-28T02:28:00Z">
         <w:r>
           <w:delText xml:space="preserve">, </w:delText>
         </w:r>
@@ -19471,7 +19482,7 @@
       <w:r>
         <w:fldChar w:fldCharType="end"/>
       </w:r>
-      <w:ins w:id="651" w:author="BT_SENRG" w:date="2017-12-28T02:28:00Z">
+      <w:ins w:id="652" w:author="BT_SENRG" w:date="2017-12-28T02:28:00Z">
         <w:r>
           <w:t>)</w:t>
         </w:r>
@@ -19479,7 +19490,7 @@
       <w:r>
         <w:t>. These results support</w:t>
       </w:r>
-      <w:del w:id="652" w:author="BT_SENRG" w:date="2017-12-28T02:28:00Z">
+      <w:del w:id="653" w:author="BT_SENRG" w:date="2017-12-28T02:28:00Z">
         <w:r>
           <w:delText>ed</w:delText>
         </w:r>
@@ -19487,7 +19498,7 @@
       <w:r>
         <w:t xml:space="preserve"> the prediction that feelings of team-click condition the relationship between perceptions of team performance (expectation violation, in this case) and feelings of social bonding. </w:t>
       </w:r>
-      <w:del w:id="653" w:author="BT_SENRG" w:date="2017-12-28T02:28:00Z">
+      <w:del w:id="654" w:author="BT_SENRG" w:date="2017-12-28T02:28:00Z">
         <w:r>
           <w:delText>Below, formal mediation analysis was conducted to further test this relationship.</w:delText>
         </w:r>
@@ -19505,12 +19516,12 @@
       <w:pPr>
         <w:ind w:firstLine="300"/>
       </w:pPr>
-      <w:ins w:id="654" w:author="BT_SENRG" w:date="2017-12-28T02:29:00Z">
+      <w:ins w:id="655" w:author="BT_SENRG" w:date="2017-12-28T02:29:00Z">
         <w:r>
           <w:t>T</w:t>
         </w:r>
       </w:ins>
-      <w:del w:id="655" w:author="BT_SENRG" w:date="2017-12-28T02:29:00Z">
+      <w:del w:id="656" w:author="BT_SENRG" w:date="2017-12-28T02:29:00Z">
         <w:r>
           <w:delText>Results of t</w:delText>
         </w:r>
@@ -19518,12 +19529,12 @@
       <w:r>
         <w:t>he mediation analysis revealed that the average indirect effect of change in Joint Action Success on change in Social Bonding attributable to change in Team Click was highly significant albeit small</w:t>
       </w:r>
-      <w:ins w:id="656" w:author="BT_SENRG" w:date="2017-12-28T02:29:00Z">
+      <w:ins w:id="657" w:author="BT_SENRG" w:date="2017-12-28T02:29:00Z">
         <w:r>
           <w:t xml:space="preserve"> (</w:t>
         </w:r>
       </w:ins>
-      <w:del w:id="657" w:author="BT_SENRG" w:date="2017-12-28T02:29:00Z">
+      <w:del w:id="658" w:author="BT_SENRG" w:date="2017-12-28T02:29:00Z">
         <w:r>
           <w:delText xml:space="preserve">, </w:delText>
         </w:r>
@@ -19551,7 +19562,7 @@
       <w:r>
         <w:t>&lt;.001</w:t>
       </w:r>
-      <w:ins w:id="658" w:author="BT_SENRG" w:date="2017-12-28T02:29:00Z">
+      <w:ins w:id="659" w:author="BT_SENRG" w:date="2017-12-28T02:29:00Z">
         <w:r>
           <w:t>)</w:t>
         </w:r>
@@ -19559,12 +19570,12 @@
       <w:r>
         <w:t>. When controlling for the effect of team click on social bonding, the average direct effect of Team Performance Expectations and Social Bonding was also significant</w:t>
       </w:r>
-      <w:ins w:id="659" w:author="BT_SENRG" w:date="2017-12-28T02:29:00Z">
+      <w:ins w:id="660" w:author="BT_SENRG" w:date="2017-12-28T02:29:00Z">
         <w:r>
           <w:t xml:space="preserve"> (</w:t>
         </w:r>
       </w:ins>
-      <w:del w:id="660" w:author="BT_SENRG" w:date="2017-12-28T02:29:00Z">
+      <w:del w:id="661" w:author="BT_SENRG" w:date="2017-12-28T02:29:00Z">
         <w:r>
           <w:delText xml:space="preserve">, </w:delText>
         </w:r>
@@ -19592,7 +19603,7 @@
       <w:r>
         <w:t>&lt;.00001</w:t>
       </w:r>
-      <w:ins w:id="661" w:author="BT_SENRG" w:date="2017-12-28T02:29:00Z">
+      <w:ins w:id="662" w:author="BT_SENRG" w:date="2017-12-28T02:29:00Z">
         <w:r>
           <w:t>)</w:t>
         </w:r>
@@ -19656,11 +19667,11 @@
       <w:r>
         <w:t xml:space="preserve">Figure </w:t>
       </w:r>
-      <w:bookmarkStart w:id="662" w:name="BMfig_MLM34aMediationAnalysis"/>
+      <w:bookmarkStart w:id="663" w:name="BMfig_MLM34aMediationAnalysis"/>
       <w:r>
         <w:t>26</w:t>
       </w:r>
-      <w:bookmarkEnd w:id="662"/>
+      <w:bookmarkEnd w:id="663"/>
       <w:r>
         <w:t>: M3.4a Mediation Analysis</w:t>
       </w:r>
@@ -19687,23 +19698,23 @@
         <w:lastRenderedPageBreak/>
         <w:t xml:space="preserve">6  </w:t>
       </w:r>
-      <w:commentRangeStart w:id="663"/>
+      <w:commentRangeStart w:id="664"/>
       <w:r>
         <w:t>Discussion</w:t>
       </w:r>
-      <w:commentRangeEnd w:id="663"/>
+      <w:commentRangeEnd w:id="664"/>
       <w:r>
         <w:rPr>
           <w:rStyle w:val="CommentReference"/>
           <w:b w:val="0"/>
           <w:bCs w:val="0"/>
         </w:rPr>
-        <w:commentReference w:id="663"/>
+        <w:commentReference w:id="664"/>
       </w:r>
       <w:r>
         <w:t xml:space="preserve"> </w:t>
       </w:r>
-      <w:del w:id="664" w:author="BT_SENRG" w:date="2017-12-28T02:38:00Z">
+      <w:del w:id="665" w:author="BT_SENRG" w:date="2017-12-28T02:38:00Z">
         <w:r>
           <w:delText>of Results</w:delText>
         </w:r>
@@ -19716,7 +19727,7 @@
       <w:r>
         <w:t xml:space="preserve">The results presented above generally support the central hypothesis of this dissertation, namely that </w:t>
       </w:r>
-      <w:del w:id="665" w:author="BT_SENRG" w:date="2017-12-28T02:31:00Z">
+      <w:del w:id="666" w:author="BT_SENRG" w:date="2017-12-28T02:31:00Z">
         <w:r>
           <w:delText xml:space="preserve">relationship </w:delText>
         </w:r>
@@ -19724,12 +19735,12 @@
       <w:r>
         <w:t>the relationship between joint action and social bonding is mediated by the feeling of “team click.” Results of analyses concerning both the post-Tournament survey and change between and pre- and post -Tournament surveys display a clear relationship between perceptions of Joint Action Success and Team Click, Team Click and Social Bonding, and a direct relationship between Joint Action Success and Social Bonding. In the post-Tournament analysis, Team Click fully mediate</w:t>
       </w:r>
-      <w:ins w:id="666" w:author="BT_SENRG" w:date="2017-12-28T02:31:00Z">
+      <w:ins w:id="667" w:author="BT_SENRG" w:date="2017-12-28T02:31:00Z">
         <w:r>
           <w:t>d</w:t>
         </w:r>
       </w:ins>
-      <w:del w:id="667" w:author="BT_SENRG" w:date="2017-12-28T02:31:00Z">
+      <w:del w:id="668" w:author="BT_SENRG" w:date="2017-12-28T02:31:00Z">
         <w:r>
           <w:delText>s</w:delText>
         </w:r>
@@ -19737,12 +19748,12 @@
       <w:r>
         <w:t xml:space="preserve"> the relationship between Joint Action Success and Social Bonding. In the pre-post analysis, Team Click partially mediate</w:t>
       </w:r>
-      <w:ins w:id="668" w:author="BT_SENRG" w:date="2017-12-28T02:31:00Z">
+      <w:ins w:id="669" w:author="BT_SENRG" w:date="2017-12-28T02:31:00Z">
         <w:r>
           <w:t>d</w:t>
         </w:r>
       </w:ins>
-      <w:del w:id="669" w:author="BT_SENRG" w:date="2017-12-28T02:31:00Z">
+      <w:del w:id="670" w:author="BT_SENRG" w:date="2017-12-28T02:31:00Z">
         <w:r>
           <w:delText>s</w:delText>
         </w:r>
@@ -19776,12 +19787,12 @@
       <w:r>
         <w:t xml:space="preserve">These results suggests that while expectation violation in joint action might be an important factor in generating feelings of team click, it might not be a strong enough mechanism to drive social bonding directly. In contrast to the single-item measure of Team Performance Expectations, Joint Action Success is a factor made up of four items that require detailed reflection on the experience of four different aspects of team coordination. This item may have more powerfully tapped into the implicit mechanisms involved in coordinated joint action, encouraging athletes to reflect on coordination with specific co-actors, and as such the opportunity to rehearse and reinforce feelings of trust, reliability, and cooperation Reddish2013a. It is also possible that expectation violation in joint action might not be immediately available to athlete reflection. As Frith and colleagues point out Frith2007,Frith2010,Clark2013, </w:t>
       </w:r>
-      <w:del w:id="670" w:author="BT_SENRG" w:date="2017-12-28T02:32:00Z">
+      <w:del w:id="671" w:author="BT_SENRG" w:date="2017-12-28T02:32:00Z">
         <w:r>
           <w:delText xml:space="preserve">the </w:delText>
         </w:r>
       </w:del>
-      <w:ins w:id="671" w:author="BT_SENRG" w:date="2017-12-28T02:32:00Z">
+      <w:ins w:id="672" w:author="BT_SENRG" w:date="2017-12-28T02:32:00Z">
         <w:r>
           <w:t xml:space="preserve">in order to </w:t>
         </w:r>
@@ -19789,12 +19800,12 @@
       <w:r>
         <w:t>generat</w:t>
       </w:r>
-      <w:ins w:id="672" w:author="BT_SENRG" w:date="2017-12-28T02:33:00Z">
+      <w:ins w:id="673" w:author="BT_SENRG" w:date="2017-12-28T02:33:00Z">
         <w:r>
           <w:t>e</w:t>
         </w:r>
       </w:ins>
-      <w:del w:id="673" w:author="BT_SENRG" w:date="2017-12-28T02:33:00Z">
+      <w:del w:id="674" w:author="BT_SENRG" w:date="2017-12-28T02:33:00Z">
         <w:r>
           <w:delText>ion</w:delText>
         </w:r>
@@ -19802,7 +19813,7 @@
       <w:r>
         <w:t xml:space="preserve"> </w:t>
       </w:r>
-      <w:del w:id="674" w:author="BT_SENRG" w:date="2017-12-28T02:33:00Z">
+      <w:del w:id="675" w:author="BT_SENRG" w:date="2017-12-28T02:33:00Z">
         <w:r>
           <w:delText xml:space="preserve">of </w:delText>
         </w:r>
@@ -19810,12 +19821,12 @@
       <w:r>
         <w:t>interoceptive predictive models for action</w:t>
       </w:r>
-      <w:ins w:id="675" w:author="BT_SENRG" w:date="2017-12-28T02:33:00Z">
+      <w:ins w:id="676" w:author="BT_SENRG" w:date="2017-12-28T02:33:00Z">
         <w:r>
           <w:t xml:space="preserve">, </w:t>
         </w:r>
       </w:ins>
-      <w:del w:id="676" w:author="BT_SENRG" w:date="2017-12-28T02:33:00Z">
+      <w:del w:id="677" w:author="BT_SENRG" w:date="2017-12-28T02:33:00Z">
         <w:r>
           <w:delText xml:space="preserve"> implicates </w:delText>
         </w:r>
@@ -19823,13 +19834,13 @@
       <w:r>
         <w:t>cognitive processes that exist largely below the surface of conscious awareness</w:t>
       </w:r>
-      <w:ins w:id="677" w:author="BT_SENRG" w:date="2017-12-28T02:33:00Z">
+      <w:ins w:id="678" w:author="BT_SENRG" w:date="2017-12-28T02:33:00Z">
         <w:r>
           <w:t xml:space="preserve"> are required.</w:t>
         </w:r>
       </w:ins>
-      <w:commentRangeStart w:id="678"/>
-      <w:del w:id="679" w:author="BT_SENRG" w:date="2017-12-28T02:33:00Z">
+      <w:commentRangeStart w:id="679"/>
+      <w:del w:id="680" w:author="BT_SENRG" w:date="2017-12-28T02:33:00Z">
         <w:r>
           <w:delText>,</w:delText>
         </w:r>
@@ -19837,12 +19848,12 @@
       <w:r>
         <w:t xml:space="preserve"> </w:t>
       </w:r>
-      <w:ins w:id="680" w:author="BT_SENRG" w:date="2017-12-28T02:33:00Z">
+      <w:ins w:id="681" w:author="BT_SENRG" w:date="2017-12-28T02:33:00Z">
         <w:r>
           <w:t>T</w:t>
         </w:r>
       </w:ins>
-      <w:del w:id="681" w:author="BT_SENRG" w:date="2017-12-28T02:33:00Z">
+      <w:del w:id="682" w:author="BT_SENRG" w:date="2017-12-28T02:33:00Z">
         <w:r>
           <w:delText>and t</w:delText>
         </w:r>
@@ -19850,7 +19861,7 @@
       <w:r>
         <w:t>he relationship between these unconscious informational transfer</w:t>
       </w:r>
-      <w:ins w:id="682" w:author="BT_SENRG" w:date="2017-12-28T02:33:00Z">
+      <w:ins w:id="683" w:author="BT_SENRG" w:date="2017-12-28T02:33:00Z">
         <w:r>
           <w:t>s</w:t>
         </w:r>
@@ -19858,12 +19869,12 @@
       <w:r>
         <w:t xml:space="preserve"> in movement coordination and the small fraction of information that does make its way to consciousness in the form of higher order symbolic and linguistic representations is still not clearly understood Semin2008</w:t>
       </w:r>
-      <w:commentRangeEnd w:id="678"/>
+      <w:commentRangeEnd w:id="679"/>
       <w:r>
         <w:rPr>
           <w:rStyle w:val="CommentReference"/>
         </w:rPr>
-        <w:commentReference w:id="678"/>
+        <w:commentReference w:id="679"/>
       </w:r>
       <w:r>
         <w:t>. Team click might be supported by various subtle, implicit, and pre-perceptual processes involved in “active inference” Schmidt2011.</w:t>
@@ -19916,13 +19927,13 @@
         <w:lastRenderedPageBreak/>
         <w:t>which relies heavily on self-report. Further exploring the relationship between pre-perceptual regulatory mechanisms of joint action and their psychosocial effects will require the use of other methods of data collection and analysis in order to triangulate the reliability of self-report data Newell2014. In this specific example, video footage showing athlete performance and coordination could be assessed using already established methods of motion capture and analysis to provide pseudo-objective measures of interpersonal and team-level synchrony in joint action [e.g.][]Passos2011. Importantly, video footage analysis allows for the testing between different proposed mechanisms associated with joint action and social bonding</w:t>
       </w:r>
-      <w:ins w:id="683" w:author="BT_SENRG" w:date="2017-12-28T02:39:00Z">
+      <w:ins w:id="684" w:author="BT_SENRG" w:date="2017-12-28T02:39:00Z">
         <w:r>
           <w:t xml:space="preserve">. </w:t>
         </w:r>
       </w:ins>
-      <w:commentRangeStart w:id="684"/>
-      <w:del w:id="685" w:author="BT_SENRG" w:date="2017-12-28T02:39:00Z">
+      <w:commentRangeStart w:id="685"/>
+      <w:del w:id="686" w:author="BT_SENRG" w:date="2017-12-28T02:39:00Z">
         <w:r>
           <w:delText xml:space="preserve">, </w:delText>
         </w:r>
@@ -19930,12 +19941,12 @@
       <w:r>
         <w:t>For example, motion capture from video footage allows for measuring synchrony between co-actors could using both traditional methods of dimension reduction and principal component analysis [see for example][]Riley2011 as well as emerging methods borrowed from dynamic systems theory including fractal-like 1/f scaling (“pink noise”) [see for example][]Holden2013.</w:t>
       </w:r>
-      <w:commentRangeEnd w:id="684"/>
+      <w:commentRangeEnd w:id="685"/>
       <w:r>
         <w:rPr>
           <w:rStyle w:val="CommentReference"/>
         </w:rPr>
-        <w:commentReference w:id="684"/>
+        <w:commentReference w:id="685"/>
       </w:r>
       <w:r>
         <w:t xml:space="preserve"> It is quite possible that these different measurements of synchrony could access different psychophysiological dimensions of the relationship between joint action and social bonding. Other physiological markers of social interaction such as heart rate variability Konvalinka2011,Fischer2014a and pain threshold Cohen2009,Tarr2015) are beginning to be developed and tested in both experimental and real-world settings. These novel methodological approaches help complement existing behavioural measures, such as such as economic games Xygalatas2013 and spontaneous helping tasks Kirschner2010, designed to access psychological mechanisms related to social bonding and cooperation. Together, these measures could then be compared to self-report measures derived from athlete self-report to more fully understand the ways in which component mechanisms and system dynamics of joint action generate social cohesion Marsh2009.</w:t>
@@ -19958,16 +19969,16 @@
       <w:r>
         <w:t xml:space="preserve"> design of this study means that results are correlational, and as such the predictions of this dissertation, only partially confirmed in this study, require further attention via a controlled experimental design. </w:t>
       </w:r>
-      <w:commentRangeStart w:id="686"/>
+      <w:commentRangeStart w:id="687"/>
       <w:r>
         <w:t>An experiment in which joint action success and expectation violation were manipulated, and explicit feedback around performance was eliminated, could allow for the assessment of the role of the cognitive processes of movement coordination in joint action in generating team click and social bonding. In addition, a controlled experiment offers the opportunity to utilise other measurements of synchrony, such as those derived from motion capture from video recordings.</w:t>
       </w:r>
-      <w:commentRangeEnd w:id="686"/>
+      <w:commentRangeEnd w:id="687"/>
       <w:r>
         <w:rPr>
           <w:rStyle w:val="CommentReference"/>
         </w:rPr>
-        <w:commentReference w:id="686"/>
+        <w:commentReference w:id="687"/>
       </w:r>
     </w:p>
     <w:sectPr>
@@ -19999,7 +20010,7 @@
       </w:r>
     </w:p>
   </w:comment>
-  <w:comment w:id="16" w:author="BT_SENRG" w:date="2017-12-13T17:03:00Z" w:initials="SRG">
+  <w:comment w:id="15" w:author="BT_SENRG" w:date="2017-12-13T17:03:00Z" w:initials="SRG">
     <w:p>
       <w:pPr>
         <w:pStyle w:val="CommentText"/>
@@ -20015,7 +20026,7 @@
       </w:r>
     </w:p>
   </w:comment>
-  <w:comment w:id="24" w:author="BT_SENRG" w:date="2017-12-13T17:08:00Z" w:initials="SRG">
+  <w:comment w:id="23" w:author="BT_SENRG" w:date="2017-12-13T17:08:00Z" w:initials="SRG">
     <w:p>
       <w:pPr>
         <w:pStyle w:val="CommentText"/>
@@ -20031,7 +20042,7 @@
       </w:r>
     </w:p>
   </w:comment>
-  <w:comment w:id="36" w:author="BT_SENRG" w:date="2017-12-13T17:12:00Z" w:initials="SRG">
+  <w:comment w:id="35" w:author="BT_SENRG" w:date="2017-12-13T17:12:00Z" w:initials="SRG">
     <w:p>
       <w:pPr>
         <w:pStyle w:val="CommentText"/>
@@ -20047,7 +20058,7 @@
       </w:r>
     </w:p>
   </w:comment>
-  <w:comment w:id="45" w:author="BT_SENRG" w:date="2017-12-13T17:15:00Z" w:initials="SRG">
+  <w:comment w:id="44" w:author="BT_SENRG" w:date="2017-12-13T17:15:00Z" w:initials="SRG">
     <w:p>
       <w:pPr>
         <w:pStyle w:val="CommentText"/>
@@ -20063,7 +20074,7 @@
       </w:r>
     </w:p>
   </w:comment>
-  <w:comment w:id="46" w:author="BT_SENRG" w:date="2017-12-13T17:16:00Z" w:initials="SRG">
+  <w:comment w:id="45" w:author="BT_SENRG" w:date="2017-12-13T17:16:00Z" w:initials="SRG">
     <w:p>
       <w:pPr>
         <w:pStyle w:val="CommentText"/>
@@ -20088,7 +20099,7 @@
       </w:r>
     </w:p>
   </w:comment>
-  <w:comment w:id="106" w:author="BT_SENRG" w:date="2017-12-13T17:30:00Z" w:initials="SRG">
+  <w:comment w:id="105" w:author="BT_SENRG" w:date="2017-12-13T17:30:00Z" w:initials="SRG">
     <w:p>
       <w:pPr>
         <w:pStyle w:val="CommentText"/>
@@ -20104,7 +20115,7 @@
       </w:r>
     </w:p>
   </w:comment>
-  <w:comment w:id="54" w:author="BT_SENRG" w:date="2017-12-13T17:24:00Z" w:initials="SRG">
+  <w:comment w:id="53" w:author="BT_SENRG" w:date="2017-12-13T17:24:00Z" w:initials="SRG">
     <w:p>
       <w:pPr>
         <w:pStyle w:val="CommentText"/>
@@ -20120,7 +20131,7 @@
       </w:r>
     </w:p>
   </w:comment>
-  <w:comment w:id="129" w:author="BT_SENRG" w:date="2017-12-13T17:44:00Z" w:initials="SRG">
+  <w:comment w:id="128" w:author="BT_SENRG" w:date="2017-12-13T17:44:00Z" w:initials="SRG">
     <w:p>
       <w:pPr>
         <w:pStyle w:val="CommentText"/>
@@ -20136,7 +20147,7 @@
       </w:r>
     </w:p>
   </w:comment>
-  <w:comment w:id="130" w:author="BT_SENRG" w:date="2017-12-13T17:45:00Z" w:initials="SRG">
+  <w:comment w:id="129" w:author="BT_SENRG" w:date="2017-12-13T17:45:00Z" w:initials="SRG">
     <w:p>
       <w:pPr>
         <w:pStyle w:val="CommentText"/>
@@ -20787,7 +20798,7 @@
       </w:r>
     </w:p>
   </w:comment>
-  <w:comment w:id="346" w:author="BT_SENRG" w:date="2017-12-25T03:41:00Z" w:initials="SRG">
+  <w:comment w:id="347" w:author="BT_SENRG" w:date="2017-12-25T03:41:00Z" w:initials="SRG">
     <w:p>
       <w:pPr>
         <w:pStyle w:val="CommentText"/>
@@ -20803,7 +20814,7 @@
       </w:r>
     </w:p>
   </w:comment>
-  <w:comment w:id="353" w:author="BT_SENRG" w:date="2017-12-25T03:44:00Z" w:initials="SRG">
+  <w:comment w:id="354" w:author="BT_SENRG" w:date="2017-12-25T03:44:00Z" w:initials="SRG">
     <w:p>
       <w:pPr>
         <w:pStyle w:val="CommentText"/>
@@ -20819,7 +20830,7 @@
       </w:r>
     </w:p>
   </w:comment>
-  <w:comment w:id="347" w:author="BT_SENRG" w:date="2017-12-25T03:46:00Z" w:initials="SRG">
+  <w:comment w:id="348" w:author="BT_SENRG" w:date="2017-12-25T03:46:00Z" w:initials="SRG">
     <w:p>
       <w:pPr>
         <w:pStyle w:val="CommentText"/>
@@ -20835,7 +20846,7 @@
       </w:r>
     </w:p>
   </w:comment>
-  <w:comment w:id="368" w:author="BT_SENRG" w:date="2017-12-25T03:50:00Z" w:initials="SRG">
+  <w:comment w:id="369" w:author="BT_SENRG" w:date="2017-12-25T03:50:00Z" w:initials="SRG">
     <w:p>
       <w:pPr>
         <w:pStyle w:val="CommentText"/>
@@ -20851,7 +20862,7 @@
       </w:r>
     </w:p>
   </w:comment>
-  <w:comment w:id="375" w:author="BT_SENRG" w:date="2017-12-25T03:53:00Z" w:initials="SRG">
+  <w:comment w:id="376" w:author="BT_SENRG" w:date="2017-12-25T03:53:00Z" w:initials="SRG">
     <w:p>
       <w:pPr>
         <w:pStyle w:val="CommentText"/>
@@ -20867,7 +20878,7 @@
       </w:r>
     </w:p>
   </w:comment>
-  <w:comment w:id="381" w:author="BT_SENRG" w:date="2017-12-25T03:55:00Z" w:initials="SRG">
+  <w:comment w:id="382" w:author="BT_SENRG" w:date="2017-12-25T03:55:00Z" w:initials="SRG">
     <w:p>
       <w:pPr>
         <w:pStyle w:val="CommentText"/>
@@ -20883,7 +20894,7 @@
       </w:r>
     </w:p>
   </w:comment>
-  <w:comment w:id="387" w:author="BT_SENRG" w:date="2017-12-25T03:55:00Z" w:initials="SRG">
+  <w:comment w:id="388" w:author="BT_SENRG" w:date="2017-12-25T03:55:00Z" w:initials="SRG">
     <w:p>
       <w:pPr>
         <w:pStyle w:val="CommentText"/>
@@ -20899,7 +20910,7 @@
       </w:r>
     </w:p>
   </w:comment>
-  <w:comment w:id="398" w:author="BT_SENRG" w:date="2017-12-25T03:58:00Z" w:initials="SRG">
+  <w:comment w:id="399" w:author="BT_SENRG" w:date="2017-12-25T03:58:00Z" w:initials="SRG">
     <w:p>
       <w:pPr>
         <w:pStyle w:val="CommentText"/>
@@ -20915,7 +20926,7 @@
       </w:r>
     </w:p>
   </w:comment>
-  <w:comment w:id="400" w:author="BT_SENRG" w:date="2017-12-26T22:10:00Z" w:initials="SRG">
+  <w:comment w:id="401" w:author="BT_SENRG" w:date="2017-12-26T22:10:00Z" w:initials="SRG">
     <w:p>
       <w:pPr>
         <w:pStyle w:val="CommentText"/>
@@ -20931,7 +20942,7 @@
       </w:r>
     </w:p>
   </w:comment>
-  <w:comment w:id="406" w:author="BT_SENRG" w:date="2017-12-26T22:12:00Z" w:initials="SRG">
+  <w:comment w:id="407" w:author="BT_SENRG" w:date="2017-12-26T22:12:00Z" w:initials="SRG">
     <w:p>
       <w:pPr>
         <w:pStyle w:val="CommentText"/>
@@ -20956,7 +20967,7 @@
       </w:r>
     </w:p>
   </w:comment>
-  <w:comment w:id="407" w:author="BT_SENRG" w:date="2017-12-25T03:58:00Z" w:initials="SRG">
+  <w:comment w:id="408" w:author="BT_SENRG" w:date="2017-12-25T03:58:00Z" w:initials="SRG">
     <w:p>
       <w:pPr>
         <w:pStyle w:val="CommentText"/>
@@ -20972,7 +20983,7 @@
       </w:r>
     </w:p>
   </w:comment>
-  <w:comment w:id="434" w:author="BT_SENRG" w:date="2017-12-25T04:13:00Z" w:initials="SRG">
+  <w:comment w:id="435" w:author="BT_SENRG" w:date="2017-12-25T04:13:00Z" w:initials="SRG">
     <w:p>
       <w:pPr>
         <w:pStyle w:val="CommentText"/>
@@ -20988,7 +20999,7 @@
       </w:r>
     </w:p>
   </w:comment>
-  <w:comment w:id="449" w:author="BT_SENRG" w:date="2017-12-25T04:21:00Z" w:initials="SRG">
+  <w:comment w:id="450" w:author="BT_SENRG" w:date="2017-12-25T04:21:00Z" w:initials="SRG">
     <w:p>
       <w:pPr>
         <w:pStyle w:val="CommentText"/>
@@ -21001,6 +21012,22 @@
       </w:r>
       <w:r>
         <w:t>Merge this sentence with the results from the LMER…basically get right to it (the acutal results)</w:t>
+      </w:r>
+    </w:p>
+  </w:comment>
+  <w:comment w:id="467" w:author="BT_SENRG" w:date="2017-12-25T04:25:00Z" w:initials="SRG">
+    <w:p>
+      <w:pPr>
+        <w:pStyle w:val="CommentText"/>
+      </w:pPr>
+      <w:r>
+        <w:rPr>
+          <w:rStyle w:val="CommentReference"/>
+        </w:rPr>
+        <w:annotationRef/>
+      </w:r>
+      <w:r>
+        <w:t>Do you mean Prediction 2???</w:t>
       </w:r>
     </w:p>
   </w:comment>
@@ -21016,11 +21043,11 @@
         <w:annotationRef/>
       </w:r>
       <w:r>
-        <w:t>Do you mean Prediction 2???</w:t>
+        <w:t>This is perhaps the wrong paragraph for here? SHoudn’ you be summarising the social bonding results here?</w:t>
       </w:r>
     </w:p>
   </w:comment>
-  <w:comment w:id="465" w:author="BT_SENRG" w:date="2017-12-25T04:25:00Z" w:initials="SRG">
+  <w:comment w:id="497" w:author="BT_SENRG" w:date="2017-12-28T01:42:00Z" w:initials="SRG">
     <w:p>
       <w:pPr>
         <w:pStyle w:val="CommentText"/>
@@ -21032,11 +21059,11 @@
         <w:annotationRef/>
       </w:r>
       <w:r>
-        <w:t>This is perhaps the wrong paragraph for here? SHoudn’ you be summarising the social bonding results here?</w:t>
+        <w:t>Above you said negative….</w:t>
       </w:r>
     </w:p>
   </w:comment>
-  <w:comment w:id="496" w:author="BT_SENRG" w:date="2017-12-28T01:42:00Z" w:initials="SRG">
+  <w:comment w:id="504" w:author="BT_SENRG" w:date="2017-12-28T01:45:00Z" w:initials="SRG">
     <w:p>
       <w:pPr>
         <w:pStyle w:val="CommentText"/>
@@ -21048,11 +21075,11 @@
         <w:annotationRef/>
       </w:r>
       <w:r>
-        <w:t>Above you said negative….</w:t>
+        <w:t>.15 and .16 should be merged</w:t>
       </w:r>
     </w:p>
   </w:comment>
-  <w:comment w:id="503" w:author="BT_SENRG" w:date="2017-12-28T01:45:00Z" w:initials="SRG">
+  <w:comment w:id="534" w:author="BT_SENRG" w:date="2017-12-28T01:55:00Z" w:initials="SRG">
     <w:p>
       <w:pPr>
         <w:pStyle w:val="CommentText"/>
@@ -21064,11 +21091,11 @@
         <w:annotationRef/>
       </w:r>
       <w:r>
-        <w:t>.15 and .16 should be merged</w:t>
+        <w:t>I think you need to comment here on the fact that this positive relationship was specific for joint action success, but the opposite was true for perception of their own performance. You highlight just before, and then appear to drop it…</w:t>
       </w:r>
     </w:p>
   </w:comment>
-  <w:comment w:id="533" w:author="BT_SENRG" w:date="2017-12-28T01:55:00Z" w:initials="SRG">
+  <w:comment w:id="550" w:author="BT_SENRG" w:date="2017-12-28T02:06:00Z" w:initials="SRG">
     <w:p>
       <w:pPr>
         <w:pStyle w:val="CommentText"/>
@@ -21080,27 +21107,11 @@
         <w:annotationRef/>
       </w:r>
       <w:r>
-        <w:t>I think you need to comment here on the fact that this positive relationship was specific for joint action success, but the opposite was true for perception of their own performance. You highlight just before, and then appear to drop it…</w:t>
+        <w:t>Is that correct?</w:t>
       </w:r>
     </w:p>
   </w:comment>
-  <w:comment w:id="549" w:author="BT_SENRG" w:date="2017-12-28T02:06:00Z" w:initials="SRG">
-    <w:p>
-      <w:pPr>
-        <w:pStyle w:val="CommentText"/>
-      </w:pPr>
-      <w:r>
-        <w:rPr>
-          <w:rStyle w:val="CommentReference"/>
-        </w:rPr>
-        <w:annotationRef/>
-      </w:r>
-      <w:r>
-        <w:t>Is that correct?</w:t>
-      </w:r>
-    </w:p>
-  </w:comment>
-  <w:comment w:id="624" w:author="BT_SENRG" w:date="2017-12-28T02:14:00Z" w:initials="SRG">
+  <w:comment w:id="625" w:author="BT_SENRG" w:date="2017-12-28T02:14:00Z" w:initials="SRG">
     <w:p>
       <w:pPr>
         <w:pStyle w:val="CommentText"/>
@@ -21169,7 +21180,7 @@
       </w:r>
     </w:p>
   </w:comment>
-  <w:comment w:id="625" w:author="BT_SENRG" w:date="2017-12-28T02:22:00Z" w:initials="SRG">
+  <w:comment w:id="626" w:author="BT_SENRG" w:date="2017-12-28T02:22:00Z" w:initials="SRG">
     <w:p>
       <w:pPr>
         <w:pStyle w:val="CommentText"/>
@@ -21194,7 +21205,7 @@
       </w:r>
     </w:p>
   </w:comment>
-  <w:comment w:id="663" w:author="BT_SENRG" w:date="2017-12-28T02:38:00Z" w:initials="SRG">
+  <w:comment w:id="664" w:author="BT_SENRG" w:date="2017-12-28T02:38:00Z" w:initials="SRG">
     <w:p>
       <w:pPr>
         <w:pStyle w:val="CommentText"/>
@@ -21210,7 +21221,7 @@
       </w:r>
     </w:p>
   </w:comment>
-  <w:comment w:id="678" w:author="BT_SENRG" w:date="2017-12-28T02:33:00Z" w:initials="SRG">
+  <w:comment w:id="679" w:author="BT_SENRG" w:date="2017-12-28T02:33:00Z" w:initials="SRG">
     <w:p>
       <w:pPr>
         <w:pStyle w:val="CommentText"/>
@@ -21226,7 +21237,7 @@
       </w:r>
     </w:p>
   </w:comment>
-  <w:comment w:id="684" w:author="BT_SENRG" w:date="2017-12-28T02:40:00Z" w:initials="SRG">
+  <w:comment w:id="685" w:author="BT_SENRG" w:date="2017-12-28T02:40:00Z" w:initials="SRG">
     <w:p>
       <w:pPr>
         <w:pStyle w:val="CommentText"/>
@@ -21242,7 +21253,7 @@
       </w:r>
     </w:p>
   </w:comment>
-  <w:comment w:id="686" w:author="BT_SENRG" w:date="2017-12-28T02:42:00Z" w:initials="SRG">
+  <w:comment w:id="687" w:author="BT_SENRG" w:date="2017-12-28T02:42:00Z" w:initials="SRG">
     <w:p>
       <w:pPr>
         <w:pStyle w:val="CommentText"/>
@@ -24284,7 +24295,7 @@
 </file>
 
 <file path=customXml/itemProps1.xml><?xml version="1.0" encoding="utf-8"?>
-<ds:datastoreItem xmlns:ds="http://schemas.openxmlformats.org/officeDocument/2006/customXml" ds:itemID="{2806DA11-4C59-C640-B7F4-38DB1647B4C7}">
+<ds:datastoreItem xmlns:ds="http://schemas.openxmlformats.org/officeDocument/2006/customXml" ds:itemID="{BA6BDECF-1DB9-A444-A261-78EF1E7ABC30}">
   <ds:schemaRefs>
     <ds:schemaRef ds:uri="http://schemas.openxmlformats.org/officeDocument/2006/bibliography"/>
   </ds:schemaRefs>

</xml_diff>